<commit_message>
updated process design doc
</commit_message>
<xml_diff>
--- a/Process design document.docx
+++ b/Process design document.docx
@@ -9,6 +9,7 @@
           <w:ilvl w:val="0"/>
           <w:numId w:val="1"/>
         </w:numPr>
+        <w:spacing w:line="254" w:lineRule="auto"/>
       </w:pPr>
       <w:bookmarkStart w:id="0" w:name="_Toc21272821"/>
       <w:r>
@@ -19,10 +20,11 @@
     <w:p>
       <w:pPr>
         <w:pStyle w:val="Style2"/>
+        <w:spacing w:line="254" w:lineRule="auto"/>
       </w:pPr>
       <w:bookmarkStart w:id="1" w:name="_Toc21272822"/>
-      <w:bookmarkStart w:id="2" w:name="_Toc21192169"/>
-      <w:bookmarkStart w:id="3" w:name="_Toc21192011"/>
+      <w:bookmarkStart w:id="2" w:name="_Toc21192011"/>
+      <w:bookmarkStart w:id="3" w:name="_Toc21192169"/>
       <w:r>
         <w:t>FOLDERS Creation Process</w:t>
       </w:r>
@@ -35,9 +37,10 @@
           <w:ilvl w:val="2"/>
           <w:numId w:val="1"/>
         </w:numPr>
-      </w:pPr>
-      <w:bookmarkStart w:id="4" w:name="_Toc21192179"/>
-      <w:bookmarkStart w:id="5" w:name="_Toc21192021"/>
+        <w:spacing w:line="254" w:lineRule="auto"/>
+      </w:pPr>
+      <w:bookmarkStart w:id="4" w:name="_Toc21192021"/>
+      <w:bookmarkStart w:id="5" w:name="_Toc21192179"/>
       <w:r>
         <w:t>Go the share drive create 4 folders as below</w:t>
       </w:r>
@@ -47,6 +50,7 @@
     <w:p>
       <w:pPr>
         <w:pStyle w:val="Style2"/>
+        <w:spacing w:line="254" w:lineRule="auto"/>
       </w:pPr>
       <w:proofErr w:type="spellStart"/>
       <w:r>
@@ -60,6 +64,7 @@
     <w:p>
       <w:pPr>
         <w:pStyle w:val="Style3"/>
+        <w:spacing w:line="254" w:lineRule="auto"/>
       </w:pPr>
       <w:r>
         <w:t>Download all the Center 1,2 &amp;3 Orders in this folder, keep the naming convention as “BGCO_Daily_NEO_Center1_Center2_Center 3_DDMMYY”</w:t>
@@ -68,6 +73,7 @@
     <w:p>
       <w:pPr>
         <w:pStyle w:val="Style2"/>
+        <w:spacing w:line="254" w:lineRule="auto"/>
       </w:pPr>
       <w:proofErr w:type="spellStart"/>
       <w:r>
@@ -78,6 +84,7 @@
     <w:p>
       <w:pPr>
         <w:pStyle w:val="Style3"/>
+        <w:spacing w:line="254" w:lineRule="auto"/>
       </w:pPr>
       <w:proofErr w:type="spellStart"/>
       <w:r>
@@ -96,6 +103,7 @@
     <w:p>
       <w:pPr>
         <w:pStyle w:val="Style3"/>
+        <w:spacing w:line="254" w:lineRule="auto"/>
       </w:pPr>
       <w:proofErr w:type="spellStart"/>
       <w:r>
@@ -106,6 +114,7 @@
     <w:p>
       <w:pPr>
         <w:pStyle w:val="Style2"/>
+        <w:spacing w:line="254" w:lineRule="auto"/>
       </w:pPr>
       <w:proofErr w:type="spellStart"/>
       <w:r>
@@ -119,9 +128,10 @@
     <w:p>
       <w:pPr>
         <w:pStyle w:val="Style3"/>
-      </w:pPr>
-      <w:bookmarkStart w:id="6" w:name="_Toc21192180"/>
-      <w:bookmarkStart w:id="7" w:name="_Toc21192022"/>
+        <w:spacing w:line="254" w:lineRule="auto"/>
+      </w:pPr>
+      <w:bookmarkStart w:id="6" w:name="_Toc21192022"/>
+      <w:bookmarkStart w:id="7" w:name="_Toc21192180"/>
       <w:r>
         <w:t>New Equipment Only - MTN_NEW_EQUIPMENT_TEMPLATE.CSV</w:t>
       </w:r>
@@ -129,6 +139,7 @@
     <w:p>
       <w:pPr>
         <w:pStyle w:val="Style2"/>
+        <w:spacing w:line="254" w:lineRule="auto"/>
       </w:pPr>
       <w:proofErr w:type="spellStart"/>
       <w:r>
@@ -139,6 +150,7 @@
     <w:p>
       <w:pPr>
         <w:pStyle w:val="Style3"/>
+        <w:spacing w:line="254" w:lineRule="auto"/>
       </w:pPr>
       <w:r>
         <w:t>Create 2 folders as BELOW:</w:t>
@@ -151,6 +163,7 @@
           <w:ilvl w:val="4"/>
           <w:numId w:val="1"/>
         </w:numPr>
+        <w:spacing w:line="254" w:lineRule="auto"/>
       </w:pPr>
       <w:r>
         <w:t>Inbound folder (Incoming)</w:t>
@@ -163,6 +176,7 @@
           <w:ilvl w:val="4"/>
           <w:numId w:val="1"/>
         </w:numPr>
+        <w:spacing w:line="254" w:lineRule="auto"/>
       </w:pPr>
       <w:r>
         <w:t>Outbound Folder</w:t>
@@ -171,6 +185,7 @@
     <w:p>
       <w:pPr>
         <w:pStyle w:val="Style3"/>
+        <w:spacing w:line="254" w:lineRule="auto"/>
       </w:pPr>
       <w:r>
         <w:t>Always save the sheets filled in defined naming conventions as below:</w:t>
@@ -183,6 +198,7 @@
           <w:ilvl w:val="4"/>
           <w:numId w:val="1"/>
         </w:numPr>
+        <w:spacing w:line="254" w:lineRule="auto"/>
       </w:pPr>
       <w:r>
         <w:t>Naming Convention to save - “Incoming-WFM Number-process name-ECPDID- Client ID”</w:t>
@@ -195,6 +211,7 @@
           <w:ilvl w:val="4"/>
           <w:numId w:val="1"/>
         </w:numPr>
+        <w:spacing w:line="254" w:lineRule="auto"/>
       </w:pPr>
       <w:proofErr w:type="spellStart"/>
       <w:r>
@@ -225,6 +242,7 @@
     <w:p>
       <w:pPr>
         <w:pStyle w:val="Style2"/>
+        <w:spacing w:line="254" w:lineRule="auto"/>
       </w:pPr>
       <w:bookmarkStart w:id="8" w:name="_Toc21272823"/>
       <w:bookmarkEnd w:id="6"/>
@@ -239,12 +257,13 @@
     <w:p>
       <w:pPr>
         <w:pStyle w:val="Style3"/>
+        <w:spacing w:line="254" w:lineRule="auto"/>
         <w:rPr>
           <w:highlight w:val="yellow"/>
         </w:rPr>
       </w:pPr>
-      <w:bookmarkStart w:id="9" w:name="_Toc21192170"/>
-      <w:bookmarkStart w:id="10" w:name="_Toc21192012"/>
+      <w:bookmarkStart w:id="9" w:name="_Toc21192012"/>
+      <w:bookmarkStart w:id="10" w:name="_Toc21192170"/>
       <w:r>
         <w:rPr>
           <w:highlight w:val="yellow"/>
@@ -285,9 +304,10 @@
     <w:p>
       <w:pPr>
         <w:pStyle w:val="Style3"/>
-      </w:pPr>
-      <w:bookmarkStart w:id="11" w:name="_Toc21192171"/>
-      <w:bookmarkStart w:id="12" w:name="_Toc21192013"/>
+        <w:spacing w:line="254" w:lineRule="auto"/>
+      </w:pPr>
+      <w:bookmarkStart w:id="11" w:name="_Toc21192013"/>
+      <w:bookmarkStart w:id="12" w:name="_Toc21192171"/>
       <w:r>
         <w:t>Click on “Order Search”</w:t>
       </w:r>
@@ -310,10 +330,10 @@
           <w:noProof/>
         </w:rPr>
         <w:drawing>
-          <wp:inline distT="0" distB="0" distL="0" distR="0" wp14:anchorId="373C610F" wp14:editId="2BE44D9D">
+          <wp:inline distT="0" distB="0" distL="0" distR="0" wp14:anchorId="2E1B5E4B" wp14:editId="662AC615">
             <wp:extent cx="5120640" cy="944880"/>
             <wp:effectExtent l="0" t="0" r="3810" b="7620"/>
-            <wp:docPr id="3" name="Picture 3"/>
+            <wp:docPr id="19" name="Picture 19"/>
             <wp:cNvGraphicFramePr>
               <a:graphicFrameLocks xmlns:a="http://schemas.openxmlformats.org/drawingml/2006/main" noChangeAspect="1"/>
             </wp:cNvGraphicFramePr>
@@ -321,7 +341,7 @@
               <a:graphicData uri="http://schemas.openxmlformats.org/drawingml/2006/picture">
                 <pic:pic xmlns:pic="http://schemas.openxmlformats.org/drawingml/2006/picture">
                   <pic:nvPicPr>
-                    <pic:cNvPr id="0" name="Picture 5"/>
+                    <pic:cNvPr id="0" name="Picture 3"/>
                     <pic:cNvPicPr>
                       <a:picLocks noChangeAspect="1" noChangeArrowheads="1"/>
                     </pic:cNvPicPr>
@@ -362,12 +382,13 @@
     <w:p>
       <w:pPr>
         <w:pStyle w:val="Style3"/>
+        <w:spacing w:line="254" w:lineRule="auto"/>
         <w:rPr>
           <w:highlight w:val="yellow"/>
         </w:rPr>
       </w:pPr>
-      <w:bookmarkStart w:id="13" w:name="_Toc21192172"/>
-      <w:bookmarkStart w:id="14" w:name="_Toc21192014"/>
+      <w:bookmarkStart w:id="13" w:name="_Toc21192014"/>
+      <w:bookmarkStart w:id="14" w:name="_Toc21192172"/>
       <w:r>
         <w:rPr>
           <w:highlight w:val="yellow"/>
@@ -387,6 +408,7 @@
     <w:p>
       <w:pPr>
         <w:pStyle w:val="Style3"/>
+        <w:spacing w:line="254" w:lineRule="auto"/>
         <w:rPr>
           <w:highlight w:val="yellow"/>
         </w:rPr>
@@ -401,6 +423,7 @@
     <w:p>
       <w:pPr>
         <w:pStyle w:val="Style3"/>
+        <w:spacing w:line="254" w:lineRule="auto"/>
         <w:rPr>
           <w:highlight w:val="yellow"/>
         </w:rPr>
@@ -415,6 +438,7 @@
     <w:p>
       <w:pPr>
         <w:pStyle w:val="Style3"/>
+        <w:spacing w:line="254" w:lineRule="auto"/>
         <w:rPr>
           <w:highlight w:val="yellow"/>
         </w:rPr>
@@ -429,9 +453,10 @@
     <w:p>
       <w:pPr>
         <w:pStyle w:val="Style3"/>
-      </w:pPr>
-      <w:bookmarkStart w:id="15" w:name="_Toc21192173"/>
-      <w:bookmarkStart w:id="16" w:name="_Toc21192015"/>
+        <w:spacing w:line="254" w:lineRule="auto"/>
+      </w:pPr>
+      <w:bookmarkStart w:id="15" w:name="_Toc21192015"/>
+      <w:bookmarkStart w:id="16" w:name="_Toc21192173"/>
       <w:r>
         <w:t xml:space="preserve">Insert “Order Type” as – </w:t>
       </w:r>
@@ -455,9 +480,10 @@
     <w:p>
       <w:pPr>
         <w:pStyle w:val="Style3"/>
-      </w:pPr>
-      <w:bookmarkStart w:id="17" w:name="_Toc21192174"/>
-      <w:bookmarkStart w:id="18" w:name="_Toc21192016"/>
+        <w:spacing w:before="0" w:line="254" w:lineRule="auto"/>
+      </w:pPr>
+      <w:bookmarkStart w:id="17" w:name="_Toc21192016"/>
+      <w:bookmarkStart w:id="18" w:name="_Toc21192174"/>
       <w:r>
         <w:rPr>
           <w:noProof/>
@@ -465,7 +491,7 @@
         <mc:AlternateContent>
           <mc:Choice Requires="wps">
             <w:drawing>
-              <wp:anchor distT="0" distB="0" distL="114300" distR="114300" simplePos="0" relativeHeight="251658240" behindDoc="0" locked="0" layoutInCell="1" allowOverlap="1" wp14:anchorId="41105124" wp14:editId="1832C716">
+              <wp:anchor distT="0" distB="0" distL="114300" distR="114300" simplePos="0" relativeHeight="251658240" behindDoc="0" locked="0" layoutInCell="1" allowOverlap="1" wp14:anchorId="11829423" wp14:editId="5A0F281B">
                 <wp:simplePos x="0" y="0"/>
                 <wp:positionH relativeFrom="column">
                   <wp:posOffset>3520440</wp:posOffset>
@@ -476,7 +502,7 @@
                 <wp:extent cx="68580" cy="76200"/>
                 <wp:effectExtent l="0" t="0" r="7620" b="0"/>
                 <wp:wrapNone/>
-                <wp:docPr id="4" name="Oval 4"/>
+                <wp:docPr id="21" name="Oval 21"/>
                 <wp:cNvGraphicFramePr/>
                 <a:graphic xmlns:a="http://schemas.openxmlformats.org/drawingml/2006/main">
                   <a:graphicData uri="http://schemas.microsoft.com/office/word/2010/wordprocessingShape">
@@ -528,7 +554,7 @@
           </mc:Choice>
           <mc:Fallback>
             <w:pict>
-              <v:oval w14:anchorId="01312F07" id="Oval 4" o:spid="_x0000_s1026" style="position:absolute;margin-left:277.2pt;margin-top:11.35pt;width:5.4pt;height:6pt;z-index:251658240;visibility:visible;mso-wrap-style:square;mso-width-percent:0;mso-height-percent:0;mso-wrap-distance-left:9pt;mso-wrap-distance-top:0;mso-wrap-distance-right:9pt;mso-wrap-distance-bottom:0;mso-position-horizontal:absolute;mso-position-horizontal-relative:text;mso-position-vertical:absolute;mso-position-vertical-relative:text;mso-width-percent:0;mso-height-percent:0;mso-width-relative:page;mso-height-relative:page;v-text-anchor:middle" o:gfxdata="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" fillcolor="#4472c4 [3204]" stroked="f" strokeweight=".5pt">
+              <v:oval w14:anchorId="1596FF57" id="Oval 21" o:spid="_x0000_s1026" style="position:absolute;margin-left:277.2pt;margin-top:11.35pt;width:5.4pt;height:6pt;z-index:251658240;visibility:visible;mso-wrap-style:square;mso-width-percent:0;mso-height-percent:0;mso-wrap-distance-left:9pt;mso-wrap-distance-top:0;mso-wrap-distance-right:9pt;mso-wrap-distance-bottom:0;mso-position-horizontal:absolute;mso-position-horizontal-relative:text;mso-position-vertical:absolute;mso-position-vertical-relative:text;mso-width-percent:0;mso-height-percent:0;mso-width-relative:page;mso-height-relative:page;v-text-anchor:middle" o:gfxdata="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" fillcolor="#4472c4 [3204]" stroked="f" strokeweight=".5pt">
                 <v:stroke joinstyle="miter"/>
               </v:oval>
             </w:pict>
@@ -557,10 +583,10 @@
           <w:noProof/>
         </w:rPr>
         <w:drawing>
-          <wp:inline distT="0" distB="0" distL="0" distR="0" wp14:anchorId="22645D7C" wp14:editId="0CD46EDC">
+          <wp:inline distT="0" distB="0" distL="0" distR="0" wp14:anchorId="6AFD2495" wp14:editId="5EF0CB84">
             <wp:extent cx="5120640" cy="1805940"/>
             <wp:effectExtent l="0" t="0" r="3810" b="3810"/>
-            <wp:docPr id="2" name="Picture 2"/>
+            <wp:docPr id="18" name="Picture 18"/>
             <wp:cNvGraphicFramePr>
               <a:graphicFrameLocks xmlns:a="http://schemas.openxmlformats.org/drawingml/2006/main" noChangeAspect="1"/>
             </wp:cNvGraphicFramePr>
@@ -568,13 +594,13 @@
               <a:graphicData uri="http://schemas.openxmlformats.org/drawingml/2006/picture">
                 <pic:pic xmlns:pic="http://schemas.openxmlformats.org/drawingml/2006/picture">
                   <pic:nvPicPr>
-                    <pic:cNvPr id="0" name="Picture 1"/>
+                    <pic:cNvPr id="0" name="Picture 2"/>
                     <pic:cNvPicPr>
                       <a:picLocks noChangeAspect="1" noChangeArrowheads="1"/>
                     </pic:cNvPicPr>
                   </pic:nvPicPr>
                   <pic:blipFill>
-                    <a:blip r:embed="rId6" cstate="print">
+                    <a:blip r:embed="rId6">
                       <a:extLst>
                         <a:ext uri="{28A0092B-C50C-407E-A947-70E740481C1C}">
                           <a14:useLocalDpi xmlns:a14="http://schemas.microsoft.com/office/drawing/2010/main" val="0"/>
@@ -613,6 +639,7 @@
           <w:ilvl w:val="0"/>
           <w:numId w:val="0"/>
         </w:numPr>
+        <w:spacing w:before="0"/>
       </w:pPr>
       <w:r>
         <w:rPr>
@@ -621,7 +648,7 @@
         <mc:AlternateContent>
           <mc:Choice Requires="wps">
             <w:drawing>
-              <wp:anchor distT="0" distB="0" distL="114300" distR="114300" simplePos="0" relativeHeight="251658240" behindDoc="0" locked="0" layoutInCell="1" allowOverlap="1" wp14:anchorId="2A05AFF7" wp14:editId="3138330B">
+              <wp:anchor distT="0" distB="0" distL="114300" distR="114300" simplePos="0" relativeHeight="251658240" behindDoc="0" locked="0" layoutInCell="1" allowOverlap="1" wp14:anchorId="5979BB82" wp14:editId="676C6730">
                 <wp:simplePos x="0" y="0"/>
                 <wp:positionH relativeFrom="column">
                   <wp:posOffset>983615</wp:posOffset>
@@ -632,7 +659,7 @@
                 <wp:extent cx="1371600" cy="200660"/>
                 <wp:effectExtent l="0" t="0" r="19050" b="27940"/>
                 <wp:wrapNone/>
-                <wp:docPr id="7" name="Rectangle 7"/>
+                <wp:docPr id="20" name="Rectangle 20"/>
                 <wp:cNvGraphicFramePr/>
                 <a:graphic xmlns:a="http://schemas.openxmlformats.org/drawingml/2006/main">
                   <a:graphicData uri="http://schemas.microsoft.com/office/word/2010/wordprocessingShape">
@@ -687,7 +714,7 @@
           </mc:Choice>
           <mc:Fallback>
             <w:pict>
-              <v:rect w14:anchorId="3A0B2B48" id="Rectangle 7" o:spid="_x0000_s1026" style="position:absolute;margin-left:77.45pt;margin-top:28.15pt;width:108pt;height:15.8pt;z-index:251658240;visibility:visible;mso-wrap-style:square;mso-width-percent:0;mso-height-percent:0;mso-wrap-distance-left:9pt;mso-wrap-distance-top:0;mso-wrap-distance-right:9pt;mso-wrap-distance-bottom:0;mso-position-horizontal:absolute;mso-position-horizontal-relative:text;mso-position-vertical:absolute;mso-position-vertical-relative:text;mso-width-percent:0;mso-height-percent:0;mso-width-relative:page;mso-height-relative:page;v-text-anchor:middle" o:gfxdata="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" filled="f" strokecolor="#4472c4 [3204]" strokeweight=".5pt"/>
+              <v:rect w14:anchorId="4B51BDB5" id="Rectangle 20" o:spid="_x0000_s1026" style="position:absolute;margin-left:77.45pt;margin-top:28.15pt;width:108pt;height:15.8pt;z-index:251658240;visibility:visible;mso-wrap-style:square;mso-width-percent:0;mso-height-percent:0;mso-wrap-distance-left:9pt;mso-wrap-distance-top:0;mso-wrap-distance-right:9pt;mso-wrap-distance-bottom:0;mso-position-horizontal:absolute;mso-position-horizontal-relative:text;mso-position-vertical:absolute;mso-position-vertical-relative:text;mso-width-percent:0;mso-height-percent:0;mso-width-relative:page;mso-height-relative:page;v-text-anchor:middle" o:gfxdata="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" filled="f" strokecolor="#4472c4 [3204]" strokeweight=".5pt"/>
             </w:pict>
           </mc:Fallback>
         </mc:AlternateContent>
@@ -697,10 +724,10 @@
           <w:noProof/>
         </w:rPr>
         <w:drawing>
-          <wp:inline distT="0" distB="0" distL="0" distR="0" wp14:anchorId="7F631A23" wp14:editId="453464CC">
+          <wp:inline distT="0" distB="0" distL="0" distR="0" wp14:anchorId="0C7150F5" wp14:editId="56390294">
             <wp:extent cx="4320540" cy="1478280"/>
             <wp:effectExtent l="0" t="0" r="3810" b="7620"/>
-            <wp:docPr id="1" name="Picture 1"/>
+            <wp:docPr id="17" name="Picture 17"/>
             <wp:cNvGraphicFramePr>
               <a:graphicFrameLocks xmlns:a="http://schemas.openxmlformats.org/drawingml/2006/main" noChangeAspect="1"/>
             </wp:cNvGraphicFramePr>
@@ -708,7 +735,7 @@
               <a:graphicData uri="http://schemas.openxmlformats.org/drawingml/2006/picture">
                 <pic:pic xmlns:pic="http://schemas.openxmlformats.org/drawingml/2006/picture">
                   <pic:nvPicPr>
-                    <pic:cNvPr id="0" name="Picture 10"/>
+                    <pic:cNvPr id="0" name="Picture 1"/>
                     <pic:cNvPicPr>
                       <a:picLocks noChangeAspect="1" noChangeArrowheads="1"/>
                     </pic:cNvPicPr>
@@ -754,8 +781,8 @@
           <w:numId w:val="0"/>
         </w:numPr>
       </w:pPr>
-      <w:bookmarkStart w:id="19" w:name="_Toc21192175"/>
-      <w:bookmarkStart w:id="20" w:name="_Toc21192017"/>
+      <w:bookmarkStart w:id="19" w:name="_Toc21192017"/>
+      <w:bookmarkStart w:id="20" w:name="_Toc21192175"/>
       <w:r>
         <w:t>NOTE: All the Orders are processed in (First in First Out Basis)</w:t>
       </w:r>
@@ -765,13 +792,11 @@
     <w:p>
       <w:pPr>
         <w:pStyle w:val="Style3"/>
-        <w:numPr>
-          <w:ilvl w:val="3"/>
-          <w:numId w:val="2"/>
-        </w:numPr>
-      </w:pPr>
-      <w:bookmarkStart w:id="21" w:name="_Toc21192176"/>
-      <w:bookmarkStart w:id="22" w:name="_Toc21192018"/>
+        <w:spacing w:line="254" w:lineRule="auto"/>
+        <w:ind w:left="1548"/>
+      </w:pPr>
+      <w:bookmarkStart w:id="21" w:name="_Toc21192018"/>
+      <w:bookmarkStart w:id="22" w:name="_Toc21192176"/>
       <w:r>
         <w:t>Click on “Search” Tab, Scroll down to “Order Search Results” Section,</w:t>
       </w:r>
@@ -793,12 +818,11 @@
         <w:rPr>
           <w:noProof/>
         </w:rPr>
-        <w:lastRenderedPageBreak/>
         <w:drawing>
-          <wp:inline distT="0" distB="0" distL="0" distR="0" wp14:anchorId="097115F2" wp14:editId="2B375CAE">
+          <wp:inline distT="0" distB="0" distL="0" distR="0" wp14:anchorId="723B7EF9" wp14:editId="7725D450">
             <wp:extent cx="5105400" cy="1821180"/>
             <wp:effectExtent l="0" t="0" r="0" b="7620"/>
-            <wp:docPr id="8" name="Picture 8"/>
+            <wp:docPr id="16" name="Picture 16"/>
             <wp:cNvGraphicFramePr>
               <a:graphicFrameLocks xmlns:a="http://schemas.openxmlformats.org/drawingml/2006/main" noChangeAspect="1"/>
             </wp:cNvGraphicFramePr>
@@ -806,7 +830,7 @@
               <a:graphicData uri="http://schemas.openxmlformats.org/drawingml/2006/picture">
                 <pic:pic xmlns:pic="http://schemas.openxmlformats.org/drawingml/2006/picture">
                   <pic:nvPicPr>
-                    <pic:cNvPr id="0" name="Picture 11"/>
+                    <pic:cNvPr id="0" name="Picture 8"/>
                     <pic:cNvPicPr>
                       <a:picLocks noChangeAspect="1" noChangeArrowheads="1"/>
                     </pic:cNvPicPr>
@@ -847,16 +871,19 @@
     <w:p>
       <w:pPr>
         <w:pStyle w:val="Style3"/>
-      </w:pPr>
-      <w:bookmarkStart w:id="23" w:name="_Toc21192177"/>
-      <w:bookmarkStart w:id="24" w:name="_Toc21192019"/>
-      <w:r>
+        <w:spacing w:line="254" w:lineRule="auto"/>
+      </w:pPr>
+      <w:bookmarkStart w:id="23" w:name="_Toc21192019"/>
+      <w:bookmarkStart w:id="24" w:name="_Toc21192177"/>
+      <w:r>
+        <w:lastRenderedPageBreak/>
         <w:t>Right click on the Ref# and select “Export to Excel Table”</w:t>
       </w:r>
     </w:p>
     <w:p>
       <w:pPr>
         <w:pStyle w:val="Style3"/>
+        <w:spacing w:line="254" w:lineRule="auto"/>
         <w:rPr>
           <w:highlight w:val="yellow"/>
         </w:rPr>
@@ -872,6 +899,7 @@
     <w:p>
       <w:pPr>
         <w:pStyle w:val="Style3"/>
+        <w:spacing w:line="254" w:lineRule="auto"/>
       </w:pPr>
       <w:r>
         <w:t>Open the downloaded and click on “Show in Folder” and rename the file as below “BGCO SMB Shared”/ “GCO Federal Government” / “GCO State Government”</w:t>
@@ -881,6 +909,7 @@
     <w:p>
       <w:pPr>
         <w:pStyle w:val="Style3"/>
+        <w:spacing w:line="254" w:lineRule="auto"/>
         <w:rPr>
           <w:highlight w:val="yellow"/>
         </w:rPr>
@@ -897,6 +926,7 @@
     <w:p>
       <w:pPr>
         <w:pStyle w:val="Style3"/>
+        <w:spacing w:line="254" w:lineRule="auto"/>
         <w:rPr>
           <w:b/>
           <w:bCs/>
@@ -915,8 +945,8 @@
           <w:numId w:val="0"/>
         </w:numPr>
       </w:pPr>
-      <w:bookmarkStart w:id="26" w:name="_Toc21192178"/>
-      <w:bookmarkStart w:id="27" w:name="_Toc21192020"/>
+      <w:bookmarkStart w:id="26" w:name="_Toc21192020"/>
+      <w:bookmarkStart w:id="27" w:name="_Toc21192178"/>
       <w:r>
         <w:t>NOTE: Continue the steps from 7.1.3. to 7.1.7 till the Orders are downloaded from all the 3 centers, Close the WFM tool once this activity is completed.</w:t>
       </w:r>
@@ -926,10 +956,11 @@
     <w:p>
       <w:pPr>
         <w:pStyle w:val="Style2"/>
+        <w:spacing w:line="254" w:lineRule="auto"/>
       </w:pPr>
       <w:bookmarkStart w:id="28" w:name="_Toc21272824"/>
-      <w:bookmarkStart w:id="29" w:name="_Toc21192184"/>
-      <w:bookmarkStart w:id="30" w:name="_Toc21192026"/>
+      <w:bookmarkStart w:id="29" w:name="_Toc21192026"/>
+      <w:bookmarkStart w:id="30" w:name="_Toc21192184"/>
       <w:r>
         <w:t>WORKFLOW Manager – Orders Processing</w:t>
       </w:r>
@@ -941,6 +972,7 @@
     <w:p>
       <w:pPr>
         <w:pStyle w:val="Style3"/>
+        <w:spacing w:line="254" w:lineRule="auto"/>
       </w:pPr>
       <w:bookmarkStart w:id="31" w:name="_Hlk22228170"/>
       <w:r>
@@ -952,20 +984,13 @@
       </w:r>
       <w:proofErr w:type="spellEnd"/>
       <w:r>
-        <w:t>) &amp; open Each file “BGCO SMB Shared”</w:t>
-      </w:r>
-      <w:proofErr w:type="gramStart"/>
-      <w:r>
-        <w:t>/“</w:t>
-      </w:r>
-      <w:proofErr w:type="gramEnd"/>
-      <w:r>
-        <w:t>GCO Federal Government”/“GCO State Government”</w:t>
-      </w:r>
-    </w:p>
-    <w:p>
-      <w:pPr>
-        <w:pStyle w:val="Style3"/>
+        <w:t>) &amp; open Each file “BGCO SMB Shared”/“GCO Federal Government”/“GCO State Government”</w:t>
+      </w:r>
+    </w:p>
+    <w:p>
+      <w:pPr>
+        <w:pStyle w:val="Style3"/>
+        <w:spacing w:line="254" w:lineRule="auto"/>
       </w:pPr>
       <w:r>
         <w:t>Copy the – Ref# and Time STAMP (Received date) column from the Sheet and paste it in the Database sheet, once it is done for all the three centers delete the files downloaded in folder (</w:t>
@@ -993,6 +1018,7 @@
     <w:p>
       <w:pPr>
         <w:pStyle w:val="Style3"/>
+        <w:spacing w:line="254" w:lineRule="auto"/>
       </w:pPr>
       <w:r>
         <w:rPr>
@@ -1023,6 +1049,7 @@
     <w:p>
       <w:pPr>
         <w:pStyle w:val="Style3"/>
+        <w:spacing w:line="254" w:lineRule="auto"/>
       </w:pPr>
       <w:r>
         <w:t>Login to WFM Tool – (“https://wfmqa1.vzwcorp.com/</w:t>
@@ -1057,10 +1084,10 @@
           <w:noProof/>
         </w:rPr>
         <w:drawing>
-          <wp:inline distT="0" distB="0" distL="0" distR="0" wp14:anchorId="52639E15" wp14:editId="5B5404AC">
+          <wp:inline distT="0" distB="0" distL="0" distR="0" wp14:anchorId="6F830A98" wp14:editId="1F2D7728">
             <wp:extent cx="5120640" cy="944880"/>
             <wp:effectExtent l="0" t="0" r="3810" b="7620"/>
-            <wp:docPr id="6" name="Picture 6"/>
+            <wp:docPr id="15" name="Picture 15"/>
             <wp:cNvGraphicFramePr>
               <a:graphicFrameLocks xmlns:a="http://schemas.openxmlformats.org/drawingml/2006/main" noChangeAspect="1"/>
             </wp:cNvGraphicFramePr>
@@ -1109,12 +1136,13 @@
     <w:p>
       <w:pPr>
         <w:pStyle w:val="Style3"/>
+        <w:spacing w:line="254" w:lineRule="auto"/>
         <w:rPr>
           <w:highlight w:val="yellow"/>
         </w:rPr>
       </w:pPr>
-      <w:bookmarkStart w:id="33" w:name="_Toc21192185"/>
-      <w:bookmarkStart w:id="34" w:name="_Toc21192027"/>
+      <w:bookmarkStart w:id="33" w:name="_Toc21192027"/>
+      <w:bookmarkStart w:id="34" w:name="_Toc21192185"/>
       <w:r>
         <w:rPr>
           <w:highlight w:val="yellow"/>
@@ -1127,6 +1155,7 @@
     <w:p>
       <w:pPr>
         <w:pStyle w:val="Style3"/>
+        <w:spacing w:line="254" w:lineRule="auto"/>
       </w:pPr>
       <w:r>
         <w:t>Ensure the Order status is in – “Auto Assign”</w:t>
@@ -1135,14 +1164,14 @@
     <w:p>
       <w:pPr>
         <w:pStyle w:val="Style3"/>
-      </w:pPr>
-      <w:bookmarkStart w:id="35" w:name="_Toc21192186"/>
-      <w:bookmarkStart w:id="36" w:name="_Toc21192028"/>
+        <w:spacing w:line="254" w:lineRule="auto"/>
+      </w:pPr>
+      <w:bookmarkStart w:id="35" w:name="_Toc21192028"/>
+      <w:bookmarkStart w:id="36" w:name="_Toc21192186"/>
       <w:r>
         <w:rPr>
           <w:highlight w:val="yellow"/>
         </w:rPr>
-        <w:lastRenderedPageBreak/>
         <w:t xml:space="preserve">Validate if the Order is assigned to team </w:t>
       </w:r>
       <w:bookmarkEnd w:id="35"/>
@@ -1160,12 +1189,13 @@
     <w:p>
       <w:pPr>
         <w:pStyle w:val="Style3"/>
+        <w:spacing w:line="254" w:lineRule="auto"/>
         <w:rPr>
           <w:highlight w:val="yellow"/>
         </w:rPr>
       </w:pPr>
-      <w:bookmarkStart w:id="37" w:name="_Toc21192187"/>
-      <w:bookmarkStart w:id="38" w:name="_Toc21192029"/>
+      <w:bookmarkStart w:id="37" w:name="_Toc21192029"/>
+      <w:bookmarkStart w:id="38" w:name="_Toc21192187"/>
       <w:r>
         <w:rPr>
           <w:highlight w:val="yellow"/>
@@ -1178,9 +1208,10 @@
     <w:p>
       <w:pPr>
         <w:pStyle w:val="Style3"/>
-      </w:pPr>
-      <w:bookmarkStart w:id="39" w:name="_Toc21192188"/>
-      <w:bookmarkStart w:id="40" w:name="_Toc21192030"/>
+        <w:spacing w:line="254" w:lineRule="auto"/>
+      </w:pPr>
+      <w:bookmarkStart w:id="39" w:name="_Toc21192030"/>
+      <w:bookmarkStart w:id="40" w:name="_Toc21192188"/>
       <w:r>
         <w:t xml:space="preserve">If </w:t>
       </w:r>
@@ -1211,9 +1242,10 @@
     <w:p>
       <w:pPr>
         <w:pStyle w:val="Style3"/>
-      </w:pPr>
-      <w:bookmarkStart w:id="41" w:name="_Toc21192189"/>
-      <w:bookmarkStart w:id="42" w:name="_Toc21192031"/>
+        <w:spacing w:line="254" w:lineRule="auto"/>
+      </w:pPr>
+      <w:bookmarkStart w:id="41" w:name="_Toc21192031"/>
+      <w:bookmarkStart w:id="42" w:name="_Toc21192189"/>
       <w:r>
         <w:t>Click on ‘Save”</w:t>
       </w:r>
@@ -1223,9 +1255,10 @@
     <w:p>
       <w:pPr>
         <w:pStyle w:val="Style3"/>
-      </w:pPr>
-      <w:bookmarkStart w:id="43" w:name="_Toc21192190"/>
-      <w:bookmarkStart w:id="44" w:name="_Toc21192032"/>
+        <w:spacing w:line="254" w:lineRule="auto"/>
+      </w:pPr>
+      <w:bookmarkStart w:id="43" w:name="_Toc21192032"/>
+      <w:bookmarkStart w:id="44" w:name="_Toc21192190"/>
       <w:r>
         <w:t>On the Menu Bar – Click on “Print Item (Order/Ticket) It opens the Order Form – “User Information”</w:t>
       </w:r>
@@ -1244,11 +1277,12 @@
         <w:rPr>
           <w:noProof/>
         </w:rPr>
+        <w:lastRenderedPageBreak/>
         <w:drawing>
-          <wp:inline distT="0" distB="0" distL="0" distR="0" wp14:anchorId="52B47C2C" wp14:editId="1CE65010">
+          <wp:inline distT="0" distB="0" distL="0" distR="0" wp14:anchorId="113A580A" wp14:editId="34BD7DCE">
             <wp:extent cx="5120640" cy="899160"/>
             <wp:effectExtent l="0" t="0" r="3810" b="0"/>
-            <wp:docPr id="5" name="Picture 5"/>
+            <wp:docPr id="14" name="Picture 14"/>
             <wp:cNvGraphicFramePr>
               <a:graphicFrameLocks xmlns:a="http://schemas.openxmlformats.org/drawingml/2006/main" noChangeAspect="1"/>
             </wp:cNvGraphicFramePr>
@@ -1256,7 +1290,7 @@
               <a:graphicData uri="http://schemas.openxmlformats.org/drawingml/2006/picture">
                 <pic:pic xmlns:pic="http://schemas.openxmlformats.org/drawingml/2006/picture">
                   <pic:nvPicPr>
-                    <pic:cNvPr id="0" name="Picture 4"/>
+                    <pic:cNvPr id="0" name="Picture 5"/>
                     <pic:cNvPicPr>
                       <a:picLocks noChangeAspect="1" noChangeArrowheads="1"/>
                     </pic:cNvPicPr>
@@ -1297,9 +1331,10 @@
     <w:p>
       <w:pPr>
         <w:pStyle w:val="Style3"/>
-      </w:pPr>
-      <w:bookmarkStart w:id="45" w:name="_Toc21192191"/>
-      <w:bookmarkStart w:id="46" w:name="_Toc21192033"/>
+        <w:spacing w:line="254" w:lineRule="auto"/>
+      </w:pPr>
+      <w:bookmarkStart w:id="45" w:name="_Toc21192033"/>
+      <w:bookmarkStart w:id="46" w:name="_Toc21192191"/>
       <w:r>
         <w:t>Below mentioned details are supposed to be captured for each type of Request. Capture the Below fields from the WFM Form</w:t>
       </w:r>
@@ -1312,9 +1347,10 @@
     <w:p>
       <w:pPr>
         <w:pStyle w:val="Style3"/>
-      </w:pPr>
-      <w:bookmarkStart w:id="47" w:name="_Toc21192192"/>
-      <w:bookmarkStart w:id="48" w:name="_Toc21192034"/>
+        <w:spacing w:line="254" w:lineRule="auto"/>
+      </w:pPr>
+      <w:bookmarkStart w:id="47" w:name="_Toc21192034"/>
+      <w:bookmarkStart w:id="48" w:name="_Toc21192192"/>
       <w:r>
         <w:t>New Equipment Only – Capture</w:t>
       </w:r>
@@ -1324,6 +1360,7 @@
     <w:p>
       <w:pPr>
         <w:pStyle w:val="Style3"/>
+        <w:spacing w:line="254" w:lineRule="auto"/>
       </w:pPr>
       <w:bookmarkStart w:id="49" w:name="_Hlk21600146"/>
       <w:r>
@@ -1333,6 +1370,7 @@
     <w:p>
       <w:pPr>
         <w:pStyle w:val="Style3"/>
+        <w:spacing w:line="254" w:lineRule="auto"/>
       </w:pPr>
       <w:r>
         <w:t>ECPD</w:t>
@@ -1341,6 +1379,7 @@
     <w:p>
       <w:pPr>
         <w:pStyle w:val="Style3"/>
+        <w:spacing w:line="254" w:lineRule="auto"/>
       </w:pPr>
       <w:r>
         <w:t>Existing Account</w:t>
@@ -1349,6 +1388,7 @@
     <w:p>
       <w:pPr>
         <w:pStyle w:val="Style3"/>
+        <w:spacing w:line="254" w:lineRule="auto"/>
       </w:pPr>
       <w:r>
         <w:t>Shipping SKU</w:t>
@@ -1357,6 +1397,7 @@
     <w:p>
       <w:pPr>
         <w:pStyle w:val="Style3"/>
+        <w:spacing w:line="254" w:lineRule="auto"/>
       </w:pPr>
       <w:r>
         <w:t>Sales Rep ID</w:t>
@@ -1365,6 +1406,7 @@
     <w:p>
       <w:pPr>
         <w:pStyle w:val="Style3"/>
+        <w:spacing w:line="254" w:lineRule="auto"/>
       </w:pPr>
       <w:r>
         <w:t>Location Code</w:t>
@@ -1373,6 +1415,7 @@
     <w:p>
       <w:pPr>
         <w:pStyle w:val="Style3"/>
+        <w:spacing w:line="254" w:lineRule="auto"/>
       </w:pPr>
       <w:r>
         <w:t>Split Order for Line Level Shipment</w:t>
@@ -1381,6 +1424,7 @@
     <w:p>
       <w:pPr>
         <w:pStyle w:val="Style3"/>
+        <w:spacing w:line="254" w:lineRule="auto"/>
       </w:pPr>
       <w:r>
         <w:t>LINE LEVE</w:t>
@@ -1389,6 +1433,7 @@
     <w:p>
       <w:pPr>
         <w:pStyle w:val="Style3"/>
+        <w:spacing w:line="254" w:lineRule="auto"/>
       </w:pPr>
       <w:r>
         <w:t>Seq</w:t>
@@ -1397,6 +1442,7 @@
     <w:p>
       <w:pPr>
         <w:pStyle w:val="Style3"/>
+        <w:spacing w:line="254" w:lineRule="auto"/>
       </w:pPr>
       <w:r>
         <w:t>Order Type</w:t>
@@ -1405,6 +1451,7 @@
     <w:p>
       <w:pPr>
         <w:pStyle w:val="Style3"/>
+        <w:spacing w:line="254" w:lineRule="auto"/>
       </w:pPr>
       <w:r>
         <w:t>Mobile Number</w:t>
@@ -1413,6 +1460,7 @@
     <w:p>
       <w:pPr>
         <w:pStyle w:val="Style3"/>
+        <w:spacing w:line="254" w:lineRule="auto"/>
       </w:pPr>
       <w:r>
         <w:t xml:space="preserve">Sub Account </w:t>
@@ -1421,6 +1469,7 @@
     <w:p>
       <w:pPr>
         <w:pStyle w:val="Style3"/>
+        <w:spacing w:line="254" w:lineRule="auto"/>
       </w:pPr>
       <w:r>
         <w:t>New Price Plan</w:t>
@@ -1429,6 +1478,7 @@
     <w:p>
       <w:pPr>
         <w:pStyle w:val="Style3"/>
+        <w:spacing w:line="254" w:lineRule="auto"/>
       </w:pPr>
       <w:r>
         <w:t>Global</w:t>
@@ -1437,6 +1487,7 @@
     <w:p>
       <w:pPr>
         <w:pStyle w:val="Style3"/>
+        <w:spacing w:line="254" w:lineRule="auto"/>
       </w:pPr>
       <w:r>
         <w:t>New ESN MEID</w:t>
@@ -1445,55 +1496,62 @@
     <w:p>
       <w:pPr>
         <w:pStyle w:val="Style3"/>
+        <w:spacing w:line="254" w:lineRule="auto"/>
+      </w:pPr>
+      <w:r>
+        <w:t>SKU</w:t>
+      </w:r>
+    </w:p>
+    <w:p>
+      <w:pPr>
+        <w:pStyle w:val="Style3"/>
+        <w:spacing w:line="254" w:lineRule="auto"/>
+      </w:pPr>
+      <w:r>
+        <w:t>Accessories</w:t>
+      </w:r>
+    </w:p>
+    <w:p>
+      <w:pPr>
+        <w:pStyle w:val="Style3"/>
+        <w:spacing w:line="254" w:lineRule="auto"/>
+      </w:pPr>
+      <w:r>
+        <w:t>Add Drop Features</w:t>
+      </w:r>
+    </w:p>
+    <w:p>
+      <w:pPr>
+        <w:pStyle w:val="Style3"/>
+        <w:spacing w:line="254" w:lineRule="auto"/>
+      </w:pPr>
+      <w:r>
+        <w:t>Reason Code</w:t>
+      </w:r>
+    </w:p>
+    <w:p>
+      <w:pPr>
+        <w:pStyle w:val="Style3"/>
+        <w:spacing w:line="254" w:lineRule="auto"/>
+      </w:pPr>
+      <w:r>
+        <w:t>Contract Term</w:t>
+      </w:r>
+    </w:p>
+    <w:p>
+      <w:pPr>
+        <w:pStyle w:val="Style3"/>
+        <w:spacing w:line="254" w:lineRule="auto"/>
       </w:pPr>
       <w:r>
         <w:lastRenderedPageBreak/>
-        <w:t>SKU</w:t>
-      </w:r>
-    </w:p>
-    <w:p>
-      <w:pPr>
-        <w:pStyle w:val="Style3"/>
-      </w:pPr>
-      <w:r>
-        <w:t>Accessories</w:t>
-      </w:r>
-    </w:p>
-    <w:p>
-      <w:pPr>
-        <w:pStyle w:val="Style3"/>
-      </w:pPr>
-      <w:r>
-        <w:t>Add Drop Features</w:t>
-      </w:r>
-    </w:p>
-    <w:p>
-      <w:pPr>
-        <w:pStyle w:val="Style3"/>
-      </w:pPr>
-      <w:r>
-        <w:t>Reason Code</w:t>
-      </w:r>
-    </w:p>
-    <w:p>
-      <w:pPr>
-        <w:pStyle w:val="Style3"/>
-      </w:pPr>
-      <w:r>
-        <w:t>Contract Term</w:t>
-      </w:r>
-    </w:p>
-    <w:p>
-      <w:pPr>
-        <w:pStyle w:val="Style3"/>
-      </w:pPr>
-      <w:r>
         <w:t>Primary Username</w:t>
       </w:r>
     </w:p>
     <w:p>
       <w:pPr>
         <w:pStyle w:val="Style3"/>
+        <w:spacing w:line="254" w:lineRule="auto"/>
       </w:pPr>
       <w:r>
         <w:t>Email Address</w:t>
@@ -1502,6 +1560,7 @@
     <w:p>
       <w:pPr>
         <w:pStyle w:val="Style3"/>
+        <w:spacing w:line="254" w:lineRule="auto"/>
       </w:pPr>
       <w:r>
         <w:t>Effective Date</w:t>
@@ -1510,6 +1569,7 @@
     <w:p>
       <w:pPr>
         <w:pStyle w:val="Style3"/>
+        <w:spacing w:line="254" w:lineRule="auto"/>
       </w:pPr>
       <w:r>
         <w:t>Ship SKU</w:t>
@@ -1518,6 +1578,7 @@
     <w:p>
       <w:pPr>
         <w:pStyle w:val="Style3"/>
+        <w:spacing w:line="254" w:lineRule="auto"/>
       </w:pPr>
       <w:r>
         <w:t>PPU Address</w:t>
@@ -1526,15 +1587,567 @@
     <w:p>
       <w:pPr>
         <w:pStyle w:val="Style3"/>
+        <w:spacing w:line="254" w:lineRule="auto"/>
       </w:pPr>
       <w:r>
         <w:t>Sales Rep ID</w:t>
       </w:r>
       <w:bookmarkEnd w:id="49"/>
     </w:p>
-    <w:p>
-      <w:bookmarkStart w:id="50" w:name="_GoBack"/>
+    <w:p/>
+    <w:p>
+      <w:pPr>
+        <w:pStyle w:val="Style2"/>
+      </w:pPr>
+      <w:bookmarkStart w:id="50" w:name="_Toc21192079"/>
+      <w:bookmarkStart w:id="51" w:name="_Toc21192237"/>
+      <w:bookmarkStart w:id="52" w:name="_Toc21272827"/>
+      <w:r>
+        <w:lastRenderedPageBreak/>
+        <w:t xml:space="preserve">Process Steps for – </w:t>
+      </w:r>
+      <w:bookmarkStart w:id="53" w:name="_Hlk22228784"/>
+      <w:r>
+        <w:t>Line Level Status “</w:t>
+      </w:r>
       <w:bookmarkEnd w:id="50"/>
+      <w:bookmarkEnd w:id="51"/>
+      <w:bookmarkEnd w:id="52"/>
+      <w:r>
+        <w:t>SUCCESS” (Status Code – 00057)</w:t>
+      </w:r>
+      <w:bookmarkEnd w:id="53"/>
+    </w:p>
+    <w:p>
+      <w:pPr>
+        <w:pStyle w:val="Style3"/>
+      </w:pPr>
+      <w:bookmarkStart w:id="54" w:name="_Toc21192238"/>
+      <w:bookmarkStart w:id="55" w:name="_Toc21192080"/>
+      <w:bookmarkStart w:id="56" w:name="_Hlk22228804"/>
+      <w:r>
+        <w:t xml:space="preserve">Go to Excel sheet in Share drive and update the sheet with the Status received from “VIP-API” as – </w:t>
+      </w:r>
+      <w:bookmarkEnd w:id="54"/>
+      <w:bookmarkEnd w:id="55"/>
+      <w:r>
+        <w:t>Line Level Status – “Success” Ensure to check for each MTN IN API Response and update the Line level status accordingly in Spreadsheet</w:t>
+      </w:r>
+    </w:p>
+    <w:p>
+      <w:pPr>
+        <w:pStyle w:val="Style3"/>
+      </w:pPr>
+      <w:r>
+        <w:t>Validation 1 – Is all MTN’s – Line Level Status is Success</w:t>
+      </w:r>
+    </w:p>
+    <w:p>
+      <w:pPr>
+        <w:pStyle w:val="Style3"/>
+      </w:pPr>
+      <w:r>
+        <w:t>If NO – Follow the Line level Status – Failed Process – 7.7</w:t>
+      </w:r>
+    </w:p>
+    <w:p>
+      <w:pPr>
+        <w:pStyle w:val="Style3"/>
+      </w:pPr>
+      <w:r>
+        <w:t xml:space="preserve">If Yes - PREPARE an Outbound file </w:t>
+      </w:r>
+    </w:p>
+    <w:p>
+      <w:pPr>
+        <w:pStyle w:val="Style3"/>
+      </w:pPr>
+      <w:r>
+        <w:t xml:space="preserve">Go to BGCO_INBOUND_OUTBOUNDFILE, Go to Outbound folder and Open the Outbound Template </w:t>
+      </w:r>
+    </w:p>
+    <w:p>
+      <w:pPr>
+        <w:pStyle w:val="Style3"/>
+      </w:pPr>
+      <w:r>
+        <w:t>Copy the detail entire Ref# details (paste only MTNs which are success) and save the file - OUTBOUND_WFM_NEWEQUIPMENTONLY_ECPDID_CLIENT ID_APIREF#_COMPLETED</w:t>
+      </w:r>
+    </w:p>
+    <w:p>
+      <w:pPr>
+        <w:pStyle w:val="Style3"/>
+      </w:pPr>
+      <w:bookmarkStart w:id="57" w:name="_Toc21192239"/>
+      <w:bookmarkStart w:id="58" w:name="_Toc21192081"/>
+      <w:bookmarkEnd w:id="56"/>
+      <w:r>
+        <w:t xml:space="preserve">Copy the Reference/Order </w:t>
+      </w:r>
+      <w:bookmarkEnd w:id="57"/>
+      <w:bookmarkEnd w:id="58"/>
+      <w:r>
+        <w:t>NUMBER FOR that file</w:t>
+      </w:r>
+    </w:p>
+    <w:p>
+      <w:pPr>
+        <w:pStyle w:val="Style3"/>
+      </w:pPr>
+      <w:bookmarkStart w:id="59" w:name="_Toc21192240"/>
+      <w:bookmarkStart w:id="60" w:name="_Toc21192082"/>
+      <w:r>
+        <w:t>Login to WFM Tool</w:t>
+      </w:r>
+      <w:bookmarkEnd w:id="59"/>
+      <w:bookmarkEnd w:id="60"/>
+      <w:r>
+        <w:t>(https://wfmqa1.vzwcorp.com/wfm/index.jsp)</w:t>
+      </w:r>
+    </w:p>
+    <w:p>
+      <w:pPr>
+        <w:pStyle w:val="Style3"/>
+      </w:pPr>
+      <w:bookmarkStart w:id="61" w:name="_Toc21192241"/>
+      <w:bookmarkStart w:id="62" w:name="_Toc21192083"/>
+      <w:r>
+        <w:t>Insert “Reference#” Number and Click on Search, it will Open the Order</w:t>
+      </w:r>
+      <w:bookmarkEnd w:id="61"/>
+      <w:bookmarkEnd w:id="62"/>
+      <w:r>
+        <w:t xml:space="preserve"> </w:t>
+      </w:r>
+    </w:p>
+    <w:p>
+      <w:pPr>
+        <w:pStyle w:val="Style3"/>
+      </w:pPr>
+      <w:r>
+        <w:t>Add Notes in WFM “VIP</w:t>
+      </w:r>
+      <w:r>
+        <w:rPr>
+          <w:shd w:val="clear" w:color="auto" w:fill="FFFFFF"/>
+        </w:rPr>
+        <w:t xml:space="preserve"> has processed the Order with the status as Completed”</w:t>
+      </w:r>
+    </w:p>
+    <w:p>
+      <w:pPr>
+        <w:pStyle w:val="Style2"/>
+        <w:numPr>
+          <w:ilvl w:val="0"/>
+          <w:numId w:val="0"/>
+        </w:numPr>
+        <w:ind w:left="792"/>
+      </w:pPr>
+    </w:p>
+    <w:p>
+      <w:pPr>
+        <w:pStyle w:val="Style3"/>
+        <w:numPr>
+          <w:ilvl w:val="0"/>
+          <w:numId w:val="0"/>
+        </w:numPr>
+      </w:pPr>
+      <w:r>
+        <w:rPr>
+          <w:noProof/>
+        </w:rPr>
+        <w:drawing>
+          <wp:inline distT="0" distB="0" distL="0" distR="0" wp14:anchorId="065043FD" wp14:editId="483201D3">
+            <wp:extent cx="5113020" cy="883920"/>
+            <wp:effectExtent l="0" t="0" r="0" b="0"/>
+            <wp:docPr id="13" name="Picture 13"/>
+            <wp:cNvGraphicFramePr>
+              <a:graphicFrameLocks xmlns:a="http://schemas.openxmlformats.org/drawingml/2006/main" noChangeAspect="1"/>
+            </wp:cNvGraphicFramePr>
+            <a:graphic xmlns:a="http://schemas.openxmlformats.org/drawingml/2006/main">
+              <a:graphicData uri="http://schemas.openxmlformats.org/drawingml/2006/picture">
+                <pic:pic xmlns:pic="http://schemas.openxmlformats.org/drawingml/2006/picture">
+                  <pic:nvPicPr>
+                    <pic:cNvPr id="0" name="Picture 22"/>
+                    <pic:cNvPicPr>
+                      <a:picLocks noChangeAspect="1" noChangeArrowheads="1"/>
+                    </pic:cNvPicPr>
+                  </pic:nvPicPr>
+                  <pic:blipFill>
+                    <a:blip r:embed="rId10">
+                      <a:extLst>
+                        <a:ext uri="{28A0092B-C50C-407E-A947-70E740481C1C}">
+                          <a14:useLocalDpi xmlns:a14="http://schemas.microsoft.com/office/drawing/2010/main" val="0"/>
+                        </a:ext>
+                      </a:extLst>
+                    </a:blip>
+                    <a:srcRect/>
+                    <a:stretch>
+                      <a:fillRect/>
+                    </a:stretch>
+                  </pic:blipFill>
+                  <pic:spPr bwMode="auto">
+                    <a:xfrm>
+                      <a:off x="0" y="0"/>
+                      <a:ext cx="5113020" cy="883920"/>
+                    </a:xfrm>
+                    <a:prstGeom prst="rect">
+                      <a:avLst/>
+                    </a:prstGeom>
+                    <a:noFill/>
+                    <a:ln>
+                      <a:noFill/>
+                    </a:ln>
+                  </pic:spPr>
+                </pic:pic>
+              </a:graphicData>
+            </a:graphic>
+          </wp:inline>
+        </w:drawing>
+      </w:r>
+    </w:p>
+    <w:p>
+      <w:pPr>
+        <w:pStyle w:val="Style3"/>
+        <w:numPr>
+          <w:ilvl w:val="0"/>
+          <w:numId w:val="0"/>
+        </w:numPr>
+      </w:pPr>
+    </w:p>
+    <w:p>
+      <w:pPr>
+        <w:pStyle w:val="Style3"/>
+        <w:numPr>
+          <w:ilvl w:val="0"/>
+          <w:numId w:val="0"/>
+        </w:numPr>
+      </w:pPr>
+      <w:r>
+        <w:rPr>
+          <w:noProof/>
+        </w:rPr>
+        <w:lastRenderedPageBreak/>
+        <w:drawing>
+          <wp:inline distT="0" distB="0" distL="0" distR="0" wp14:anchorId="504CF7E8" wp14:editId="12DA3F5F">
+            <wp:extent cx="4876800" cy="2735580"/>
+            <wp:effectExtent l="0" t="0" r="0" b="7620"/>
+            <wp:docPr id="12" name="Picture 12"/>
+            <wp:cNvGraphicFramePr>
+              <a:graphicFrameLocks xmlns:a="http://schemas.openxmlformats.org/drawingml/2006/main" noChangeAspect="1"/>
+            </wp:cNvGraphicFramePr>
+            <a:graphic xmlns:a="http://schemas.openxmlformats.org/drawingml/2006/main">
+              <a:graphicData uri="http://schemas.openxmlformats.org/drawingml/2006/picture">
+                <pic:pic xmlns:pic="http://schemas.openxmlformats.org/drawingml/2006/picture">
+                  <pic:nvPicPr>
+                    <pic:cNvPr id="0" name="Picture 23"/>
+                    <pic:cNvPicPr>
+                      <a:picLocks noChangeAspect="1" noChangeArrowheads="1"/>
+                    </pic:cNvPicPr>
+                  </pic:nvPicPr>
+                  <pic:blipFill>
+                    <a:blip r:embed="rId11">
+                      <a:extLst>
+                        <a:ext uri="{28A0092B-C50C-407E-A947-70E740481C1C}">
+                          <a14:useLocalDpi xmlns:a14="http://schemas.microsoft.com/office/drawing/2010/main" val="0"/>
+                        </a:ext>
+                      </a:extLst>
+                    </a:blip>
+                    <a:srcRect/>
+                    <a:stretch>
+                      <a:fillRect/>
+                    </a:stretch>
+                  </pic:blipFill>
+                  <pic:spPr bwMode="auto">
+                    <a:xfrm>
+                      <a:off x="0" y="0"/>
+                      <a:ext cx="4876800" cy="2735580"/>
+                    </a:xfrm>
+                    <a:prstGeom prst="rect">
+                      <a:avLst/>
+                    </a:prstGeom>
+                    <a:noFill/>
+                    <a:ln>
+                      <a:noFill/>
+                    </a:ln>
+                  </pic:spPr>
+                </pic:pic>
+              </a:graphicData>
+            </a:graphic>
+          </wp:inline>
+        </w:drawing>
+      </w:r>
+    </w:p>
+    <w:p>
+      <w:pPr>
+        <w:pStyle w:val="Style3"/>
+      </w:pPr>
+      <w:bookmarkStart w:id="63" w:name="_Toc21192243"/>
+      <w:bookmarkStart w:id="64" w:name="_Toc21192085"/>
+      <w:r>
+        <w:t>Select Compose Email option in WFM</w:t>
+      </w:r>
+    </w:p>
+    <w:p>
+      <w:pPr>
+        <w:pStyle w:val="Style3"/>
+      </w:pPr>
+      <w:r>
+        <w:t>Select m message template as “Completed”</w:t>
+      </w:r>
+    </w:p>
+    <w:p>
+      <w:pPr>
+        <w:pStyle w:val="Style3"/>
+        <w:numPr>
+          <w:ilvl w:val="0"/>
+          <w:numId w:val="0"/>
+        </w:numPr>
+      </w:pPr>
+      <w:r>
+        <w:rPr>
+          <w:noProof/>
+        </w:rPr>
+        <w:drawing>
+          <wp:inline distT="0" distB="0" distL="0" distR="0" wp14:anchorId="33CF658F" wp14:editId="3B247F6C">
+            <wp:extent cx="5113020" cy="2179320"/>
+            <wp:effectExtent l="0" t="0" r="0" b="0"/>
+            <wp:docPr id="11" name="Picture 11"/>
+            <wp:cNvGraphicFramePr>
+              <a:graphicFrameLocks xmlns:a="http://schemas.openxmlformats.org/drawingml/2006/main" noChangeAspect="1"/>
+            </wp:cNvGraphicFramePr>
+            <a:graphic xmlns:a="http://schemas.openxmlformats.org/drawingml/2006/main">
+              <a:graphicData uri="http://schemas.openxmlformats.org/drawingml/2006/picture">
+                <pic:pic xmlns:pic="http://schemas.openxmlformats.org/drawingml/2006/picture">
+                  <pic:nvPicPr>
+                    <pic:cNvPr id="0" name="Picture 17"/>
+                    <pic:cNvPicPr>
+                      <a:picLocks noChangeAspect="1" noChangeArrowheads="1"/>
+                    </pic:cNvPicPr>
+                  </pic:nvPicPr>
+                  <pic:blipFill>
+                    <a:blip r:embed="rId12">
+                      <a:extLst>
+                        <a:ext uri="{28A0092B-C50C-407E-A947-70E740481C1C}">
+                          <a14:useLocalDpi xmlns:a14="http://schemas.microsoft.com/office/drawing/2010/main" val="0"/>
+                        </a:ext>
+                      </a:extLst>
+                    </a:blip>
+                    <a:srcRect/>
+                    <a:stretch>
+                      <a:fillRect/>
+                    </a:stretch>
+                  </pic:blipFill>
+                  <pic:spPr bwMode="auto">
+                    <a:xfrm>
+                      <a:off x="0" y="0"/>
+                      <a:ext cx="5113020" cy="2179320"/>
+                    </a:xfrm>
+                    <a:prstGeom prst="rect">
+                      <a:avLst/>
+                    </a:prstGeom>
+                    <a:noFill/>
+                    <a:ln>
+                      <a:noFill/>
+                    </a:ln>
+                  </pic:spPr>
+                </pic:pic>
+              </a:graphicData>
+            </a:graphic>
+          </wp:inline>
+        </w:drawing>
+      </w:r>
+    </w:p>
+    <w:p>
+      <w:pPr>
+        <w:pStyle w:val="Style3"/>
+      </w:pPr>
+      <w:r>
+        <w:t>Attach the Outbound file and fill in the details in email body and send email</w:t>
+      </w:r>
+    </w:p>
+    <w:p>
+      <w:pPr>
+        <w:pStyle w:val="Style3"/>
+      </w:pPr>
+      <w:r>
+        <w:t xml:space="preserve">Naming Convention for Outbound FILE:  </w:t>
+      </w:r>
+      <w:proofErr w:type="spellStart"/>
+      <w:r>
+        <w:t>Outbound_WFM_UserInformationChange_ECPDID_</w:t>
+      </w:r>
+      <w:r>
+        <w:rPr>
+          <w:highlight w:val="yellow"/>
+        </w:rPr>
+        <w:t>CLIENT</w:t>
+      </w:r>
+      <w:proofErr w:type="spellEnd"/>
+      <w:r>
+        <w:t xml:space="preserve"> ID_</w:t>
+      </w:r>
+      <w:proofErr w:type="spellStart"/>
+      <w:r>
+        <w:t>APIRef</w:t>
+      </w:r>
+      <w:proofErr w:type="spellEnd"/>
+      <w:r>
+        <w:t>#_COMPLETED. Csv</w:t>
+      </w:r>
+    </w:p>
+    <w:p>
+      <w:pPr>
+        <w:pStyle w:val="Style3"/>
+        <w:numPr>
+          <w:ilvl w:val="0"/>
+          <w:numId w:val="0"/>
+        </w:numPr>
+      </w:pPr>
+      <w:r>
+        <w:rPr>
+          <w:noProof/>
+        </w:rPr>
+        <w:drawing>
+          <wp:inline distT="0" distB="0" distL="0" distR="0" wp14:anchorId="3677F677" wp14:editId="5FBA4C45">
+            <wp:extent cx="5074920" cy="723900"/>
+            <wp:effectExtent l="0" t="0" r="0" b="0"/>
+            <wp:docPr id="10" name="Picture 10"/>
+            <wp:cNvGraphicFramePr>
+              <a:graphicFrameLocks xmlns:a="http://schemas.openxmlformats.org/drawingml/2006/main" noChangeAspect="1"/>
+            </wp:cNvGraphicFramePr>
+            <a:graphic xmlns:a="http://schemas.openxmlformats.org/drawingml/2006/main">
+              <a:graphicData uri="http://schemas.openxmlformats.org/drawingml/2006/picture">
+                <pic:pic xmlns:pic="http://schemas.openxmlformats.org/drawingml/2006/picture">
+                  <pic:nvPicPr>
+                    <pic:cNvPr id="0" name="Picture 9"/>
+                    <pic:cNvPicPr>
+                      <a:picLocks noChangeAspect="1" noChangeArrowheads="1"/>
+                    </pic:cNvPicPr>
+                  </pic:nvPicPr>
+                  <pic:blipFill>
+                    <a:blip r:embed="rId13">
+                      <a:extLst>
+                        <a:ext uri="{28A0092B-C50C-407E-A947-70E740481C1C}">
+                          <a14:useLocalDpi xmlns:a14="http://schemas.microsoft.com/office/drawing/2010/main" val="0"/>
+                        </a:ext>
+                      </a:extLst>
+                    </a:blip>
+                    <a:srcRect/>
+                    <a:stretch>
+                      <a:fillRect/>
+                    </a:stretch>
+                  </pic:blipFill>
+                  <pic:spPr bwMode="auto">
+                    <a:xfrm>
+                      <a:off x="0" y="0"/>
+                      <a:ext cx="5074920" cy="723900"/>
+                    </a:xfrm>
+                    <a:prstGeom prst="rect">
+                      <a:avLst/>
+                    </a:prstGeom>
+                    <a:noFill/>
+                    <a:ln>
+                      <a:noFill/>
+                    </a:ln>
+                  </pic:spPr>
+                </pic:pic>
+              </a:graphicData>
+            </a:graphic>
+          </wp:inline>
+        </w:drawing>
+      </w:r>
+    </w:p>
+    <w:p>
+      <w:pPr>
+        <w:pStyle w:val="Style3"/>
+        <w:numPr>
+          <w:ilvl w:val="0"/>
+          <w:numId w:val="0"/>
+        </w:numPr>
+      </w:pPr>
+      <w:r>
+        <w:rPr>
+          <w:noProof/>
+        </w:rPr>
+        <w:lastRenderedPageBreak/>
+        <w:drawing>
+          <wp:inline distT="0" distB="0" distL="0" distR="0" wp14:anchorId="33371311" wp14:editId="23D0C6A7">
+            <wp:extent cx="5120640" cy="1775460"/>
+            <wp:effectExtent l="0" t="0" r="3810" b="0"/>
+            <wp:docPr id="9" name="Picture 9"/>
+            <wp:cNvGraphicFramePr>
+              <a:graphicFrameLocks xmlns:a="http://schemas.openxmlformats.org/drawingml/2006/main" noChangeAspect="1"/>
+            </wp:cNvGraphicFramePr>
+            <a:graphic xmlns:a="http://schemas.openxmlformats.org/drawingml/2006/main">
+              <a:graphicData uri="http://schemas.openxmlformats.org/drawingml/2006/picture">
+                <pic:pic xmlns:pic="http://schemas.openxmlformats.org/drawingml/2006/picture">
+                  <pic:nvPicPr>
+                    <pic:cNvPr id="0" name="Picture 29"/>
+                    <pic:cNvPicPr>
+                      <a:picLocks noChangeAspect="1" noChangeArrowheads="1"/>
+                    </pic:cNvPicPr>
+                  </pic:nvPicPr>
+                  <pic:blipFill>
+                    <a:blip r:embed="rId14">
+                      <a:extLst>
+                        <a:ext uri="{28A0092B-C50C-407E-A947-70E740481C1C}">
+                          <a14:useLocalDpi xmlns:a14="http://schemas.microsoft.com/office/drawing/2010/main" val="0"/>
+                        </a:ext>
+                      </a:extLst>
+                    </a:blip>
+                    <a:srcRect/>
+                    <a:stretch>
+                      <a:fillRect/>
+                    </a:stretch>
+                  </pic:blipFill>
+                  <pic:spPr bwMode="auto">
+                    <a:xfrm>
+                      <a:off x="0" y="0"/>
+                      <a:ext cx="5120640" cy="1775460"/>
+                    </a:xfrm>
+                    <a:prstGeom prst="rect">
+                      <a:avLst/>
+                    </a:prstGeom>
+                    <a:noFill/>
+                    <a:ln>
+                      <a:noFill/>
+                    </a:ln>
+                  </pic:spPr>
+                </pic:pic>
+              </a:graphicData>
+            </a:graphic>
+          </wp:inline>
+        </w:drawing>
+      </w:r>
+    </w:p>
+    <w:p>
+      <w:pPr>
+        <w:pStyle w:val="Style3"/>
+      </w:pPr>
+      <w:r>
+        <w:t>go to share drive database &amp; Update the Spreadsheet as email Sent</w:t>
+      </w:r>
+      <w:bookmarkEnd w:id="63"/>
+      <w:bookmarkEnd w:id="64"/>
+      <w:r>
+        <w:t xml:space="preserve"> to customer</w:t>
+      </w:r>
+    </w:p>
+    <w:p>
+      <w:pPr>
+        <w:pStyle w:val="Style3"/>
+      </w:pPr>
+      <w:bookmarkStart w:id="65" w:name="_Hlk22228854"/>
+      <w:r>
+        <w:t>Ensure to go back to BGCO_INBOUND_OUTBOUNDFILE folder and Open Outbound folder and delete the Outbound file sent to the customer</w:t>
+      </w:r>
+    </w:p>
+    <w:bookmarkEnd w:id="65"/>
+    <w:p/>
+    <w:p>
+      <w:bookmarkStart w:id="66" w:name="_GoBack"/>
+      <w:bookmarkEnd w:id="66"/>
     </w:p>
     <w:sectPr>
       <w:pgSz w:w="12240" w:h="15840"/>
@@ -1822,6 +2435,7 @@
     <w:lsdException w:name="HTML Sample" w:semiHidden="1" w:unhideWhenUsed="1"/>
     <w:lsdException w:name="HTML Typewriter" w:semiHidden="1" w:unhideWhenUsed="1"/>
     <w:lsdException w:name="HTML Variable" w:semiHidden="1" w:unhideWhenUsed="1"/>
+    <w:lsdException w:name="Normal Table" w:semiHidden="1" w:unhideWhenUsed="1"/>
     <w:lsdException w:name="annotation subject" w:semiHidden="1" w:unhideWhenUsed="1"/>
     <w:lsdException w:name="No List" w:semiHidden="1" w:unhideWhenUsed="1"/>
     <w:lsdException w:name="Outline List 1" w:semiHidden="1" w:unhideWhenUsed="1"/>
@@ -1867,9 +2481,11 @@
     <w:lsdException w:name="Table Subtle 1" w:semiHidden="1" w:unhideWhenUsed="1"/>
     <w:lsdException w:name="Table Subtle 2" w:semiHidden="1" w:unhideWhenUsed="1"/>
     <w:lsdException w:name="Table Web 1" w:semiHidden="1" w:unhideWhenUsed="1"/>
+    <w:lsdException w:name="Table Web 2" w:semiHidden="1" w:unhideWhenUsed="1"/>
     <w:lsdException w:name="Table Web 3" w:semiHidden="1" w:unhideWhenUsed="1"/>
     <w:lsdException w:name="Balloon Text" w:semiHidden="1" w:unhideWhenUsed="1"/>
     <w:lsdException w:name="Table Grid" w:uiPriority="39"/>
+    <w:lsdException w:name="Table Theme" w:semiHidden="1" w:unhideWhenUsed="1"/>
     <w:lsdException w:name="Placeholder Text" w:semiHidden="1"/>
     <w:lsdException w:name="No Spacing" w:uiPriority="1" w:qFormat="1"/>
     <w:lsdException w:name="Light Shading" w:uiPriority="60"/>
@@ -2095,6 +2711,10 @@
   <w:style w:type="paragraph" w:default="1" w:styleId="Normal">
     <w:name w:val="Normal"/>
     <w:qFormat/>
+    <w:rsid w:val="005D001E"/>
+    <w:pPr>
+      <w:spacing w:line="256" w:lineRule="auto"/>
+    </w:pPr>
   </w:style>
   <w:style w:type="paragraph" w:styleId="Heading1">
     <w:name w:val="heading 1"/>
@@ -2164,7 +2784,7 @@
     <w:qFormat/>
     <w:rsid w:val="00504EED"/>
     <w:pPr>
-      <w:spacing w:after="80" w:line="256" w:lineRule="auto"/>
+      <w:spacing w:after="80"/>
       <w:outlineLvl w:val="0"/>
     </w:pPr>
     <w:rPr>

</xml_diff>

<commit_message>
business document has been updated
</commit_message>
<xml_diff>
--- a/Process design document.docx
+++ b/Process design document.docx
@@ -477,13 +477,13 @@
         <w:t xml:space="preserve"> </w:t>
       </w:r>
     </w:p>
+    <w:bookmarkStart w:id="17" w:name="_Toc21192016"/>
+    <w:bookmarkStart w:id="18" w:name="_Toc21192174"/>
     <w:p>
       <w:pPr>
         <w:pStyle w:val="Style3"/>
         <w:spacing w:before="0" w:line="254" w:lineRule="auto"/>
       </w:pPr>
-      <w:bookmarkStart w:id="17" w:name="_Toc21192016"/>
-      <w:bookmarkStart w:id="18" w:name="_Toc21192174"/>
       <w:r>
         <w:rPr>
           <w:noProof/>
@@ -491,7 +491,7 @@
         <mc:AlternateContent>
           <mc:Choice Requires="wps">
             <w:drawing>
-              <wp:anchor distT="0" distB="0" distL="114300" distR="114300" simplePos="0" relativeHeight="251658240" behindDoc="0" locked="0" layoutInCell="1" allowOverlap="1" wp14:anchorId="11829423" wp14:editId="5A0F281B">
+              <wp:anchor distT="0" distB="0" distL="114300" distR="114300" simplePos="0" relativeHeight="251657216" behindDoc="0" locked="0" layoutInCell="1" allowOverlap="1" wp14:anchorId="11829423" wp14:editId="5A0F281B">
                 <wp:simplePos x="0" y="0"/>
                 <wp:positionH relativeFrom="column">
                   <wp:posOffset>3520440</wp:posOffset>
@@ -984,7 +984,15 @@
       </w:r>
       <w:proofErr w:type="spellEnd"/>
       <w:r>
-        <w:t>) &amp; open Each file “BGCO SMB Shared”/“GCO Federal Government”/“GCO State Government”</w:t>
+        <w:t>) &amp; open Each file “BGCO SMB Shared”</w:t>
+      </w:r>
+      <w:proofErr w:type="gramStart"/>
+      <w:r>
+        <w:t>/“</w:t>
+      </w:r>
+      <w:proofErr w:type="gramEnd"/>
+      <w:r>
+        <w:t>GCO Federal Government”/“GCO State Government”</w:t>
       </w:r>
     </w:p>
     <w:p>
@@ -2143,12 +2151,3860 @@
         <w:t>Ensure to go back to BGCO_INBOUND_OUTBOUNDFILE folder and Open Outbound folder and delete the Outbound file sent to the customer</w:t>
       </w:r>
     </w:p>
-    <w:bookmarkEnd w:id="65"/>
+    <w:p>
+      <w:pPr>
+        <w:pStyle w:val="Style2"/>
+      </w:pPr>
+      <w:bookmarkStart w:id="66" w:name="_Toc21272833"/>
+      <w:bookmarkStart w:id="67" w:name="_Toc21192120"/>
+      <w:bookmarkEnd w:id="65"/>
+      <w:r>
+        <w:t>SYSTEM/TECHNICAL EXEMPTIONS</w:t>
+      </w:r>
+      <w:bookmarkEnd w:id="66"/>
+      <w:bookmarkEnd w:id="67"/>
+    </w:p>
+    <w:p>
+      <w:pPr>
+        <w:pStyle w:val="Style2"/>
+        <w:numPr>
+          <w:ilvl w:val="0"/>
+          <w:numId w:val="0"/>
+        </w:numPr>
+        <w:ind w:left="792"/>
+      </w:pPr>
+    </w:p>
+    <w:tbl>
+      <w:tblPr>
+        <w:tblW w:w="7940" w:type="dxa"/>
+        <w:tblLook w:val="04A0" w:firstRow="1" w:lastRow="0" w:firstColumn="1" w:lastColumn="0" w:noHBand="0" w:noVBand="1"/>
+      </w:tblPr>
+      <w:tblGrid>
+        <w:gridCol w:w="3860"/>
+        <w:gridCol w:w="1160"/>
+        <w:gridCol w:w="2920"/>
+      </w:tblGrid>
+      <w:tr>
+        <w:trPr>
+          <w:trHeight w:val="288"/>
+        </w:trPr>
+        <w:tc>
+          <w:tcPr>
+            <w:tcW w:w="3860" w:type="dxa"/>
+            <w:tcBorders>
+              <w:top w:val="single" w:sz="4" w:space="0" w:color="auto"/>
+              <w:left w:val="single" w:sz="4" w:space="0" w:color="auto"/>
+              <w:bottom w:val="single" w:sz="4" w:space="0" w:color="auto"/>
+              <w:right w:val="single" w:sz="4" w:space="0" w:color="auto"/>
+            </w:tcBorders>
+            <w:shd w:val="clear" w:color="auto" w:fill="1F497C"/>
+            <w:vAlign w:val="bottom"/>
+            <w:hideMark/>
+          </w:tcPr>
+          <w:p>
+            <w:pPr>
+              <w:spacing w:after="0"/>
+              <w:jc w:val="center"/>
+              <w:rPr>
+                <w:rFonts w:ascii="Times New Roman" w:eastAsia="Times New Roman" w:hAnsi="Times New Roman" w:cs="Times New Roman"/>
+                <w:color w:val="FFFFFF"/>
+                <w:sz w:val="15"/>
+                <w:szCs w:val="15"/>
+              </w:rPr>
+            </w:pPr>
+            <w:r>
+              <w:rPr>
+                <w:rFonts w:ascii="Times New Roman" w:eastAsia="Times New Roman" w:hAnsi="Times New Roman" w:cs="Times New Roman"/>
+                <w:color w:val="FFFFFF"/>
+                <w:spacing w:val="-3"/>
+                <w:w w:val="128"/>
+                <w:sz w:val="15"/>
+                <w:szCs w:val="15"/>
+              </w:rPr>
+              <w:t>SCENARIO</w:t>
+            </w:r>
+          </w:p>
+        </w:tc>
+        <w:tc>
+          <w:tcPr>
+            <w:tcW w:w="1160" w:type="dxa"/>
+            <w:tcBorders>
+              <w:top w:val="single" w:sz="4" w:space="0" w:color="auto"/>
+              <w:left w:val="nil"/>
+              <w:bottom w:val="single" w:sz="4" w:space="0" w:color="auto"/>
+              <w:right w:val="single" w:sz="4" w:space="0" w:color="auto"/>
+            </w:tcBorders>
+            <w:shd w:val="clear" w:color="auto" w:fill="1F497C"/>
+            <w:vAlign w:val="bottom"/>
+            <w:hideMark/>
+          </w:tcPr>
+          <w:p>
+            <w:pPr>
+              <w:spacing w:after="0"/>
+              <w:jc w:val="center"/>
+              <w:rPr>
+                <w:rFonts w:ascii="Times New Roman" w:eastAsia="Times New Roman" w:hAnsi="Times New Roman" w:cs="Times New Roman"/>
+                <w:color w:val="FFFFFF"/>
+                <w:sz w:val="15"/>
+                <w:szCs w:val="15"/>
+              </w:rPr>
+            </w:pPr>
+            <w:r>
+              <w:rPr>
+                <w:rFonts w:ascii="Times New Roman" w:eastAsia="Times New Roman" w:hAnsi="Times New Roman" w:cs="Times New Roman"/>
+                <w:color w:val="FFFFFF"/>
+                <w:spacing w:val="-1"/>
+                <w:w w:val="111"/>
+                <w:sz w:val="15"/>
+                <w:szCs w:val="15"/>
+              </w:rPr>
+              <w:t>METHOD</w:t>
+            </w:r>
+          </w:p>
+        </w:tc>
+        <w:tc>
+          <w:tcPr>
+            <w:tcW w:w="2920" w:type="dxa"/>
+            <w:tcBorders>
+              <w:top w:val="single" w:sz="4" w:space="0" w:color="auto"/>
+              <w:left w:val="nil"/>
+              <w:bottom w:val="single" w:sz="4" w:space="0" w:color="auto"/>
+              <w:right w:val="single" w:sz="4" w:space="0" w:color="auto"/>
+            </w:tcBorders>
+            <w:shd w:val="clear" w:color="auto" w:fill="1F497C"/>
+            <w:vAlign w:val="bottom"/>
+            <w:hideMark/>
+          </w:tcPr>
+          <w:p>
+            <w:pPr>
+              <w:spacing w:after="0"/>
+              <w:jc w:val="center"/>
+              <w:rPr>
+                <w:rFonts w:ascii="Times New Roman" w:eastAsia="Times New Roman" w:hAnsi="Times New Roman" w:cs="Times New Roman"/>
+                <w:color w:val="FFFFFF"/>
+                <w:sz w:val="15"/>
+                <w:szCs w:val="15"/>
+              </w:rPr>
+            </w:pPr>
+            <w:r>
+              <w:rPr>
+                <w:rFonts w:ascii="Times New Roman" w:eastAsia="Times New Roman" w:hAnsi="Times New Roman" w:cs="Times New Roman"/>
+                <w:color w:val="FFFFFF"/>
+                <w:spacing w:val="1"/>
+                <w:w w:val="125"/>
+                <w:sz w:val="15"/>
+                <w:szCs w:val="15"/>
+              </w:rPr>
+              <w:t>RECIPIENT(S)</w:t>
+            </w:r>
+          </w:p>
+        </w:tc>
+      </w:tr>
+      <w:tr>
+        <w:trPr>
+          <w:trHeight w:val="1200"/>
+        </w:trPr>
+        <w:tc>
+          <w:tcPr>
+            <w:tcW w:w="3860" w:type="dxa"/>
+            <w:tcBorders>
+              <w:top w:val="nil"/>
+              <w:left w:val="single" w:sz="4" w:space="0" w:color="auto"/>
+              <w:bottom w:val="single" w:sz="4" w:space="0" w:color="auto"/>
+              <w:right w:val="single" w:sz="4" w:space="0" w:color="auto"/>
+            </w:tcBorders>
+            <w:noWrap/>
+            <w:vAlign w:val="bottom"/>
+            <w:hideMark/>
+          </w:tcPr>
+          <w:p>
+            <w:pPr>
+              <w:spacing w:after="0"/>
+              <w:rPr>
+                <w:rFonts w:ascii="Calibri" w:eastAsia="Times New Roman" w:hAnsi="Calibri" w:cs="Calibri"/>
+                <w:color w:val="000000"/>
+              </w:rPr>
+            </w:pPr>
+            <w:r>
+              <w:rPr>
+                <w:rFonts w:ascii="Calibri" w:eastAsia="Times New Roman" w:hAnsi="Calibri" w:cs="Calibri"/>
+                <w:color w:val="000000"/>
+              </w:rPr>
+              <w:t>WFM Application Down</w:t>
+            </w:r>
+          </w:p>
+        </w:tc>
+        <w:tc>
+          <w:tcPr>
+            <w:tcW w:w="1160" w:type="dxa"/>
+            <w:tcBorders>
+              <w:top w:val="nil"/>
+              <w:left w:val="nil"/>
+              <w:bottom w:val="single" w:sz="4" w:space="0" w:color="auto"/>
+              <w:right w:val="single" w:sz="4" w:space="0" w:color="auto"/>
+            </w:tcBorders>
+            <w:noWrap/>
+            <w:vAlign w:val="bottom"/>
+            <w:hideMark/>
+          </w:tcPr>
+          <w:p>
+            <w:pPr>
+              <w:spacing w:after="0"/>
+              <w:jc w:val="center"/>
+              <w:rPr>
+                <w:rFonts w:ascii="Calibri" w:eastAsia="Times New Roman" w:hAnsi="Calibri" w:cs="Calibri"/>
+                <w:color w:val="000000"/>
+              </w:rPr>
+            </w:pPr>
+            <w:r>
+              <w:rPr>
+                <w:rFonts w:ascii="Calibri" w:eastAsia="Times New Roman" w:hAnsi="Calibri" w:cs="Calibri"/>
+                <w:color w:val="000000"/>
+              </w:rPr>
+              <w:t>Email</w:t>
+            </w:r>
+          </w:p>
+        </w:tc>
+        <w:tc>
+          <w:tcPr>
+            <w:tcW w:w="2920" w:type="dxa"/>
+            <w:tcBorders>
+              <w:top w:val="nil"/>
+              <w:left w:val="nil"/>
+              <w:bottom w:val="single" w:sz="4" w:space="0" w:color="auto"/>
+              <w:right w:val="single" w:sz="4" w:space="0" w:color="auto"/>
+            </w:tcBorders>
+            <w:vAlign w:val="bottom"/>
+            <w:hideMark/>
+          </w:tcPr>
+          <w:p>
+            <w:pPr>
+              <w:spacing w:after="0"/>
+              <w:rPr>
+                <w:rFonts w:ascii="Calibri" w:eastAsia="Times New Roman" w:hAnsi="Calibri" w:cs="Calibri"/>
+                <w:color w:val="000000"/>
+              </w:rPr>
+            </w:pPr>
+            <w:r>
+              <w:rPr>
+                <w:rFonts w:ascii="Calibri" w:eastAsia="Times New Roman" w:hAnsi="Calibri" w:cs="Calibri"/>
+                <w:color w:val="000000"/>
+              </w:rPr>
+              <w:t>Need to provide the team name to send email</w:t>
+            </w:r>
+          </w:p>
+        </w:tc>
+      </w:tr>
+      <w:tr>
+        <w:trPr>
+          <w:trHeight w:val="1440"/>
+        </w:trPr>
+        <w:tc>
+          <w:tcPr>
+            <w:tcW w:w="3860" w:type="dxa"/>
+            <w:tcBorders>
+              <w:top w:val="nil"/>
+              <w:left w:val="single" w:sz="4" w:space="0" w:color="auto"/>
+              <w:bottom w:val="single" w:sz="4" w:space="0" w:color="auto"/>
+              <w:right w:val="single" w:sz="4" w:space="0" w:color="auto"/>
+            </w:tcBorders>
+            <w:noWrap/>
+            <w:vAlign w:val="bottom"/>
+            <w:hideMark/>
+          </w:tcPr>
+          <w:p>
+            <w:pPr>
+              <w:spacing w:after="0"/>
+              <w:rPr>
+                <w:rFonts w:ascii="Calibri" w:eastAsia="Times New Roman" w:hAnsi="Calibri" w:cs="Calibri"/>
+                <w:color w:val="000000"/>
+              </w:rPr>
+            </w:pPr>
+            <w:r>
+              <w:rPr>
+                <w:rFonts w:ascii="Calibri" w:eastAsia="Times New Roman" w:hAnsi="Calibri" w:cs="Calibri"/>
+                <w:color w:val="000000"/>
+              </w:rPr>
+              <w:t>VIP-API Issues</w:t>
+            </w:r>
+          </w:p>
+        </w:tc>
+        <w:tc>
+          <w:tcPr>
+            <w:tcW w:w="1160" w:type="dxa"/>
+            <w:tcBorders>
+              <w:top w:val="nil"/>
+              <w:left w:val="nil"/>
+              <w:bottom w:val="single" w:sz="4" w:space="0" w:color="auto"/>
+              <w:right w:val="single" w:sz="4" w:space="0" w:color="auto"/>
+            </w:tcBorders>
+            <w:noWrap/>
+            <w:vAlign w:val="bottom"/>
+            <w:hideMark/>
+          </w:tcPr>
+          <w:p>
+            <w:pPr>
+              <w:spacing w:after="0"/>
+              <w:jc w:val="center"/>
+              <w:rPr>
+                <w:rFonts w:ascii="Calibri" w:eastAsia="Times New Roman" w:hAnsi="Calibri" w:cs="Calibri"/>
+                <w:color w:val="000000"/>
+              </w:rPr>
+            </w:pPr>
+            <w:r>
+              <w:rPr>
+                <w:rFonts w:ascii="Calibri" w:eastAsia="Times New Roman" w:hAnsi="Calibri" w:cs="Calibri"/>
+                <w:color w:val="000000"/>
+              </w:rPr>
+              <w:t>Email</w:t>
+            </w:r>
+          </w:p>
+        </w:tc>
+        <w:tc>
+          <w:tcPr>
+            <w:tcW w:w="2920" w:type="dxa"/>
+            <w:tcBorders>
+              <w:top w:val="nil"/>
+              <w:left w:val="nil"/>
+              <w:bottom w:val="single" w:sz="4" w:space="0" w:color="auto"/>
+              <w:right w:val="single" w:sz="4" w:space="0" w:color="auto"/>
+            </w:tcBorders>
+            <w:vAlign w:val="bottom"/>
+            <w:hideMark/>
+          </w:tcPr>
+          <w:p>
+            <w:pPr>
+              <w:spacing w:after="0"/>
+              <w:rPr>
+                <w:rFonts w:ascii="Calibri" w:eastAsia="Times New Roman" w:hAnsi="Calibri" w:cs="Calibri"/>
+                <w:color w:val="000000"/>
+              </w:rPr>
+            </w:pPr>
+            <w:r>
+              <w:rPr>
+                <w:rFonts w:ascii="Calibri" w:eastAsia="Times New Roman" w:hAnsi="Calibri" w:cs="Calibri"/>
+                <w:color w:val="000000"/>
+              </w:rPr>
+              <w:t>Need to provide the team name to send email</w:t>
+            </w:r>
+          </w:p>
+        </w:tc>
+      </w:tr>
+      <w:tr>
+        <w:trPr>
+          <w:trHeight w:val="1440"/>
+        </w:trPr>
+        <w:tc>
+          <w:tcPr>
+            <w:tcW w:w="3860" w:type="dxa"/>
+            <w:tcBorders>
+              <w:top w:val="nil"/>
+              <w:left w:val="single" w:sz="4" w:space="0" w:color="auto"/>
+              <w:bottom w:val="single" w:sz="4" w:space="0" w:color="auto"/>
+              <w:right w:val="single" w:sz="4" w:space="0" w:color="auto"/>
+            </w:tcBorders>
+            <w:vAlign w:val="bottom"/>
+            <w:hideMark/>
+          </w:tcPr>
+          <w:p>
+            <w:pPr>
+              <w:spacing w:after="0"/>
+              <w:rPr>
+                <w:rFonts w:ascii="Calibri" w:eastAsia="Times New Roman" w:hAnsi="Calibri" w:cs="Calibri"/>
+                <w:color w:val="000000"/>
+              </w:rPr>
+            </w:pPr>
+            <w:r>
+              <w:rPr>
+                <w:rFonts w:ascii="Calibri" w:eastAsia="Times New Roman" w:hAnsi="Calibri" w:cs="Calibri"/>
+                <w:color w:val="000000"/>
+              </w:rPr>
+              <w:t>End of every run, Business team will get a summary log with the following details [Successful/Un-Successful (with error message)/Exception] for a scheduled run</w:t>
+            </w:r>
+          </w:p>
+        </w:tc>
+        <w:tc>
+          <w:tcPr>
+            <w:tcW w:w="1160" w:type="dxa"/>
+            <w:tcBorders>
+              <w:top w:val="nil"/>
+              <w:left w:val="nil"/>
+              <w:bottom w:val="single" w:sz="4" w:space="0" w:color="auto"/>
+              <w:right w:val="single" w:sz="4" w:space="0" w:color="auto"/>
+            </w:tcBorders>
+            <w:noWrap/>
+            <w:vAlign w:val="bottom"/>
+            <w:hideMark/>
+          </w:tcPr>
+          <w:p>
+            <w:pPr>
+              <w:spacing w:after="0"/>
+              <w:jc w:val="center"/>
+              <w:rPr>
+                <w:rFonts w:ascii="Calibri" w:eastAsia="Times New Roman" w:hAnsi="Calibri" w:cs="Calibri"/>
+                <w:color w:val="000000"/>
+              </w:rPr>
+            </w:pPr>
+            <w:r>
+              <w:rPr>
+                <w:rFonts w:ascii="Calibri" w:eastAsia="Times New Roman" w:hAnsi="Calibri" w:cs="Calibri"/>
+                <w:color w:val="000000"/>
+              </w:rPr>
+              <w:t>Email</w:t>
+            </w:r>
+          </w:p>
+        </w:tc>
+        <w:tc>
+          <w:tcPr>
+            <w:tcW w:w="2920" w:type="dxa"/>
+            <w:tcBorders>
+              <w:top w:val="nil"/>
+              <w:left w:val="nil"/>
+              <w:bottom w:val="single" w:sz="4" w:space="0" w:color="auto"/>
+              <w:right w:val="single" w:sz="4" w:space="0" w:color="auto"/>
+            </w:tcBorders>
+            <w:vAlign w:val="bottom"/>
+            <w:hideMark/>
+          </w:tcPr>
+          <w:p>
+            <w:pPr>
+              <w:spacing w:after="0"/>
+              <w:rPr>
+                <w:rFonts w:ascii="Calibri" w:eastAsia="Times New Roman" w:hAnsi="Calibri" w:cs="Calibri"/>
+                <w:color w:val="000000"/>
+              </w:rPr>
+            </w:pPr>
+            <w:r>
+              <w:rPr>
+                <w:rFonts w:ascii="Calibri" w:eastAsia="Times New Roman" w:hAnsi="Calibri" w:cs="Calibri"/>
+                <w:color w:val="000000"/>
+              </w:rPr>
+              <w:t>Need to provide the team name to send email</w:t>
+            </w:r>
+          </w:p>
+        </w:tc>
+      </w:tr>
+    </w:tbl>
+    <w:p>
+      <w:pPr>
+        <w:pStyle w:val="Style1"/>
+        <w:ind w:left="360"/>
+      </w:pPr>
+      <w:bookmarkStart w:id="68" w:name="_Toc21272834"/>
+      <w:bookmarkStart w:id="69" w:name="_Toc21192121"/>
+    </w:p>
+    <w:p>
+      <w:pPr>
+        <w:pStyle w:val="Style1"/>
+        <w:numPr>
+          <w:ilvl w:val="0"/>
+          <w:numId w:val="1"/>
+        </w:numPr>
+      </w:pPr>
+      <w:r>
+        <w:t>Alerts/Notifications</w:t>
+      </w:r>
+      <w:bookmarkEnd w:id="68"/>
+      <w:bookmarkEnd w:id="69"/>
+    </w:p>
+    <w:tbl>
+      <w:tblPr>
+        <w:tblW w:w="9180" w:type="dxa"/>
+        <w:tblLook w:val="04A0" w:firstRow="1" w:lastRow="0" w:firstColumn="1" w:lastColumn="0" w:noHBand="0" w:noVBand="1"/>
+      </w:tblPr>
+      <w:tblGrid>
+        <w:gridCol w:w="2271"/>
+        <w:gridCol w:w="3351"/>
+        <w:gridCol w:w="3718"/>
+      </w:tblGrid>
+      <w:tr>
+        <w:trPr>
+          <w:trHeight w:val="300"/>
+        </w:trPr>
+        <w:tc>
+          <w:tcPr>
+            <w:tcW w:w="2540" w:type="dxa"/>
+            <w:tcBorders>
+              <w:top w:val="single" w:sz="8" w:space="0" w:color="auto"/>
+              <w:left w:val="single" w:sz="8" w:space="0" w:color="auto"/>
+              <w:bottom w:val="single" w:sz="8" w:space="0" w:color="auto"/>
+              <w:right w:val="single" w:sz="8" w:space="0" w:color="auto"/>
+            </w:tcBorders>
+            <w:shd w:val="clear" w:color="auto" w:fill="002060"/>
+            <w:noWrap/>
+            <w:vAlign w:val="center"/>
+            <w:hideMark/>
+          </w:tcPr>
+          <w:p>
+            <w:pPr>
+              <w:spacing w:after="0"/>
+              <w:jc w:val="center"/>
+              <w:rPr>
+                <w:rFonts w:ascii="Times New Roman" w:eastAsia="Times New Roman" w:hAnsi="Times New Roman" w:cs="Times New Roman"/>
+                <w:color w:val="FFFFFF"/>
+              </w:rPr>
+            </w:pPr>
+            <w:r>
+              <w:rPr>
+                <w:rFonts w:ascii="Times New Roman" w:eastAsia="Times New Roman" w:hAnsi="Times New Roman" w:cs="Times New Roman"/>
+                <w:color w:val="FFFFFF"/>
+              </w:rPr>
+              <w:t>Process Step</w:t>
+            </w:r>
+          </w:p>
+        </w:tc>
+        <w:tc>
+          <w:tcPr>
+            <w:tcW w:w="3760" w:type="dxa"/>
+            <w:tcBorders>
+              <w:top w:val="single" w:sz="8" w:space="0" w:color="auto"/>
+              <w:left w:val="nil"/>
+              <w:bottom w:val="single" w:sz="8" w:space="0" w:color="auto"/>
+              <w:right w:val="single" w:sz="8" w:space="0" w:color="auto"/>
+            </w:tcBorders>
+            <w:shd w:val="clear" w:color="auto" w:fill="002060"/>
+            <w:noWrap/>
+            <w:vAlign w:val="center"/>
+            <w:hideMark/>
+          </w:tcPr>
+          <w:p>
+            <w:pPr>
+              <w:spacing w:after="0"/>
+              <w:jc w:val="center"/>
+              <w:rPr>
+                <w:rFonts w:ascii="Times New Roman" w:eastAsia="Times New Roman" w:hAnsi="Times New Roman" w:cs="Times New Roman"/>
+                <w:color w:val="FFFFFF"/>
+              </w:rPr>
+            </w:pPr>
+            <w:r>
+              <w:rPr>
+                <w:rFonts w:ascii="Times New Roman" w:eastAsia="Times New Roman" w:hAnsi="Times New Roman" w:cs="Times New Roman"/>
+                <w:color w:val="FFFFFF"/>
+              </w:rPr>
+              <w:t>Describe the Trigger</w:t>
+            </w:r>
+          </w:p>
+        </w:tc>
+        <w:tc>
+          <w:tcPr>
+            <w:tcW w:w="2880" w:type="dxa"/>
+            <w:tcBorders>
+              <w:top w:val="single" w:sz="8" w:space="0" w:color="auto"/>
+              <w:left w:val="nil"/>
+              <w:bottom w:val="single" w:sz="8" w:space="0" w:color="auto"/>
+              <w:right w:val="single" w:sz="8" w:space="0" w:color="auto"/>
+            </w:tcBorders>
+            <w:shd w:val="clear" w:color="auto" w:fill="002060"/>
+            <w:noWrap/>
+            <w:vAlign w:val="center"/>
+            <w:hideMark/>
+          </w:tcPr>
+          <w:p>
+            <w:pPr>
+              <w:spacing w:after="0"/>
+              <w:jc w:val="center"/>
+              <w:rPr>
+                <w:rFonts w:ascii="Times New Roman" w:eastAsia="Times New Roman" w:hAnsi="Times New Roman" w:cs="Times New Roman"/>
+                <w:color w:val="FFFFFF"/>
+              </w:rPr>
+            </w:pPr>
+            <w:r>
+              <w:rPr>
+                <w:rFonts w:ascii="Times New Roman" w:eastAsia="Times New Roman" w:hAnsi="Times New Roman" w:cs="Times New Roman"/>
+                <w:color w:val="FFFFFF"/>
+              </w:rPr>
+              <w:t>Distribution Email ID</w:t>
+            </w:r>
+          </w:p>
+        </w:tc>
+      </w:tr>
+      <w:tr>
+        <w:trPr>
+          <w:trHeight w:val="804"/>
+        </w:trPr>
+        <w:tc>
+          <w:tcPr>
+            <w:tcW w:w="2540" w:type="dxa"/>
+            <w:tcBorders>
+              <w:top w:val="nil"/>
+              <w:left w:val="single" w:sz="8" w:space="0" w:color="auto"/>
+              <w:bottom w:val="single" w:sz="8" w:space="0" w:color="auto"/>
+              <w:right w:val="single" w:sz="8" w:space="0" w:color="auto"/>
+            </w:tcBorders>
+            <w:noWrap/>
+            <w:vAlign w:val="center"/>
+            <w:hideMark/>
+          </w:tcPr>
+          <w:p>
+            <w:pPr>
+              <w:spacing w:after="0"/>
+              <w:rPr>
+                <w:rFonts w:ascii="Times New Roman" w:eastAsia="Times New Roman" w:hAnsi="Times New Roman" w:cs="Times New Roman"/>
+                <w:color w:val="000000"/>
+                <w:sz w:val="20"/>
+                <w:szCs w:val="20"/>
+              </w:rPr>
+            </w:pPr>
+            <w:r>
+              <w:rPr>
+                <w:rFonts w:ascii="Times New Roman" w:eastAsia="Times New Roman" w:hAnsi="Times New Roman" w:cs="Times New Roman"/>
+                <w:color w:val="000000"/>
+              </w:rPr>
+              <w:t>Process Start</w:t>
+            </w:r>
+          </w:p>
+        </w:tc>
+        <w:tc>
+          <w:tcPr>
+            <w:tcW w:w="3760" w:type="dxa"/>
+            <w:tcBorders>
+              <w:top w:val="nil"/>
+              <w:left w:val="nil"/>
+              <w:bottom w:val="single" w:sz="8" w:space="0" w:color="auto"/>
+              <w:right w:val="single" w:sz="8" w:space="0" w:color="auto"/>
+            </w:tcBorders>
+            <w:vAlign w:val="center"/>
+            <w:hideMark/>
+          </w:tcPr>
+          <w:p>
+            <w:pPr>
+              <w:spacing w:after="0"/>
+              <w:rPr>
+                <w:rFonts w:ascii="Times New Roman" w:eastAsia="Times New Roman" w:hAnsi="Times New Roman" w:cs="Times New Roman"/>
+                <w:color w:val="000000"/>
+              </w:rPr>
+            </w:pPr>
+            <w:r>
+              <w:rPr>
+                <w:rFonts w:ascii="Times New Roman" w:eastAsia="Times New Roman" w:hAnsi="Times New Roman" w:cs="Times New Roman"/>
+                <w:color w:val="000000"/>
+              </w:rPr>
+              <w:t>Email a defined list of Recipients acknowledging that the Automated Process has Started</w:t>
+            </w:r>
+          </w:p>
+        </w:tc>
+        <w:tc>
+          <w:tcPr>
+            <w:tcW w:w="2880" w:type="dxa"/>
+            <w:vMerge w:val="restart"/>
+            <w:tcBorders>
+              <w:top w:val="nil"/>
+              <w:left w:val="nil"/>
+              <w:bottom w:val="single" w:sz="8" w:space="0" w:color="auto"/>
+              <w:right w:val="single" w:sz="8" w:space="0" w:color="auto"/>
+            </w:tcBorders>
+            <w:vAlign w:val="center"/>
+            <w:hideMark/>
+          </w:tcPr>
+          <w:p>
+            <w:pPr>
+              <w:spacing w:after="0"/>
+              <w:rPr>
+                <w:rFonts w:ascii="Times New Roman" w:eastAsia="Times New Roman" w:hAnsi="Times New Roman" w:cs="Times New Roman"/>
+                <w:color w:val="000000"/>
+              </w:rPr>
+            </w:pPr>
+            <w:r>
+              <w:rPr>
+                <w:b/>
+                <w:bCs/>
+              </w:rPr>
+              <w:t>VBGWLSRPASupport@verizonwireless.com</w:t>
+            </w:r>
+          </w:p>
+        </w:tc>
+      </w:tr>
+      <w:tr>
+        <w:trPr>
+          <w:trHeight w:val="804"/>
+        </w:trPr>
+        <w:tc>
+          <w:tcPr>
+            <w:tcW w:w="2540" w:type="dxa"/>
+            <w:tcBorders>
+              <w:top w:val="nil"/>
+              <w:left w:val="single" w:sz="8" w:space="0" w:color="auto"/>
+              <w:bottom w:val="single" w:sz="8" w:space="0" w:color="auto"/>
+              <w:right w:val="single" w:sz="8" w:space="0" w:color="auto"/>
+            </w:tcBorders>
+            <w:noWrap/>
+            <w:vAlign w:val="center"/>
+            <w:hideMark/>
+          </w:tcPr>
+          <w:p>
+            <w:pPr>
+              <w:spacing w:after="0"/>
+              <w:rPr>
+                <w:rFonts w:ascii="Times New Roman" w:eastAsia="Times New Roman" w:hAnsi="Times New Roman" w:cs="Times New Roman"/>
+                <w:color w:val="000000"/>
+              </w:rPr>
+            </w:pPr>
+            <w:r>
+              <w:rPr>
+                <w:rFonts w:ascii="Times New Roman" w:eastAsia="Times New Roman" w:hAnsi="Times New Roman" w:cs="Times New Roman"/>
+                <w:color w:val="000000"/>
+              </w:rPr>
+              <w:t>Process End</w:t>
+            </w:r>
+          </w:p>
+        </w:tc>
+        <w:tc>
+          <w:tcPr>
+            <w:tcW w:w="3760" w:type="dxa"/>
+            <w:tcBorders>
+              <w:top w:val="nil"/>
+              <w:left w:val="nil"/>
+              <w:bottom w:val="single" w:sz="8" w:space="0" w:color="auto"/>
+              <w:right w:val="single" w:sz="8" w:space="0" w:color="auto"/>
+            </w:tcBorders>
+            <w:vAlign w:val="center"/>
+            <w:hideMark/>
+          </w:tcPr>
+          <w:p>
+            <w:pPr>
+              <w:spacing w:after="0"/>
+              <w:rPr>
+                <w:rFonts w:ascii="Times New Roman" w:eastAsia="Times New Roman" w:hAnsi="Times New Roman" w:cs="Times New Roman"/>
+                <w:color w:val="000000"/>
+              </w:rPr>
+            </w:pPr>
+            <w:r>
+              <w:rPr>
+                <w:rFonts w:ascii="Times New Roman" w:eastAsia="Times New Roman" w:hAnsi="Times New Roman" w:cs="Times New Roman"/>
+                <w:color w:val="000000"/>
+              </w:rPr>
+              <w:t>Email a defined list of Recipients acknowledging that the Automated Process has ended</w:t>
+            </w:r>
+          </w:p>
+        </w:tc>
+        <w:tc>
+          <w:tcPr>
+            <w:tcW w:w="0" w:type="auto"/>
+            <w:vMerge/>
+            <w:tcBorders>
+              <w:top w:val="nil"/>
+              <w:left w:val="nil"/>
+              <w:bottom w:val="single" w:sz="8" w:space="0" w:color="auto"/>
+              <w:right w:val="single" w:sz="8" w:space="0" w:color="auto"/>
+            </w:tcBorders>
+            <w:vAlign w:val="center"/>
+            <w:hideMark/>
+          </w:tcPr>
+          <w:p>
+            <w:pPr>
+              <w:spacing w:after="0"/>
+              <w:rPr>
+                <w:rFonts w:ascii="Times New Roman" w:eastAsia="Times New Roman" w:hAnsi="Times New Roman" w:cs="Times New Roman"/>
+                <w:color w:val="000000"/>
+              </w:rPr>
+            </w:pPr>
+          </w:p>
+        </w:tc>
+      </w:tr>
+      <w:tr>
+        <w:trPr>
+          <w:trHeight w:val="540"/>
+        </w:trPr>
+        <w:tc>
+          <w:tcPr>
+            <w:tcW w:w="2540" w:type="dxa"/>
+            <w:tcBorders>
+              <w:top w:val="nil"/>
+              <w:left w:val="single" w:sz="8" w:space="0" w:color="auto"/>
+              <w:bottom w:val="single" w:sz="8" w:space="0" w:color="auto"/>
+              <w:right w:val="single" w:sz="8" w:space="0" w:color="auto"/>
+            </w:tcBorders>
+            <w:noWrap/>
+            <w:vAlign w:val="center"/>
+            <w:hideMark/>
+          </w:tcPr>
+          <w:p>
+            <w:pPr>
+              <w:spacing w:after="0"/>
+              <w:rPr>
+                <w:rFonts w:ascii="Times New Roman" w:eastAsia="Times New Roman" w:hAnsi="Times New Roman" w:cs="Times New Roman"/>
+                <w:color w:val="000000"/>
+              </w:rPr>
+            </w:pPr>
+            <w:r>
+              <w:rPr>
+                <w:rFonts w:ascii="Times New Roman" w:eastAsia="Times New Roman" w:hAnsi="Times New Roman" w:cs="Times New Roman"/>
+                <w:color w:val="000000"/>
+              </w:rPr>
+              <w:lastRenderedPageBreak/>
+              <w:t>Exceptions</w:t>
+            </w:r>
+          </w:p>
+        </w:tc>
+        <w:tc>
+          <w:tcPr>
+            <w:tcW w:w="3760" w:type="dxa"/>
+            <w:tcBorders>
+              <w:top w:val="nil"/>
+              <w:left w:val="nil"/>
+              <w:bottom w:val="single" w:sz="8" w:space="0" w:color="auto"/>
+              <w:right w:val="single" w:sz="8" w:space="0" w:color="auto"/>
+            </w:tcBorders>
+            <w:vAlign w:val="center"/>
+            <w:hideMark/>
+          </w:tcPr>
+          <w:p>
+            <w:pPr>
+              <w:spacing w:after="0"/>
+              <w:rPr>
+                <w:rFonts w:ascii="Times New Roman" w:eastAsia="Times New Roman" w:hAnsi="Times New Roman" w:cs="Times New Roman"/>
+                <w:color w:val="000000"/>
+              </w:rPr>
+            </w:pPr>
+            <w:r>
+              <w:rPr>
+                <w:rFonts w:ascii="Times New Roman" w:eastAsia="Times New Roman" w:hAnsi="Times New Roman" w:cs="Times New Roman"/>
+                <w:color w:val="000000"/>
+              </w:rPr>
+              <w:t>BOT Failed - Anytime - an email should trigger to the Distribution Mailbox</w:t>
+            </w:r>
+          </w:p>
+        </w:tc>
+        <w:tc>
+          <w:tcPr>
+            <w:tcW w:w="0" w:type="auto"/>
+            <w:vMerge/>
+            <w:tcBorders>
+              <w:top w:val="nil"/>
+              <w:left w:val="nil"/>
+              <w:bottom w:val="single" w:sz="8" w:space="0" w:color="auto"/>
+              <w:right w:val="single" w:sz="8" w:space="0" w:color="auto"/>
+            </w:tcBorders>
+            <w:vAlign w:val="center"/>
+            <w:hideMark/>
+          </w:tcPr>
+          <w:p>
+            <w:pPr>
+              <w:spacing w:after="0"/>
+              <w:rPr>
+                <w:rFonts w:ascii="Times New Roman" w:eastAsia="Times New Roman" w:hAnsi="Times New Roman" w:cs="Times New Roman"/>
+                <w:color w:val="000000"/>
+              </w:rPr>
+            </w:pPr>
+          </w:p>
+        </w:tc>
+      </w:tr>
+      <w:tr>
+        <w:trPr>
+          <w:trHeight w:val="358"/>
+        </w:trPr>
+        <w:tc>
+          <w:tcPr>
+            <w:tcW w:w="2540" w:type="dxa"/>
+            <w:tcBorders>
+              <w:top w:val="nil"/>
+              <w:left w:val="single" w:sz="8" w:space="0" w:color="auto"/>
+              <w:bottom w:val="single" w:sz="8" w:space="0" w:color="auto"/>
+              <w:right w:val="single" w:sz="8" w:space="0" w:color="auto"/>
+            </w:tcBorders>
+            <w:noWrap/>
+            <w:vAlign w:val="center"/>
+            <w:hideMark/>
+          </w:tcPr>
+          <w:p>
+            <w:pPr>
+              <w:spacing w:after="0"/>
+              <w:rPr>
+                <w:rFonts w:ascii="Times New Roman" w:eastAsia="Times New Roman" w:hAnsi="Times New Roman" w:cs="Times New Roman"/>
+                <w:color w:val="000000"/>
+              </w:rPr>
+            </w:pPr>
+            <w:r>
+              <w:rPr>
+                <w:rFonts w:ascii="Times New Roman" w:eastAsia="Times New Roman" w:hAnsi="Times New Roman" w:cs="Times New Roman"/>
+                <w:color w:val="000000"/>
+              </w:rPr>
+              <w:t>EOD Report</w:t>
+            </w:r>
+          </w:p>
+        </w:tc>
+        <w:tc>
+          <w:tcPr>
+            <w:tcW w:w="3760" w:type="dxa"/>
+            <w:tcBorders>
+              <w:top w:val="nil"/>
+              <w:left w:val="nil"/>
+              <w:bottom w:val="single" w:sz="8" w:space="0" w:color="auto"/>
+              <w:right w:val="single" w:sz="8" w:space="0" w:color="auto"/>
+            </w:tcBorders>
+            <w:vAlign w:val="center"/>
+            <w:hideMark/>
+          </w:tcPr>
+          <w:p>
+            <w:pPr>
+              <w:spacing w:after="0"/>
+              <w:rPr>
+                <w:rFonts w:ascii="Times New Roman" w:eastAsia="Times New Roman" w:hAnsi="Times New Roman" w:cs="Times New Roman"/>
+                <w:color w:val="000000"/>
+              </w:rPr>
+            </w:pPr>
+            <w:r>
+              <w:rPr>
+                <w:rFonts w:ascii="Times New Roman" w:eastAsia="Times New Roman" w:hAnsi="Times New Roman" w:cs="Times New Roman"/>
+                <w:color w:val="000000"/>
+              </w:rPr>
+              <w:t xml:space="preserve">EOD Report to be sent to the Distribution </w:t>
+            </w:r>
+            <w:proofErr w:type="gramStart"/>
+            <w:r>
+              <w:rPr>
+                <w:rFonts w:ascii="Times New Roman" w:eastAsia="Times New Roman" w:hAnsi="Times New Roman" w:cs="Times New Roman"/>
+                <w:color w:val="000000"/>
+              </w:rPr>
+              <w:t>mail box</w:t>
+            </w:r>
+            <w:proofErr w:type="gramEnd"/>
+          </w:p>
+        </w:tc>
+        <w:tc>
+          <w:tcPr>
+            <w:tcW w:w="0" w:type="auto"/>
+            <w:vMerge/>
+            <w:tcBorders>
+              <w:top w:val="nil"/>
+              <w:left w:val="nil"/>
+              <w:bottom w:val="single" w:sz="8" w:space="0" w:color="auto"/>
+              <w:right w:val="single" w:sz="8" w:space="0" w:color="auto"/>
+            </w:tcBorders>
+            <w:vAlign w:val="center"/>
+            <w:hideMark/>
+          </w:tcPr>
+          <w:p>
+            <w:pPr>
+              <w:spacing w:after="0"/>
+              <w:rPr>
+                <w:rFonts w:ascii="Times New Roman" w:eastAsia="Times New Roman" w:hAnsi="Times New Roman" w:cs="Times New Roman"/>
+                <w:color w:val="000000"/>
+              </w:rPr>
+            </w:pPr>
+          </w:p>
+        </w:tc>
+      </w:tr>
+    </w:tbl>
+    <w:p>
+      <w:pPr>
+        <w:pStyle w:val="Style1"/>
+      </w:pPr>
+    </w:p>
+    <w:p>
+      <w:pPr>
+        <w:pStyle w:val="Style1"/>
+        <w:rPr>
+          <w:b/>
+          <w:bCs/>
+          <w:sz w:val="20"/>
+          <w:szCs w:val="20"/>
+        </w:rPr>
+      </w:pPr>
+      <w:bookmarkStart w:id="70" w:name="_Toc21272835"/>
+      <w:r>
+        <w:rPr>
+          <w:b/>
+          <w:bCs/>
+          <w:sz w:val="20"/>
+          <w:szCs w:val="20"/>
+        </w:rPr>
+        <w:t>NOTE - *This section is not to be an agreed upon solution. Alerts/Notifications will depend on capability of the solution.</w:t>
+      </w:r>
+      <w:bookmarkEnd w:id="70"/>
+    </w:p>
+    <w:p>
+      <w:pPr>
+        <w:pStyle w:val="Style1"/>
+        <w:numPr>
+          <w:ilvl w:val="0"/>
+          <w:numId w:val="1"/>
+        </w:numPr>
+      </w:pPr>
+      <w:bookmarkStart w:id="71" w:name="_Toc21272836"/>
+      <w:bookmarkStart w:id="72" w:name="_Toc21192122"/>
+      <w:r>
+        <w:t>Automation Benefits (HARD, SOFT)</w:t>
+      </w:r>
+      <w:bookmarkEnd w:id="71"/>
+      <w:bookmarkEnd w:id="72"/>
+      <w:r>
+        <w:tab/>
+      </w:r>
+    </w:p>
+    <w:p>
+      <w:pPr>
+        <w:pStyle w:val="Style3"/>
+      </w:pPr>
+      <w:bookmarkStart w:id="73" w:name="_Toc21192281"/>
+      <w:bookmarkStart w:id="74" w:name="_Toc21192123"/>
+      <w:r>
+        <w:t>Speedy Processing of high volumes / increased productivity</w:t>
+      </w:r>
+      <w:bookmarkEnd w:id="73"/>
+      <w:bookmarkEnd w:id="74"/>
+    </w:p>
+    <w:p>
+      <w:pPr>
+        <w:pStyle w:val="Style3"/>
+      </w:pPr>
+      <w:bookmarkStart w:id="75" w:name="_Toc21192282"/>
+      <w:bookmarkStart w:id="76" w:name="_Toc21192124"/>
+      <w:r>
+        <w:t>Process standardization</w:t>
+      </w:r>
+      <w:bookmarkEnd w:id="75"/>
+      <w:bookmarkEnd w:id="76"/>
+    </w:p>
+    <w:p>
+      <w:pPr>
+        <w:pStyle w:val="Style3"/>
+      </w:pPr>
+      <w:bookmarkStart w:id="77" w:name="_Toc21192283"/>
+      <w:bookmarkStart w:id="78" w:name="_Toc21192125"/>
+      <w:r>
+        <w:t>Enhanced compliance</w:t>
+      </w:r>
+      <w:bookmarkEnd w:id="77"/>
+      <w:bookmarkEnd w:id="78"/>
+    </w:p>
+    <w:p>
+      <w:pPr>
+        <w:pStyle w:val="Style1"/>
+        <w:numPr>
+          <w:ilvl w:val="0"/>
+          <w:numId w:val="1"/>
+        </w:numPr>
+      </w:pPr>
+      <w:bookmarkStart w:id="79" w:name="_Toc21272837"/>
+      <w:bookmarkStart w:id="80" w:name="_Toc21192126"/>
+      <w:r>
+        <w:t>Process Improvement Considerations</w:t>
+      </w:r>
+      <w:bookmarkEnd w:id="79"/>
+      <w:bookmarkEnd w:id="80"/>
+      <w:r>
+        <w:t xml:space="preserve"> </w:t>
+      </w:r>
+    </w:p>
+    <w:p>
+      <w:pPr>
+        <w:pStyle w:val="Style2"/>
+        <w:numPr>
+          <w:ilvl w:val="0"/>
+          <w:numId w:val="0"/>
+        </w:numPr>
+        <w:ind w:left="792"/>
+      </w:pPr>
+      <w:bookmarkStart w:id="81" w:name="_Toc21272838"/>
+      <w:bookmarkStart w:id="82" w:name="_Toc21192684"/>
+      <w:bookmarkStart w:id="83" w:name="_Toc21192533"/>
+      <w:bookmarkStart w:id="84" w:name="_Toc21192285"/>
+      <w:bookmarkStart w:id="85" w:name="_Toc21192127"/>
+      <w:r>
+        <w:t>At</w:t>
+      </w:r>
+      <w:r>
+        <w:rPr>
+          <w:spacing w:val="-4"/>
+        </w:rPr>
+        <w:t xml:space="preserve"> </w:t>
+      </w:r>
+      <w:r>
+        <w:rPr>
+          <w:spacing w:val="2"/>
+          <w:w w:val="99"/>
+        </w:rPr>
+        <w:t>t</w:t>
+      </w:r>
+      <w:r>
+        <w:rPr>
+          <w:spacing w:val="-4"/>
+          <w:w w:val="110"/>
+        </w:rPr>
+        <w:t>h</w:t>
+      </w:r>
+      <w:r>
+        <w:rPr>
+          <w:spacing w:val="3"/>
+          <w:w w:val="79"/>
+        </w:rPr>
+        <w:t>i</w:t>
+      </w:r>
+      <w:r>
+        <w:rPr>
+          <w:w w:val="127"/>
+        </w:rPr>
+        <w:t>s</w:t>
+      </w:r>
+      <w:r>
+        <w:rPr>
+          <w:spacing w:val="6"/>
+        </w:rPr>
+        <w:t xml:space="preserve"> </w:t>
+      </w:r>
+      <w:r>
+        <w:rPr>
+          <w:w w:val="110"/>
+        </w:rPr>
+        <w:t>po</w:t>
+      </w:r>
+      <w:r>
+        <w:rPr>
+          <w:spacing w:val="3"/>
+          <w:w w:val="79"/>
+        </w:rPr>
+        <w:t>i</w:t>
+      </w:r>
+      <w:r>
+        <w:rPr>
+          <w:w w:val="110"/>
+        </w:rPr>
+        <w:t>n</w:t>
+      </w:r>
+      <w:r>
+        <w:rPr>
+          <w:w w:val="99"/>
+        </w:rPr>
+        <w:t>t</w:t>
+      </w:r>
+      <w:r>
+        <w:rPr>
+          <w:spacing w:val="8"/>
+        </w:rPr>
+        <w:t xml:space="preserve"> </w:t>
+      </w:r>
+      <w:r>
+        <w:rPr>
+          <w:spacing w:val="-2"/>
+          <w:w w:val="99"/>
+        </w:rPr>
+        <w:t>w</w:t>
+      </w:r>
+      <w:r>
+        <w:rPr>
+          <w:w w:val="124"/>
+        </w:rPr>
+        <w:t>e</w:t>
+      </w:r>
+      <w:r>
+        <w:rPr>
+          <w:w w:val="66"/>
+        </w:rPr>
+        <w:t>’</w:t>
+      </w:r>
+      <w:r>
+        <w:rPr>
+          <w:spacing w:val="4"/>
+          <w:w w:val="99"/>
+        </w:rPr>
+        <w:t>r</w:t>
+      </w:r>
+      <w:r>
+        <w:rPr>
+          <w:w w:val="124"/>
+        </w:rPr>
+        <w:t>e</w:t>
+      </w:r>
+      <w:r>
+        <w:rPr>
+          <w:spacing w:val="3"/>
+        </w:rPr>
+        <w:t xml:space="preserve"> </w:t>
+      </w:r>
+      <w:r>
+        <w:t>not</w:t>
+      </w:r>
+      <w:r>
+        <w:rPr>
+          <w:spacing w:val="23"/>
+        </w:rPr>
+        <w:t xml:space="preserve"> </w:t>
+      </w:r>
+      <w:r>
+        <w:rPr>
+          <w:w w:val="111"/>
+        </w:rPr>
+        <w:t>c</w:t>
+      </w:r>
+      <w:r>
+        <w:rPr>
+          <w:spacing w:val="2"/>
+          <w:w w:val="110"/>
+        </w:rPr>
+        <w:t>o</w:t>
+      </w:r>
+      <w:r>
+        <w:rPr>
+          <w:spacing w:val="-2"/>
+          <w:w w:val="110"/>
+        </w:rPr>
+        <w:t>n</w:t>
+      </w:r>
+      <w:r>
+        <w:rPr>
+          <w:w w:val="127"/>
+        </w:rPr>
+        <w:t>s</w:t>
+      </w:r>
+      <w:r>
+        <w:rPr>
+          <w:spacing w:val="1"/>
+          <w:w w:val="79"/>
+        </w:rPr>
+        <w:t>i</w:t>
+      </w:r>
+      <w:r>
+        <w:rPr>
+          <w:w w:val="110"/>
+        </w:rPr>
+        <w:t>d</w:t>
+      </w:r>
+      <w:r>
+        <w:rPr>
+          <w:w w:val="124"/>
+        </w:rPr>
+        <w:t>e</w:t>
+      </w:r>
+      <w:r>
+        <w:rPr>
+          <w:w w:val="99"/>
+        </w:rPr>
+        <w:t>r</w:t>
+      </w:r>
+      <w:r>
+        <w:rPr>
+          <w:spacing w:val="3"/>
+          <w:w w:val="79"/>
+        </w:rPr>
+        <w:t>i</w:t>
+      </w:r>
+      <w:r>
+        <w:rPr>
+          <w:w w:val="110"/>
+        </w:rPr>
+        <w:t>ng</w:t>
+      </w:r>
+      <w:r>
+        <w:rPr>
+          <w:spacing w:val="8"/>
+        </w:rPr>
+        <w:t xml:space="preserve"> </w:t>
+      </w:r>
+      <w:r>
+        <w:t>any</w:t>
+      </w:r>
+      <w:r>
+        <w:rPr>
+          <w:spacing w:val="27"/>
+        </w:rPr>
+        <w:t xml:space="preserve"> </w:t>
+      </w:r>
+      <w:r>
+        <w:rPr>
+          <w:w w:val="115"/>
+        </w:rPr>
+        <w:t>p</w:t>
+      </w:r>
+      <w:r>
+        <w:rPr>
+          <w:spacing w:val="3"/>
+          <w:w w:val="115"/>
+        </w:rPr>
+        <w:t>r</w:t>
+      </w:r>
+      <w:r>
+        <w:rPr>
+          <w:w w:val="115"/>
+        </w:rPr>
+        <w:t xml:space="preserve">ocess </w:t>
+      </w:r>
+      <w:r>
+        <w:rPr>
+          <w:w w:val="79"/>
+        </w:rPr>
+        <w:t>i</w:t>
+      </w:r>
+      <w:r>
+        <w:rPr>
+          <w:spacing w:val="4"/>
+          <w:w w:val="106"/>
+        </w:rPr>
+        <w:t>m</w:t>
+      </w:r>
+      <w:r>
+        <w:rPr>
+          <w:spacing w:val="-4"/>
+          <w:w w:val="110"/>
+        </w:rPr>
+        <w:t>p</w:t>
+      </w:r>
+      <w:r>
+        <w:rPr>
+          <w:spacing w:val="3"/>
+          <w:w w:val="99"/>
+        </w:rPr>
+        <w:t>r</w:t>
+      </w:r>
+      <w:r>
+        <w:rPr>
+          <w:spacing w:val="2"/>
+          <w:w w:val="110"/>
+        </w:rPr>
+        <w:t>o</w:t>
+      </w:r>
+      <w:r>
+        <w:rPr>
+          <w:w w:val="99"/>
+        </w:rPr>
+        <w:t>v</w:t>
+      </w:r>
+      <w:r>
+        <w:rPr>
+          <w:w w:val="124"/>
+        </w:rPr>
+        <w:t>e</w:t>
+      </w:r>
+      <w:r>
+        <w:rPr>
+          <w:spacing w:val="3"/>
+          <w:w w:val="106"/>
+        </w:rPr>
+        <w:t>m</w:t>
+      </w:r>
+      <w:r>
+        <w:rPr>
+          <w:w w:val="124"/>
+        </w:rPr>
+        <w:t>e</w:t>
+      </w:r>
+      <w:r>
+        <w:rPr>
+          <w:w w:val="110"/>
+        </w:rPr>
+        <w:t>n</w:t>
+      </w:r>
+      <w:r>
+        <w:rPr>
+          <w:w w:val="99"/>
+        </w:rPr>
+        <w:t>t</w:t>
+      </w:r>
+      <w:r>
+        <w:rPr>
+          <w:w w:val="127"/>
+        </w:rPr>
+        <w:t>s</w:t>
+      </w:r>
+      <w:r>
+        <w:rPr>
+          <w:w w:val="109"/>
+        </w:rPr>
+        <w:t>,</w:t>
+      </w:r>
+      <w:r>
+        <w:rPr>
+          <w:spacing w:val="6"/>
+        </w:rPr>
+        <w:t xml:space="preserve"> </w:t>
+      </w:r>
+      <w:r>
+        <w:rPr>
+          <w:w w:val="111"/>
+        </w:rPr>
+        <w:t>e</w:t>
+      </w:r>
+      <w:r>
+        <w:rPr>
+          <w:spacing w:val="1"/>
+          <w:w w:val="111"/>
+        </w:rPr>
+        <w:t>x</w:t>
+      </w:r>
+      <w:r>
+        <w:rPr>
+          <w:w w:val="111"/>
+        </w:rPr>
+        <w:t>c</w:t>
+      </w:r>
+      <w:r>
+        <w:rPr>
+          <w:spacing w:val="-2"/>
+          <w:w w:val="111"/>
+        </w:rPr>
+        <w:t>e</w:t>
+      </w:r>
+      <w:r>
+        <w:rPr>
+          <w:spacing w:val="2"/>
+          <w:w w:val="111"/>
+        </w:rPr>
+        <w:t>p</w:t>
+      </w:r>
+      <w:r>
+        <w:rPr>
+          <w:w w:val="111"/>
+        </w:rPr>
+        <w:t>t</w:t>
+      </w:r>
+      <w:r>
+        <w:rPr>
+          <w:spacing w:val="1"/>
+          <w:w w:val="111"/>
+        </w:rPr>
+        <w:t xml:space="preserve"> </w:t>
+      </w:r>
+      <w:r>
+        <w:rPr>
+          <w:spacing w:val="3"/>
+          <w:w w:val="82"/>
+        </w:rPr>
+        <w:t>f</w:t>
+      </w:r>
+      <w:r>
+        <w:rPr>
+          <w:spacing w:val="2"/>
+          <w:w w:val="124"/>
+        </w:rPr>
+        <w:t>e</w:t>
+      </w:r>
+      <w:r>
+        <w:rPr>
+          <w:w w:val="99"/>
+        </w:rPr>
+        <w:t>w</w:t>
+      </w:r>
+      <w:r>
+        <w:rPr>
+          <w:spacing w:val="1"/>
+        </w:rPr>
+        <w:t xml:space="preserve"> </w:t>
+      </w:r>
+      <w:r>
+        <w:rPr>
+          <w:w w:val="110"/>
+        </w:rPr>
+        <w:t>p</w:t>
+      </w:r>
+      <w:r>
+        <w:rPr>
+          <w:spacing w:val="4"/>
+          <w:w w:val="99"/>
+        </w:rPr>
+        <w:t>r</w:t>
+      </w:r>
+      <w:r>
+        <w:rPr>
+          <w:spacing w:val="-2"/>
+          <w:w w:val="110"/>
+        </w:rPr>
+        <w:t>o</w:t>
+      </w:r>
+      <w:r>
+        <w:rPr>
+          <w:spacing w:val="2"/>
+          <w:w w:val="124"/>
+        </w:rPr>
+        <w:t>a</w:t>
+      </w:r>
+      <w:r>
+        <w:rPr>
+          <w:w w:val="111"/>
+        </w:rPr>
+        <w:t>c</w:t>
+      </w:r>
+      <w:r>
+        <w:rPr>
+          <w:w w:val="99"/>
+        </w:rPr>
+        <w:t>t</w:t>
+      </w:r>
+      <w:r>
+        <w:rPr>
+          <w:spacing w:val="3"/>
+          <w:w w:val="79"/>
+        </w:rPr>
+        <w:t>i</w:t>
+      </w:r>
+      <w:r>
+        <w:rPr>
+          <w:w w:val="99"/>
+        </w:rPr>
+        <w:t>v</w:t>
+      </w:r>
+      <w:r>
+        <w:rPr>
+          <w:w w:val="124"/>
+        </w:rPr>
+        <w:t>e</w:t>
+      </w:r>
+      <w:r>
+        <w:rPr>
+          <w:spacing w:val="5"/>
+        </w:rPr>
+        <w:t xml:space="preserve"> </w:t>
+      </w:r>
+      <w:r>
+        <w:rPr>
+          <w:w w:val="114"/>
+        </w:rPr>
+        <w:t>app</w:t>
+      </w:r>
+      <w:r>
+        <w:rPr>
+          <w:spacing w:val="5"/>
+          <w:w w:val="114"/>
+        </w:rPr>
+        <w:t>r</w:t>
+      </w:r>
+      <w:r>
+        <w:rPr>
+          <w:w w:val="114"/>
+        </w:rPr>
+        <w:t>oa</w:t>
+      </w:r>
+      <w:r>
+        <w:rPr>
+          <w:spacing w:val="1"/>
+          <w:w w:val="114"/>
+        </w:rPr>
+        <w:t>c</w:t>
+      </w:r>
+      <w:r>
+        <w:rPr>
+          <w:w w:val="114"/>
+        </w:rPr>
+        <w:t>h</w:t>
+      </w:r>
+      <w:r>
+        <w:rPr>
+          <w:spacing w:val="2"/>
+          <w:w w:val="114"/>
+        </w:rPr>
+        <w:t>e</w:t>
+      </w:r>
+      <w:r>
+        <w:rPr>
+          <w:w w:val="114"/>
+        </w:rPr>
+        <w:t>s</w:t>
+      </w:r>
+      <w:r>
+        <w:rPr>
+          <w:spacing w:val="3"/>
+          <w:w w:val="114"/>
+        </w:rPr>
+        <w:t xml:space="preserve"> </w:t>
+      </w:r>
+      <w:r>
+        <w:rPr>
+          <w:spacing w:val="2"/>
+        </w:rPr>
+        <w:t>t</w:t>
+      </w:r>
+      <w:r>
+        <w:t>o</w:t>
+      </w:r>
+      <w:r>
+        <w:rPr>
+          <w:spacing w:val="12"/>
+        </w:rPr>
+        <w:t xml:space="preserve"> </w:t>
+      </w:r>
+      <w:r>
+        <w:rPr>
+          <w:w w:val="111"/>
+        </w:rPr>
+        <w:t>c</w:t>
+      </w:r>
+      <w:r>
+        <w:rPr>
+          <w:w w:val="124"/>
+        </w:rPr>
+        <w:t>e</w:t>
+      </w:r>
+      <w:r>
+        <w:rPr>
+          <w:spacing w:val="1"/>
+          <w:w w:val="99"/>
+        </w:rPr>
+        <w:t>r</w:t>
+      </w:r>
+      <w:r>
+        <w:rPr>
+          <w:spacing w:val="2"/>
+          <w:w w:val="99"/>
+        </w:rPr>
+        <w:t>t</w:t>
+      </w:r>
+      <w:r>
+        <w:rPr>
+          <w:w w:val="124"/>
+        </w:rPr>
+        <w:t>a</w:t>
+      </w:r>
+      <w:r>
+        <w:rPr>
+          <w:spacing w:val="3"/>
+          <w:w w:val="79"/>
+        </w:rPr>
+        <w:t>i</w:t>
+      </w:r>
+      <w:r>
+        <w:rPr>
+          <w:w w:val="110"/>
+        </w:rPr>
+        <w:t xml:space="preserve">n </w:t>
+      </w:r>
+      <w:r>
+        <w:rPr>
+          <w:w w:val="118"/>
+        </w:rPr>
+        <w:t>s</w:t>
+      </w:r>
+      <w:r>
+        <w:rPr>
+          <w:spacing w:val="2"/>
+          <w:w w:val="118"/>
+        </w:rPr>
+        <w:t>t</w:t>
+      </w:r>
+      <w:r>
+        <w:rPr>
+          <w:w w:val="118"/>
+        </w:rPr>
+        <w:t>eps</w:t>
+      </w:r>
+      <w:r>
+        <w:rPr>
+          <w:spacing w:val="-2"/>
+          <w:w w:val="118"/>
+        </w:rPr>
+        <w:t xml:space="preserve"> </w:t>
+      </w:r>
+      <w:r>
+        <w:rPr>
+          <w:w w:val="98"/>
+        </w:rPr>
+        <w:t>of</w:t>
+      </w:r>
+      <w:r>
+        <w:rPr>
+          <w:spacing w:val="7"/>
+          <w:w w:val="98"/>
+        </w:rPr>
+        <w:t xml:space="preserve"> </w:t>
+      </w:r>
+      <w:r>
+        <w:rPr>
+          <w:spacing w:val="2"/>
+        </w:rPr>
+        <w:t>t</w:t>
+      </w:r>
+      <w:r>
+        <w:t>he</w:t>
+      </w:r>
+      <w:r>
+        <w:rPr>
+          <w:spacing w:val="31"/>
+        </w:rPr>
+        <w:t xml:space="preserve"> </w:t>
+      </w:r>
+      <w:r>
+        <w:rPr>
+          <w:spacing w:val="-5"/>
+          <w:w w:val="115"/>
+        </w:rPr>
+        <w:t>p</w:t>
+      </w:r>
+      <w:r>
+        <w:rPr>
+          <w:spacing w:val="3"/>
+          <w:w w:val="115"/>
+        </w:rPr>
+        <w:t>r</w:t>
+      </w:r>
+      <w:r>
+        <w:rPr>
+          <w:spacing w:val="2"/>
+          <w:w w:val="115"/>
+        </w:rPr>
+        <w:t>o</w:t>
+      </w:r>
+      <w:r>
+        <w:rPr>
+          <w:w w:val="115"/>
+        </w:rPr>
+        <w:t>ce</w:t>
+      </w:r>
+      <w:r>
+        <w:rPr>
+          <w:spacing w:val="1"/>
+          <w:w w:val="115"/>
+        </w:rPr>
+        <w:t>s</w:t>
+      </w:r>
+      <w:r>
+        <w:rPr>
+          <w:w w:val="115"/>
+        </w:rPr>
+        <w:t xml:space="preserve">s </w:t>
+      </w:r>
+      <w:r>
+        <w:t>–</w:t>
+      </w:r>
+      <w:r>
+        <w:rPr>
+          <w:spacing w:val="13"/>
+        </w:rPr>
+        <w:t xml:space="preserve"> </w:t>
+      </w:r>
+      <w:r>
+        <w:rPr>
+          <w:spacing w:val="2"/>
+        </w:rPr>
+        <w:t>t</w:t>
+      </w:r>
+      <w:r>
+        <w:t>o</w:t>
+      </w:r>
+      <w:r>
+        <w:rPr>
+          <w:spacing w:val="10"/>
+        </w:rPr>
+        <w:t xml:space="preserve"> </w:t>
+      </w:r>
+      <w:r>
+        <w:rPr>
+          <w:w w:val="115"/>
+        </w:rPr>
+        <w:t>e</w:t>
+      </w:r>
+      <w:r>
+        <w:rPr>
+          <w:spacing w:val="2"/>
+          <w:w w:val="115"/>
+        </w:rPr>
+        <w:t>n</w:t>
+      </w:r>
+      <w:r>
+        <w:rPr>
+          <w:w w:val="115"/>
+        </w:rPr>
+        <w:t>sure</w:t>
+      </w:r>
+      <w:r>
+        <w:rPr>
+          <w:spacing w:val="5"/>
+          <w:w w:val="115"/>
+        </w:rPr>
+        <w:t xml:space="preserve"> </w:t>
+      </w:r>
+      <w:r>
+        <w:t>a</w:t>
+      </w:r>
+      <w:r>
+        <w:rPr>
+          <w:spacing w:val="18"/>
+        </w:rPr>
+        <w:t xml:space="preserve"> </w:t>
+      </w:r>
+      <w:r>
+        <w:rPr>
+          <w:spacing w:val="4"/>
+        </w:rPr>
+        <w:t>m</w:t>
+      </w:r>
+      <w:r>
+        <w:rPr>
+          <w:spacing w:val="-4"/>
+        </w:rPr>
+        <w:t>o</w:t>
+      </w:r>
+      <w:r>
+        <w:rPr>
+          <w:spacing w:val="3"/>
+        </w:rPr>
+        <w:t>r</w:t>
+      </w:r>
+      <w:r>
+        <w:t>e</w:t>
+      </w:r>
+      <w:r>
+        <w:rPr>
+          <w:spacing w:val="35"/>
+        </w:rPr>
+        <w:t xml:space="preserve"> </w:t>
+      </w:r>
+      <w:r>
+        <w:rPr>
+          <w:spacing w:val="-4"/>
+          <w:w w:val="124"/>
+        </w:rPr>
+        <w:t>e</w:t>
+      </w:r>
+      <w:r>
+        <w:rPr>
+          <w:spacing w:val="2"/>
+          <w:w w:val="82"/>
+        </w:rPr>
+        <w:t>ff</w:t>
+      </w:r>
+      <w:r>
+        <w:rPr>
+          <w:spacing w:val="4"/>
+          <w:w w:val="79"/>
+        </w:rPr>
+        <w:t>i</w:t>
+      </w:r>
+      <w:r>
+        <w:rPr>
+          <w:spacing w:val="-3"/>
+          <w:w w:val="111"/>
+        </w:rPr>
+        <w:t>c</w:t>
+      </w:r>
+      <w:r>
+        <w:rPr>
+          <w:spacing w:val="3"/>
+          <w:w w:val="79"/>
+        </w:rPr>
+        <w:t>i</w:t>
+      </w:r>
+      <w:r>
+        <w:rPr>
+          <w:w w:val="124"/>
+        </w:rPr>
+        <w:t>e</w:t>
+      </w:r>
+      <w:r>
+        <w:rPr>
+          <w:w w:val="110"/>
+        </w:rPr>
+        <w:t>n</w:t>
+      </w:r>
+      <w:r>
+        <w:rPr>
+          <w:w w:val="99"/>
+        </w:rPr>
+        <w:t>t</w:t>
+      </w:r>
+      <w:r>
+        <w:rPr>
+          <w:spacing w:val="8"/>
+        </w:rPr>
+        <w:t xml:space="preserve"> </w:t>
+      </w:r>
+      <w:r>
+        <w:rPr>
+          <w:w w:val="124"/>
+        </w:rPr>
+        <w:t>a</w:t>
+      </w:r>
+      <w:r>
+        <w:rPr>
+          <w:w w:val="110"/>
+        </w:rPr>
+        <w:t>u</w:t>
+      </w:r>
+      <w:r>
+        <w:rPr>
+          <w:spacing w:val="2"/>
+          <w:w w:val="99"/>
+        </w:rPr>
+        <w:t>t</w:t>
+      </w:r>
+      <w:r>
+        <w:rPr>
+          <w:w w:val="110"/>
+        </w:rPr>
+        <w:t>o</w:t>
+      </w:r>
+      <w:r>
+        <w:rPr>
+          <w:spacing w:val="1"/>
+          <w:w w:val="106"/>
+        </w:rPr>
+        <w:t>m</w:t>
+      </w:r>
+      <w:r>
+        <w:rPr>
+          <w:w w:val="124"/>
+        </w:rPr>
+        <w:t>a</w:t>
+      </w:r>
+      <w:r>
+        <w:rPr>
+          <w:w w:val="99"/>
+        </w:rPr>
+        <w:t>t</w:t>
+      </w:r>
+      <w:r>
+        <w:rPr>
+          <w:spacing w:val="3"/>
+          <w:w w:val="79"/>
+        </w:rPr>
+        <w:t>i</w:t>
+      </w:r>
+      <w:r>
+        <w:rPr>
+          <w:w w:val="110"/>
+        </w:rPr>
+        <w:t>on</w:t>
+      </w:r>
+      <w:r>
+        <w:rPr>
+          <w:spacing w:val="2"/>
+        </w:rPr>
+        <w:t xml:space="preserve"> </w:t>
+      </w:r>
+      <w:r>
+        <w:rPr>
+          <w:spacing w:val="4"/>
+        </w:rPr>
+        <w:t>(</w:t>
+      </w:r>
+      <w:r>
+        <w:rPr>
+          <w:spacing w:val="-2"/>
+        </w:rPr>
+        <w:t>e</w:t>
+      </w:r>
+      <w:r>
+        <w:rPr>
+          <w:spacing w:val="2"/>
+        </w:rPr>
+        <w:t>.</w:t>
+      </w:r>
+      <w:r>
+        <w:t>g.</w:t>
+      </w:r>
+      <w:r>
+        <w:rPr>
+          <w:spacing w:val="36"/>
+        </w:rPr>
+        <w:t xml:space="preserve"> </w:t>
+      </w:r>
+      <w:r>
+        <w:t>da</w:t>
+      </w:r>
+      <w:r>
+        <w:rPr>
+          <w:spacing w:val="3"/>
+        </w:rPr>
+        <w:t>t</w:t>
+      </w:r>
+      <w:r>
+        <w:t xml:space="preserve">a </w:t>
+      </w:r>
+      <w:r>
+        <w:rPr>
+          <w:spacing w:val="4"/>
+        </w:rPr>
+        <w:t>access</w:t>
+      </w:r>
+      <w:r>
+        <w:rPr>
+          <w:spacing w:val="1"/>
+          <w:w w:val="99"/>
+        </w:rPr>
+        <w:t>)</w:t>
+      </w:r>
+      <w:r>
+        <w:rPr>
+          <w:w w:val="109"/>
+        </w:rPr>
+        <w:t>.</w:t>
+      </w:r>
+      <w:bookmarkEnd w:id="81"/>
+      <w:bookmarkEnd w:id="82"/>
+      <w:bookmarkEnd w:id="83"/>
+      <w:bookmarkEnd w:id="84"/>
+      <w:bookmarkEnd w:id="85"/>
+    </w:p>
+    <w:p>
+      <w:pPr>
+        <w:pStyle w:val="Style1"/>
+        <w:numPr>
+          <w:ilvl w:val="0"/>
+          <w:numId w:val="1"/>
+        </w:numPr>
+      </w:pPr>
+      <w:r>
+        <w:t xml:space="preserve"> </w:t>
+      </w:r>
+      <w:bookmarkStart w:id="86" w:name="_Toc21272839"/>
+      <w:bookmarkStart w:id="87" w:name="_Toc21192128"/>
+      <w:r>
+        <w:t>Documents</w:t>
+      </w:r>
+      <w:bookmarkEnd w:id="86"/>
+      <w:r>
+        <w:t xml:space="preserve"> </w:t>
+      </w:r>
+    </w:p>
+    <w:p>
+      <w:pPr>
+        <w:pStyle w:val="Style1"/>
+        <w:numPr>
+          <w:ilvl w:val="0"/>
+          <w:numId w:val="3"/>
+        </w:numPr>
+        <w:rPr>
+          <w:sz w:val="22"/>
+          <w:szCs w:val="22"/>
+        </w:rPr>
+      </w:pPr>
+      <w:bookmarkStart w:id="88" w:name="_Toc21272840"/>
+      <w:bookmarkEnd w:id="88"/>
+      <w:r>
+        <w:rPr>
+          <w:sz w:val="22"/>
+          <w:szCs w:val="22"/>
+        </w:rPr>
+        <w:t xml:space="preserve">Outbound File -  </w:t>
+      </w:r>
+    </w:p>
+    <w:p>
+      <w:pPr>
+        <w:pStyle w:val="Style1"/>
+        <w:numPr>
+          <w:ilvl w:val="0"/>
+          <w:numId w:val="3"/>
+        </w:numPr>
+        <w:rPr>
+          <w:sz w:val="22"/>
+          <w:szCs w:val="22"/>
+        </w:rPr>
+      </w:pPr>
+      <w:r>
+        <w:rPr>
+          <w:sz w:val="22"/>
+          <w:szCs w:val="22"/>
+        </w:rPr>
+        <w:t xml:space="preserve">Database </w:t>
+      </w:r>
+    </w:p>
+    <w:p>
+      <w:pPr>
+        <w:pStyle w:val="Style1"/>
+        <w:numPr>
+          <w:ilvl w:val="0"/>
+          <w:numId w:val="3"/>
+        </w:numPr>
+        <w:rPr>
+          <w:sz w:val="22"/>
+          <w:szCs w:val="22"/>
+        </w:rPr>
+      </w:pPr>
+      <w:r>
+        <w:rPr>
+          <w:sz w:val="22"/>
+          <w:szCs w:val="22"/>
+        </w:rPr>
+        <w:t xml:space="preserve">As -Is Process flow </w:t>
+      </w:r>
+    </w:p>
+    <w:p>
+      <w:pPr>
+        <w:pStyle w:val="Style1"/>
+        <w:numPr>
+          <w:ilvl w:val="0"/>
+          <w:numId w:val="3"/>
+        </w:numPr>
+        <w:rPr>
+          <w:sz w:val="22"/>
+          <w:szCs w:val="22"/>
+        </w:rPr>
+      </w:pPr>
+      <w:r>
+        <w:rPr>
+          <w:sz w:val="22"/>
+          <w:szCs w:val="22"/>
+        </w:rPr>
+        <w:t xml:space="preserve">API- Error codes – </w:t>
+      </w:r>
+    </w:p>
+    <w:p>
+      <w:pPr>
+        <w:pStyle w:val="Style1"/>
+        <w:numPr>
+          <w:ilvl w:val="2"/>
+          <w:numId w:val="3"/>
+        </w:numPr>
+        <w:rPr>
+          <w:sz w:val="22"/>
+          <w:szCs w:val="22"/>
+        </w:rPr>
+      </w:pPr>
+      <w:r>
+        <w:rPr>
+          <w:sz w:val="22"/>
+          <w:szCs w:val="22"/>
+        </w:rPr>
+        <w:t>21004 – COMP</w:t>
+      </w:r>
+    </w:p>
+    <w:p>
+      <w:pPr>
+        <w:pStyle w:val="Style1"/>
+        <w:numPr>
+          <w:ilvl w:val="2"/>
+          <w:numId w:val="3"/>
+        </w:numPr>
+        <w:rPr>
+          <w:sz w:val="22"/>
+          <w:szCs w:val="22"/>
+        </w:rPr>
+      </w:pPr>
+      <w:r>
+        <w:rPr>
+          <w:sz w:val="22"/>
+          <w:szCs w:val="22"/>
+        </w:rPr>
+        <w:t>23000- ACTP</w:t>
+      </w:r>
+    </w:p>
+    <w:p>
+      <w:pPr>
+        <w:pStyle w:val="Style1"/>
+        <w:numPr>
+          <w:ilvl w:val="2"/>
+          <w:numId w:val="3"/>
+        </w:numPr>
+        <w:rPr>
+          <w:sz w:val="22"/>
+          <w:szCs w:val="22"/>
+        </w:rPr>
+      </w:pPr>
+      <w:r>
+        <w:rPr>
+          <w:sz w:val="22"/>
+          <w:szCs w:val="22"/>
+        </w:rPr>
+        <w:t>23002 – PROC</w:t>
+      </w:r>
+    </w:p>
+    <w:p>
+      <w:pPr>
+        <w:pStyle w:val="Style1"/>
+        <w:numPr>
+          <w:ilvl w:val="2"/>
+          <w:numId w:val="3"/>
+        </w:numPr>
+        <w:rPr>
+          <w:sz w:val="22"/>
+          <w:szCs w:val="22"/>
+        </w:rPr>
+      </w:pPr>
+      <w:r>
+        <w:rPr>
+          <w:sz w:val="22"/>
+          <w:szCs w:val="22"/>
+        </w:rPr>
+        <w:t>00057 – In Process for Order Level</w:t>
+      </w:r>
+    </w:p>
+    <w:p>
+      <w:pPr>
+        <w:pStyle w:val="Style1"/>
+        <w:rPr>
+          <w:sz w:val="22"/>
+          <w:szCs w:val="22"/>
+        </w:rPr>
+      </w:pPr>
+      <w:r>
+        <w:rPr>
+          <w:sz w:val="22"/>
+          <w:szCs w:val="22"/>
+        </w:rPr>
+        <w:object w:dxaOrig="1560" w:dyaOrig="960" w14:anchorId="04E731F0">
+          <v:shapetype id="_x0000_t75" coordsize="21600,21600" o:spt="75" o:preferrelative="t" path="m@4@5l@4@11@9@11@9@5xe" filled="f" stroked="f">
+            <v:stroke joinstyle="miter"/>
+            <v:formulas>
+              <v:f eqn="if lineDrawn pixelLineWidth 0"/>
+              <v:f eqn="sum @0 1 0"/>
+              <v:f eqn="sum 0 0 @1"/>
+              <v:f eqn="prod @2 1 2"/>
+              <v:f eqn="prod @3 21600 pixelWidth"/>
+              <v:f eqn="prod @3 21600 pixelHeight"/>
+              <v:f eqn="sum @0 0 1"/>
+              <v:f eqn="prod @6 1 2"/>
+              <v:f eqn="prod @7 21600 pixelWidth"/>
+              <v:f eqn="sum @8 21600 0"/>
+              <v:f eqn="prod @7 21600 pixelHeight"/>
+              <v:f eqn="sum @10 21600 0"/>
+            </v:formulas>
+            <v:path o:extrusionok="f" gradientshapeok="t" o:connecttype="rect"/>
+            <o:lock v:ext="edit" aspectratio="t"/>
+          </v:shapetype>
+          <v:shape id="_x0000_i1025" type="#_x0000_t75" style="width:78pt;height:48pt" o:ole="">
+            <v:imagedata r:id="rId15" o:title=""/>
+          </v:shape>
+          <o:OLEObject Type="Embed" ProgID="Excel.Sheet.12" ShapeID="_x0000_i1025" DrawAspect="Icon" ObjectID="_1652630839" r:id="rId16"/>
+        </w:object>
+      </w:r>
+      <w:r>
+        <w:rPr>
+          <w:sz w:val="22"/>
+          <w:szCs w:val="22"/>
+        </w:rPr>
+        <w:tab/>
+      </w:r>
+      <w:r>
+        <w:rPr>
+          <w:sz w:val="22"/>
+          <w:szCs w:val="22"/>
+        </w:rPr>
+        <w:object w:dxaOrig="1524" w:dyaOrig="984" w14:anchorId="347381DB">
+          <v:shape id="_x0000_i1026" type="#_x0000_t75" style="width:76.2pt;height:49.2pt" o:ole="">
+            <v:imagedata r:id="rId17" o:title=""/>
+          </v:shape>
+          <o:OLEObject Type="Embed" ProgID="Excel.Sheet.8" ShapeID="_x0000_i1026" DrawAspect="Icon" ObjectID="_1652630840" r:id="rId18"/>
+        </w:object>
+      </w:r>
+    </w:p>
+    <w:p>
+      <w:pPr>
+        <w:pStyle w:val="Style1"/>
+        <w:numPr>
+          <w:ilvl w:val="0"/>
+          <w:numId w:val="1"/>
+        </w:numPr>
+      </w:pPr>
+      <w:bookmarkStart w:id="89" w:name="_Toc21272841"/>
+      <w:r>
+        <w:t>GLOSSARY</w:t>
+      </w:r>
+      <w:bookmarkEnd w:id="87"/>
+      <w:bookmarkEnd w:id="89"/>
+    </w:p>
+    <w:p>
+      <w:pPr>
+        <w:pStyle w:val="Style2"/>
+        <w:numPr>
+          <w:ilvl w:val="0"/>
+          <w:numId w:val="0"/>
+        </w:numPr>
+      </w:pPr>
+      <w:r>
+        <w:tab/>
+      </w:r>
+    </w:p>
+    <w:p>
+      <w:pPr>
+        <w:spacing w:line="276" w:lineRule="auto"/>
+        <w:rPr>
+          <w:lang w:val="en-IN"/>
+        </w:rPr>
+      </w:pPr>
+    </w:p>
+    <w:p>
+      <w:pPr>
+        <w:keepNext/>
+        <w:keepLines/>
+        <w:numPr>
+          <w:ilvl w:val="0"/>
+          <w:numId w:val="4"/>
+        </w:numPr>
+        <w:spacing w:before="40" w:after="80" w:line="276" w:lineRule="auto"/>
+        <w:outlineLvl w:val="1"/>
+        <w:rPr>
+          <w:rFonts w:asciiTheme="majorHAnsi" w:eastAsiaTheme="majorEastAsia" w:hAnsiTheme="majorHAnsi" w:cstheme="majorBidi"/>
+          <w:smallCaps/>
+          <w:vanish/>
+          <w:color w:val="2F5496" w:themeColor="accent1" w:themeShade="BF"/>
+          <w:sz w:val="26"/>
+          <w:szCs w:val="26"/>
+          <w:lang w:val="en-IN"/>
+        </w:rPr>
+      </w:pPr>
+      <w:bookmarkStart w:id="90" w:name="_Toc525645902"/>
+      <w:bookmarkStart w:id="91" w:name="_Toc525645942"/>
+      <w:bookmarkStart w:id="92" w:name="_Toc525645971"/>
+      <w:bookmarkStart w:id="93" w:name="_Toc525646387"/>
+      <w:bookmarkStart w:id="94" w:name="_Toc525646485"/>
+      <w:bookmarkStart w:id="95" w:name="_Toc525656881"/>
+      <w:bookmarkStart w:id="96" w:name="_Toc525656915"/>
+      <w:bookmarkStart w:id="97" w:name="_Toc528752307"/>
+      <w:bookmarkStart w:id="98" w:name="_Toc528753888"/>
+      <w:bookmarkStart w:id="99" w:name="_Toc528761104"/>
+      <w:bookmarkStart w:id="100" w:name="_Toc528768738"/>
+      <w:bookmarkStart w:id="101" w:name="_Toc528836218"/>
+      <w:bookmarkStart w:id="102" w:name="_Toc528836324"/>
+      <w:bookmarkStart w:id="103" w:name="_Toc528856415"/>
+      <w:bookmarkStart w:id="104" w:name="_Toc528938259"/>
+      <w:bookmarkStart w:id="105" w:name="_Toc528938478"/>
+      <w:bookmarkStart w:id="106" w:name="_Toc529545850"/>
+      <w:bookmarkStart w:id="107" w:name="_Toc529545887"/>
+      <w:bookmarkStart w:id="108" w:name="_Toc529546091"/>
+      <w:bookmarkStart w:id="109" w:name="_Toc2014017"/>
+      <w:bookmarkStart w:id="110" w:name="_Toc2079793"/>
+      <w:bookmarkStart w:id="111" w:name="_Toc2080641"/>
+      <w:bookmarkStart w:id="112" w:name="_Toc2091490"/>
+      <w:bookmarkStart w:id="113" w:name="_Toc2597418"/>
+      <w:bookmarkStart w:id="114" w:name="_Toc21190406"/>
+      <w:bookmarkStart w:id="115" w:name="_Toc21190564"/>
+      <w:bookmarkStart w:id="116" w:name="_Toc21190728"/>
+      <w:bookmarkStart w:id="117" w:name="_Toc21190898"/>
+      <w:bookmarkStart w:id="118" w:name="_Toc21191056"/>
+      <w:bookmarkStart w:id="119" w:name="_Toc21191226"/>
+      <w:bookmarkStart w:id="120" w:name="_Toc21191384"/>
+      <w:bookmarkStart w:id="121" w:name="_Toc21192129"/>
+      <w:bookmarkStart w:id="122" w:name="_Toc21192287"/>
+      <w:bookmarkStart w:id="123" w:name="_Toc21192451"/>
+      <w:bookmarkEnd w:id="90"/>
+      <w:bookmarkEnd w:id="91"/>
+      <w:bookmarkEnd w:id="92"/>
+      <w:bookmarkEnd w:id="93"/>
+      <w:bookmarkEnd w:id="94"/>
+      <w:bookmarkEnd w:id="95"/>
+      <w:bookmarkEnd w:id="96"/>
+      <w:bookmarkEnd w:id="97"/>
+      <w:bookmarkEnd w:id="98"/>
+      <w:bookmarkEnd w:id="99"/>
+      <w:bookmarkEnd w:id="100"/>
+      <w:bookmarkEnd w:id="101"/>
+      <w:bookmarkEnd w:id="102"/>
+      <w:bookmarkEnd w:id="103"/>
+      <w:bookmarkEnd w:id="104"/>
+      <w:bookmarkEnd w:id="105"/>
+      <w:bookmarkEnd w:id="106"/>
+      <w:bookmarkEnd w:id="107"/>
+      <w:bookmarkEnd w:id="108"/>
+      <w:bookmarkEnd w:id="109"/>
+      <w:bookmarkEnd w:id="110"/>
+      <w:bookmarkEnd w:id="111"/>
+      <w:bookmarkEnd w:id="112"/>
+      <w:bookmarkEnd w:id="113"/>
+      <w:bookmarkEnd w:id="114"/>
+      <w:bookmarkEnd w:id="115"/>
+      <w:bookmarkEnd w:id="116"/>
+      <w:bookmarkEnd w:id="117"/>
+      <w:bookmarkEnd w:id="118"/>
+      <w:bookmarkEnd w:id="119"/>
+      <w:bookmarkEnd w:id="120"/>
+      <w:bookmarkEnd w:id="121"/>
+      <w:bookmarkEnd w:id="122"/>
+      <w:bookmarkEnd w:id="123"/>
+    </w:p>
+    <w:p>
+      <w:pPr>
+        <w:keepNext/>
+        <w:keepLines/>
+        <w:numPr>
+          <w:ilvl w:val="0"/>
+          <w:numId w:val="4"/>
+        </w:numPr>
+        <w:spacing w:before="40" w:after="80" w:line="276" w:lineRule="auto"/>
+        <w:outlineLvl w:val="1"/>
+        <w:rPr>
+          <w:rFonts w:asciiTheme="majorHAnsi" w:eastAsiaTheme="majorEastAsia" w:hAnsiTheme="majorHAnsi" w:cstheme="majorBidi"/>
+          <w:smallCaps/>
+          <w:vanish/>
+          <w:color w:val="2F5496" w:themeColor="accent1" w:themeShade="BF"/>
+          <w:sz w:val="26"/>
+          <w:szCs w:val="26"/>
+          <w:lang w:val="en-IN"/>
+        </w:rPr>
+      </w:pPr>
+      <w:bookmarkStart w:id="124" w:name="_Toc525645903"/>
+      <w:bookmarkStart w:id="125" w:name="_Toc525645943"/>
+      <w:bookmarkStart w:id="126" w:name="_Toc525645972"/>
+      <w:bookmarkStart w:id="127" w:name="_Toc525646388"/>
+      <w:bookmarkStart w:id="128" w:name="_Toc525646486"/>
+      <w:bookmarkStart w:id="129" w:name="_Toc525656882"/>
+      <w:bookmarkStart w:id="130" w:name="_Toc525656916"/>
+      <w:bookmarkStart w:id="131" w:name="_Toc528752308"/>
+      <w:bookmarkStart w:id="132" w:name="_Toc528753889"/>
+      <w:bookmarkStart w:id="133" w:name="_Toc528761105"/>
+      <w:bookmarkStart w:id="134" w:name="_Toc528768739"/>
+      <w:bookmarkStart w:id="135" w:name="_Toc528836219"/>
+      <w:bookmarkStart w:id="136" w:name="_Toc528836325"/>
+      <w:bookmarkStart w:id="137" w:name="_Toc528856416"/>
+      <w:bookmarkStart w:id="138" w:name="_Toc528938260"/>
+      <w:bookmarkStart w:id="139" w:name="_Toc528938479"/>
+      <w:bookmarkStart w:id="140" w:name="_Toc529545851"/>
+      <w:bookmarkStart w:id="141" w:name="_Toc529545888"/>
+      <w:bookmarkStart w:id="142" w:name="_Toc529546092"/>
+      <w:bookmarkStart w:id="143" w:name="_Toc2014018"/>
+      <w:bookmarkStart w:id="144" w:name="_Toc2079794"/>
+      <w:bookmarkStart w:id="145" w:name="_Toc2080642"/>
+      <w:bookmarkStart w:id="146" w:name="_Toc2091491"/>
+      <w:bookmarkStart w:id="147" w:name="_Toc2597419"/>
+      <w:bookmarkStart w:id="148" w:name="_Toc21190407"/>
+      <w:bookmarkStart w:id="149" w:name="_Toc21190565"/>
+      <w:bookmarkStart w:id="150" w:name="_Toc21190729"/>
+      <w:bookmarkStart w:id="151" w:name="_Toc21190899"/>
+      <w:bookmarkStart w:id="152" w:name="_Toc21191057"/>
+      <w:bookmarkStart w:id="153" w:name="_Toc21191227"/>
+      <w:bookmarkStart w:id="154" w:name="_Toc21191385"/>
+      <w:bookmarkStart w:id="155" w:name="_Toc21192130"/>
+      <w:bookmarkStart w:id="156" w:name="_Toc21192288"/>
+      <w:bookmarkStart w:id="157" w:name="_Toc21192452"/>
+      <w:bookmarkEnd w:id="124"/>
+      <w:bookmarkEnd w:id="125"/>
+      <w:bookmarkEnd w:id="126"/>
+      <w:bookmarkEnd w:id="127"/>
+      <w:bookmarkEnd w:id="128"/>
+      <w:bookmarkEnd w:id="129"/>
+      <w:bookmarkEnd w:id="130"/>
+      <w:bookmarkEnd w:id="131"/>
+      <w:bookmarkEnd w:id="132"/>
+      <w:bookmarkEnd w:id="133"/>
+      <w:bookmarkEnd w:id="134"/>
+      <w:bookmarkEnd w:id="135"/>
+      <w:bookmarkEnd w:id="136"/>
+      <w:bookmarkEnd w:id="137"/>
+      <w:bookmarkEnd w:id="138"/>
+      <w:bookmarkEnd w:id="139"/>
+      <w:bookmarkEnd w:id="140"/>
+      <w:bookmarkEnd w:id="141"/>
+      <w:bookmarkEnd w:id="142"/>
+      <w:bookmarkEnd w:id="143"/>
+      <w:bookmarkEnd w:id="144"/>
+      <w:bookmarkEnd w:id="145"/>
+      <w:bookmarkEnd w:id="146"/>
+      <w:bookmarkEnd w:id="147"/>
+      <w:bookmarkEnd w:id="148"/>
+      <w:bookmarkEnd w:id="149"/>
+      <w:bookmarkEnd w:id="150"/>
+      <w:bookmarkEnd w:id="151"/>
+      <w:bookmarkEnd w:id="152"/>
+      <w:bookmarkEnd w:id="153"/>
+      <w:bookmarkEnd w:id="154"/>
+      <w:bookmarkEnd w:id="155"/>
+      <w:bookmarkEnd w:id="156"/>
+      <w:bookmarkEnd w:id="157"/>
+    </w:p>
+    <w:p>
+      <w:pPr>
+        <w:keepNext/>
+        <w:keepLines/>
+        <w:numPr>
+          <w:ilvl w:val="0"/>
+          <w:numId w:val="4"/>
+        </w:numPr>
+        <w:spacing w:before="40" w:after="80" w:line="276" w:lineRule="auto"/>
+        <w:outlineLvl w:val="1"/>
+        <w:rPr>
+          <w:rFonts w:asciiTheme="majorHAnsi" w:eastAsiaTheme="majorEastAsia" w:hAnsiTheme="majorHAnsi" w:cstheme="majorBidi"/>
+          <w:smallCaps/>
+          <w:vanish/>
+          <w:color w:val="2F5496" w:themeColor="accent1" w:themeShade="BF"/>
+          <w:sz w:val="26"/>
+          <w:szCs w:val="26"/>
+          <w:lang w:val="en-IN"/>
+        </w:rPr>
+      </w:pPr>
+      <w:bookmarkStart w:id="158" w:name="_Toc525645904"/>
+      <w:bookmarkStart w:id="159" w:name="_Toc525645944"/>
+      <w:bookmarkStart w:id="160" w:name="_Toc525645973"/>
+      <w:bookmarkStart w:id="161" w:name="_Toc525646389"/>
+      <w:bookmarkStart w:id="162" w:name="_Toc525646487"/>
+      <w:bookmarkStart w:id="163" w:name="_Toc525656883"/>
+      <w:bookmarkStart w:id="164" w:name="_Toc525656917"/>
+      <w:bookmarkStart w:id="165" w:name="_Toc528752309"/>
+      <w:bookmarkStart w:id="166" w:name="_Toc528753890"/>
+      <w:bookmarkStart w:id="167" w:name="_Toc528761106"/>
+      <w:bookmarkStart w:id="168" w:name="_Toc528768740"/>
+      <w:bookmarkStart w:id="169" w:name="_Toc528836220"/>
+      <w:bookmarkStart w:id="170" w:name="_Toc528836326"/>
+      <w:bookmarkStart w:id="171" w:name="_Toc528856417"/>
+      <w:bookmarkStart w:id="172" w:name="_Toc528938261"/>
+      <w:bookmarkStart w:id="173" w:name="_Toc528938480"/>
+      <w:bookmarkStart w:id="174" w:name="_Toc529545852"/>
+      <w:bookmarkStart w:id="175" w:name="_Toc529545889"/>
+      <w:bookmarkStart w:id="176" w:name="_Toc529546093"/>
+      <w:bookmarkStart w:id="177" w:name="_Toc2014019"/>
+      <w:bookmarkStart w:id="178" w:name="_Toc2079795"/>
+      <w:bookmarkStart w:id="179" w:name="_Toc2080643"/>
+      <w:bookmarkStart w:id="180" w:name="_Toc2091492"/>
+      <w:bookmarkStart w:id="181" w:name="_Toc2597420"/>
+      <w:bookmarkStart w:id="182" w:name="_Toc21190408"/>
+      <w:bookmarkStart w:id="183" w:name="_Toc21190566"/>
+      <w:bookmarkStart w:id="184" w:name="_Toc21190730"/>
+      <w:bookmarkStart w:id="185" w:name="_Toc21190900"/>
+      <w:bookmarkStart w:id="186" w:name="_Toc21191058"/>
+      <w:bookmarkStart w:id="187" w:name="_Toc21191228"/>
+      <w:bookmarkStart w:id="188" w:name="_Toc21191386"/>
+      <w:bookmarkStart w:id="189" w:name="_Toc21192131"/>
+      <w:bookmarkStart w:id="190" w:name="_Toc21192289"/>
+      <w:bookmarkStart w:id="191" w:name="_Toc21192453"/>
+      <w:bookmarkEnd w:id="158"/>
+      <w:bookmarkEnd w:id="159"/>
+      <w:bookmarkEnd w:id="160"/>
+      <w:bookmarkEnd w:id="161"/>
+      <w:bookmarkEnd w:id="162"/>
+      <w:bookmarkEnd w:id="163"/>
+      <w:bookmarkEnd w:id="164"/>
+      <w:bookmarkEnd w:id="165"/>
+      <w:bookmarkEnd w:id="166"/>
+      <w:bookmarkEnd w:id="167"/>
+      <w:bookmarkEnd w:id="168"/>
+      <w:bookmarkEnd w:id="169"/>
+      <w:bookmarkEnd w:id="170"/>
+      <w:bookmarkEnd w:id="171"/>
+      <w:bookmarkEnd w:id="172"/>
+      <w:bookmarkEnd w:id="173"/>
+      <w:bookmarkEnd w:id="174"/>
+      <w:bookmarkEnd w:id="175"/>
+      <w:bookmarkEnd w:id="176"/>
+      <w:bookmarkEnd w:id="177"/>
+      <w:bookmarkEnd w:id="178"/>
+      <w:bookmarkEnd w:id="179"/>
+      <w:bookmarkEnd w:id="180"/>
+      <w:bookmarkEnd w:id="181"/>
+      <w:bookmarkEnd w:id="182"/>
+      <w:bookmarkEnd w:id="183"/>
+      <w:bookmarkEnd w:id="184"/>
+      <w:bookmarkEnd w:id="185"/>
+      <w:bookmarkEnd w:id="186"/>
+      <w:bookmarkEnd w:id="187"/>
+      <w:bookmarkEnd w:id="188"/>
+      <w:bookmarkEnd w:id="189"/>
+      <w:bookmarkEnd w:id="190"/>
+      <w:bookmarkEnd w:id="191"/>
+    </w:p>
+    <w:p>
+      <w:pPr>
+        <w:keepNext/>
+        <w:keepLines/>
+        <w:numPr>
+          <w:ilvl w:val="0"/>
+          <w:numId w:val="4"/>
+        </w:numPr>
+        <w:spacing w:before="40" w:after="80" w:line="276" w:lineRule="auto"/>
+        <w:outlineLvl w:val="1"/>
+        <w:rPr>
+          <w:rFonts w:asciiTheme="majorHAnsi" w:eastAsiaTheme="majorEastAsia" w:hAnsiTheme="majorHAnsi" w:cstheme="majorBidi"/>
+          <w:smallCaps/>
+          <w:vanish/>
+          <w:color w:val="2F5496" w:themeColor="accent1" w:themeShade="BF"/>
+          <w:sz w:val="26"/>
+          <w:szCs w:val="26"/>
+          <w:lang w:val="en-IN"/>
+        </w:rPr>
+      </w:pPr>
+      <w:bookmarkStart w:id="192" w:name="_Toc525645905"/>
+      <w:bookmarkStart w:id="193" w:name="_Toc525645945"/>
+      <w:bookmarkStart w:id="194" w:name="_Toc525645974"/>
+      <w:bookmarkStart w:id="195" w:name="_Toc525646390"/>
+      <w:bookmarkStart w:id="196" w:name="_Toc525646488"/>
+      <w:bookmarkStart w:id="197" w:name="_Toc525656884"/>
+      <w:bookmarkStart w:id="198" w:name="_Toc525656918"/>
+      <w:bookmarkStart w:id="199" w:name="_Toc528752310"/>
+      <w:bookmarkStart w:id="200" w:name="_Toc528753891"/>
+      <w:bookmarkStart w:id="201" w:name="_Toc528761107"/>
+      <w:bookmarkStart w:id="202" w:name="_Toc528768741"/>
+      <w:bookmarkStart w:id="203" w:name="_Toc528836221"/>
+      <w:bookmarkStart w:id="204" w:name="_Toc528836327"/>
+      <w:bookmarkStart w:id="205" w:name="_Toc528856418"/>
+      <w:bookmarkStart w:id="206" w:name="_Toc528938262"/>
+      <w:bookmarkStart w:id="207" w:name="_Toc528938481"/>
+      <w:bookmarkStart w:id="208" w:name="_Toc529545853"/>
+      <w:bookmarkStart w:id="209" w:name="_Toc529545890"/>
+      <w:bookmarkStart w:id="210" w:name="_Toc529546094"/>
+      <w:bookmarkStart w:id="211" w:name="_Toc2014020"/>
+      <w:bookmarkStart w:id="212" w:name="_Toc2079796"/>
+      <w:bookmarkStart w:id="213" w:name="_Toc2080644"/>
+      <w:bookmarkStart w:id="214" w:name="_Toc2091493"/>
+      <w:bookmarkStart w:id="215" w:name="_Toc2597421"/>
+      <w:bookmarkStart w:id="216" w:name="_Toc21190409"/>
+      <w:bookmarkStart w:id="217" w:name="_Toc21190567"/>
+      <w:bookmarkStart w:id="218" w:name="_Toc21190731"/>
+      <w:bookmarkStart w:id="219" w:name="_Toc21190901"/>
+      <w:bookmarkStart w:id="220" w:name="_Toc21191059"/>
+      <w:bookmarkStart w:id="221" w:name="_Toc21191229"/>
+      <w:bookmarkStart w:id="222" w:name="_Toc21191387"/>
+      <w:bookmarkStart w:id="223" w:name="_Toc21192132"/>
+      <w:bookmarkStart w:id="224" w:name="_Toc21192290"/>
+      <w:bookmarkStart w:id="225" w:name="_Toc21192454"/>
+      <w:bookmarkEnd w:id="192"/>
+      <w:bookmarkEnd w:id="193"/>
+      <w:bookmarkEnd w:id="194"/>
+      <w:bookmarkEnd w:id="195"/>
+      <w:bookmarkEnd w:id="196"/>
+      <w:bookmarkEnd w:id="197"/>
+      <w:bookmarkEnd w:id="198"/>
+      <w:bookmarkEnd w:id="199"/>
+      <w:bookmarkEnd w:id="200"/>
+      <w:bookmarkEnd w:id="201"/>
+      <w:bookmarkEnd w:id="202"/>
+      <w:bookmarkEnd w:id="203"/>
+      <w:bookmarkEnd w:id="204"/>
+      <w:bookmarkEnd w:id="205"/>
+      <w:bookmarkEnd w:id="206"/>
+      <w:bookmarkEnd w:id="207"/>
+      <w:bookmarkEnd w:id="208"/>
+      <w:bookmarkEnd w:id="209"/>
+      <w:bookmarkEnd w:id="210"/>
+      <w:bookmarkEnd w:id="211"/>
+      <w:bookmarkEnd w:id="212"/>
+      <w:bookmarkEnd w:id="213"/>
+      <w:bookmarkEnd w:id="214"/>
+      <w:bookmarkEnd w:id="215"/>
+      <w:bookmarkEnd w:id="216"/>
+      <w:bookmarkEnd w:id="217"/>
+      <w:bookmarkEnd w:id="218"/>
+      <w:bookmarkEnd w:id="219"/>
+      <w:bookmarkEnd w:id="220"/>
+      <w:bookmarkEnd w:id="221"/>
+      <w:bookmarkEnd w:id="222"/>
+      <w:bookmarkEnd w:id="223"/>
+      <w:bookmarkEnd w:id="224"/>
+      <w:bookmarkEnd w:id="225"/>
+    </w:p>
+    <w:p>
+      <w:pPr>
+        <w:keepNext/>
+        <w:keepLines/>
+        <w:numPr>
+          <w:ilvl w:val="0"/>
+          <w:numId w:val="4"/>
+        </w:numPr>
+        <w:spacing w:before="40" w:after="80" w:line="276" w:lineRule="auto"/>
+        <w:outlineLvl w:val="1"/>
+        <w:rPr>
+          <w:rFonts w:asciiTheme="majorHAnsi" w:eastAsiaTheme="majorEastAsia" w:hAnsiTheme="majorHAnsi" w:cstheme="majorBidi"/>
+          <w:smallCaps/>
+          <w:vanish/>
+          <w:color w:val="2F5496" w:themeColor="accent1" w:themeShade="BF"/>
+          <w:sz w:val="26"/>
+          <w:szCs w:val="26"/>
+          <w:lang w:val="en-IN"/>
+        </w:rPr>
+      </w:pPr>
+      <w:bookmarkStart w:id="226" w:name="_Toc525645906"/>
+      <w:bookmarkStart w:id="227" w:name="_Toc525645946"/>
+      <w:bookmarkStart w:id="228" w:name="_Toc525645975"/>
+      <w:bookmarkStart w:id="229" w:name="_Toc525646391"/>
+      <w:bookmarkStart w:id="230" w:name="_Toc525646489"/>
+      <w:bookmarkStart w:id="231" w:name="_Toc525656885"/>
+      <w:bookmarkStart w:id="232" w:name="_Toc525656919"/>
+      <w:bookmarkStart w:id="233" w:name="_Toc528752311"/>
+      <w:bookmarkStart w:id="234" w:name="_Toc528753892"/>
+      <w:bookmarkStart w:id="235" w:name="_Toc528761108"/>
+      <w:bookmarkStart w:id="236" w:name="_Toc528768742"/>
+      <w:bookmarkStart w:id="237" w:name="_Toc528836222"/>
+      <w:bookmarkStart w:id="238" w:name="_Toc528836328"/>
+      <w:bookmarkStart w:id="239" w:name="_Toc528856419"/>
+      <w:bookmarkStart w:id="240" w:name="_Toc528938263"/>
+      <w:bookmarkStart w:id="241" w:name="_Toc528938482"/>
+      <w:bookmarkStart w:id="242" w:name="_Toc529545854"/>
+      <w:bookmarkStart w:id="243" w:name="_Toc529545891"/>
+      <w:bookmarkStart w:id="244" w:name="_Toc529546095"/>
+      <w:bookmarkStart w:id="245" w:name="_Toc2014021"/>
+      <w:bookmarkStart w:id="246" w:name="_Toc2079797"/>
+      <w:bookmarkStart w:id="247" w:name="_Toc2080645"/>
+      <w:bookmarkStart w:id="248" w:name="_Toc2091494"/>
+      <w:bookmarkStart w:id="249" w:name="_Toc2597422"/>
+      <w:bookmarkStart w:id="250" w:name="_Toc21190410"/>
+      <w:bookmarkStart w:id="251" w:name="_Toc21190568"/>
+      <w:bookmarkStart w:id="252" w:name="_Toc21190732"/>
+      <w:bookmarkStart w:id="253" w:name="_Toc21190902"/>
+      <w:bookmarkStart w:id="254" w:name="_Toc21191060"/>
+      <w:bookmarkStart w:id="255" w:name="_Toc21191230"/>
+      <w:bookmarkStart w:id="256" w:name="_Toc21191388"/>
+      <w:bookmarkStart w:id="257" w:name="_Toc21192133"/>
+      <w:bookmarkStart w:id="258" w:name="_Toc21192291"/>
+      <w:bookmarkStart w:id="259" w:name="_Toc21192455"/>
+      <w:bookmarkEnd w:id="226"/>
+      <w:bookmarkEnd w:id="227"/>
+      <w:bookmarkEnd w:id="228"/>
+      <w:bookmarkEnd w:id="229"/>
+      <w:bookmarkEnd w:id="230"/>
+      <w:bookmarkEnd w:id="231"/>
+      <w:bookmarkEnd w:id="232"/>
+      <w:bookmarkEnd w:id="233"/>
+      <w:bookmarkEnd w:id="234"/>
+      <w:bookmarkEnd w:id="235"/>
+      <w:bookmarkEnd w:id="236"/>
+      <w:bookmarkEnd w:id="237"/>
+      <w:bookmarkEnd w:id="238"/>
+      <w:bookmarkEnd w:id="239"/>
+      <w:bookmarkEnd w:id="240"/>
+      <w:bookmarkEnd w:id="241"/>
+      <w:bookmarkEnd w:id="242"/>
+      <w:bookmarkEnd w:id="243"/>
+      <w:bookmarkEnd w:id="244"/>
+      <w:bookmarkEnd w:id="245"/>
+      <w:bookmarkEnd w:id="246"/>
+      <w:bookmarkEnd w:id="247"/>
+      <w:bookmarkEnd w:id="248"/>
+      <w:bookmarkEnd w:id="249"/>
+      <w:bookmarkEnd w:id="250"/>
+      <w:bookmarkEnd w:id="251"/>
+      <w:bookmarkEnd w:id="252"/>
+      <w:bookmarkEnd w:id="253"/>
+      <w:bookmarkEnd w:id="254"/>
+      <w:bookmarkEnd w:id="255"/>
+      <w:bookmarkEnd w:id="256"/>
+      <w:bookmarkEnd w:id="257"/>
+      <w:bookmarkEnd w:id="258"/>
+      <w:bookmarkEnd w:id="259"/>
+    </w:p>
+    <w:p>
+      <w:pPr>
+        <w:keepNext/>
+        <w:keepLines/>
+        <w:numPr>
+          <w:ilvl w:val="0"/>
+          <w:numId w:val="5"/>
+        </w:numPr>
+        <w:spacing w:before="40" w:after="80" w:line="276" w:lineRule="auto"/>
+        <w:outlineLvl w:val="1"/>
+        <w:rPr>
+          <w:rFonts w:asciiTheme="majorHAnsi" w:eastAsiaTheme="majorEastAsia" w:hAnsiTheme="majorHAnsi" w:cstheme="majorBidi"/>
+          <w:smallCaps/>
+          <w:vanish/>
+          <w:color w:val="2F5496" w:themeColor="accent1" w:themeShade="BF"/>
+          <w:sz w:val="26"/>
+          <w:szCs w:val="26"/>
+          <w:lang w:val="en-IN"/>
+        </w:rPr>
+      </w:pPr>
+      <w:bookmarkStart w:id="260" w:name="_Toc525645907"/>
+      <w:bookmarkStart w:id="261" w:name="_Toc525645947"/>
+      <w:bookmarkStart w:id="262" w:name="_Toc525645976"/>
+      <w:bookmarkStart w:id="263" w:name="_Toc525646392"/>
+      <w:bookmarkStart w:id="264" w:name="_Toc525646490"/>
+      <w:bookmarkStart w:id="265" w:name="_Toc525656886"/>
+      <w:bookmarkStart w:id="266" w:name="_Toc525656920"/>
+      <w:bookmarkStart w:id="267" w:name="_Toc528752312"/>
+      <w:bookmarkStart w:id="268" w:name="_Toc528753893"/>
+      <w:bookmarkStart w:id="269" w:name="_Toc528761109"/>
+      <w:bookmarkStart w:id="270" w:name="_Toc528768743"/>
+      <w:bookmarkStart w:id="271" w:name="_Toc528836223"/>
+      <w:bookmarkStart w:id="272" w:name="_Toc528836329"/>
+      <w:bookmarkStart w:id="273" w:name="_Toc528856420"/>
+      <w:bookmarkStart w:id="274" w:name="_Toc528938264"/>
+      <w:bookmarkStart w:id="275" w:name="_Toc528938483"/>
+      <w:bookmarkStart w:id="276" w:name="_Toc529545855"/>
+      <w:bookmarkStart w:id="277" w:name="_Toc529545892"/>
+      <w:bookmarkStart w:id="278" w:name="_Toc529546096"/>
+      <w:bookmarkStart w:id="279" w:name="_Toc2014022"/>
+      <w:bookmarkStart w:id="280" w:name="_Toc2079798"/>
+      <w:bookmarkStart w:id="281" w:name="_Toc2080646"/>
+      <w:bookmarkStart w:id="282" w:name="_Toc2091495"/>
+      <w:bookmarkStart w:id="283" w:name="_Toc2597423"/>
+      <w:bookmarkStart w:id="284" w:name="_Toc21190411"/>
+      <w:bookmarkStart w:id="285" w:name="_Toc21190569"/>
+      <w:bookmarkStart w:id="286" w:name="_Toc21190733"/>
+      <w:bookmarkStart w:id="287" w:name="_Toc21190903"/>
+      <w:bookmarkStart w:id="288" w:name="_Toc21191061"/>
+      <w:bookmarkStart w:id="289" w:name="_Toc21191231"/>
+      <w:bookmarkStart w:id="290" w:name="_Toc21191389"/>
+      <w:bookmarkStart w:id="291" w:name="_Toc21192134"/>
+      <w:bookmarkStart w:id="292" w:name="_Toc21192292"/>
+      <w:bookmarkStart w:id="293" w:name="_Toc21192456"/>
+      <w:bookmarkEnd w:id="260"/>
+      <w:bookmarkEnd w:id="261"/>
+      <w:bookmarkEnd w:id="262"/>
+      <w:bookmarkEnd w:id="263"/>
+      <w:bookmarkEnd w:id="264"/>
+      <w:bookmarkEnd w:id="265"/>
+      <w:bookmarkEnd w:id="266"/>
+      <w:bookmarkEnd w:id="267"/>
+      <w:bookmarkEnd w:id="268"/>
+      <w:bookmarkEnd w:id="269"/>
+      <w:bookmarkEnd w:id="270"/>
+      <w:bookmarkEnd w:id="271"/>
+      <w:bookmarkEnd w:id="272"/>
+      <w:bookmarkEnd w:id="273"/>
+      <w:bookmarkEnd w:id="274"/>
+      <w:bookmarkEnd w:id="275"/>
+      <w:bookmarkEnd w:id="276"/>
+      <w:bookmarkEnd w:id="277"/>
+      <w:bookmarkEnd w:id="278"/>
+      <w:bookmarkEnd w:id="279"/>
+      <w:bookmarkEnd w:id="280"/>
+      <w:bookmarkEnd w:id="281"/>
+      <w:bookmarkEnd w:id="282"/>
+      <w:bookmarkEnd w:id="283"/>
+      <w:bookmarkEnd w:id="284"/>
+      <w:bookmarkEnd w:id="285"/>
+      <w:bookmarkEnd w:id="286"/>
+      <w:bookmarkEnd w:id="287"/>
+      <w:bookmarkEnd w:id="288"/>
+      <w:bookmarkEnd w:id="289"/>
+      <w:bookmarkEnd w:id="290"/>
+      <w:bookmarkEnd w:id="291"/>
+      <w:bookmarkEnd w:id="292"/>
+      <w:bookmarkEnd w:id="293"/>
+    </w:p>
+    <w:p>
+      <w:pPr>
+        <w:keepNext/>
+        <w:keepLines/>
+        <w:numPr>
+          <w:ilvl w:val="0"/>
+          <w:numId w:val="5"/>
+        </w:numPr>
+        <w:spacing w:before="40" w:after="80" w:line="276" w:lineRule="auto"/>
+        <w:outlineLvl w:val="1"/>
+        <w:rPr>
+          <w:rFonts w:asciiTheme="majorHAnsi" w:eastAsiaTheme="majorEastAsia" w:hAnsiTheme="majorHAnsi" w:cstheme="majorBidi"/>
+          <w:smallCaps/>
+          <w:vanish/>
+          <w:color w:val="2F5496" w:themeColor="accent1" w:themeShade="BF"/>
+          <w:sz w:val="26"/>
+          <w:szCs w:val="26"/>
+          <w:lang w:val="en-IN"/>
+        </w:rPr>
+      </w:pPr>
+      <w:bookmarkStart w:id="294" w:name="_Toc525645908"/>
+      <w:bookmarkStart w:id="295" w:name="_Toc525645948"/>
+      <w:bookmarkStart w:id="296" w:name="_Toc525645977"/>
+      <w:bookmarkStart w:id="297" w:name="_Toc525646393"/>
+      <w:bookmarkStart w:id="298" w:name="_Toc525646491"/>
+      <w:bookmarkStart w:id="299" w:name="_Toc525656887"/>
+      <w:bookmarkStart w:id="300" w:name="_Toc525656921"/>
+      <w:bookmarkStart w:id="301" w:name="_Toc528752313"/>
+      <w:bookmarkStart w:id="302" w:name="_Toc528753894"/>
+      <w:bookmarkStart w:id="303" w:name="_Toc528761110"/>
+      <w:bookmarkStart w:id="304" w:name="_Toc528768744"/>
+      <w:bookmarkStart w:id="305" w:name="_Toc528836224"/>
+      <w:bookmarkStart w:id="306" w:name="_Toc528836330"/>
+      <w:bookmarkStart w:id="307" w:name="_Toc528856421"/>
+      <w:bookmarkStart w:id="308" w:name="_Toc528938265"/>
+      <w:bookmarkStart w:id="309" w:name="_Toc528938484"/>
+      <w:bookmarkStart w:id="310" w:name="_Toc529545856"/>
+      <w:bookmarkStart w:id="311" w:name="_Toc529545893"/>
+      <w:bookmarkStart w:id="312" w:name="_Toc529546097"/>
+      <w:bookmarkStart w:id="313" w:name="_Toc2014023"/>
+      <w:bookmarkStart w:id="314" w:name="_Toc2079799"/>
+      <w:bookmarkStart w:id="315" w:name="_Toc2080647"/>
+      <w:bookmarkStart w:id="316" w:name="_Toc2091496"/>
+      <w:bookmarkStart w:id="317" w:name="_Toc2597424"/>
+      <w:bookmarkStart w:id="318" w:name="_Toc21190412"/>
+      <w:bookmarkStart w:id="319" w:name="_Toc21190570"/>
+      <w:bookmarkStart w:id="320" w:name="_Toc21190734"/>
+      <w:bookmarkStart w:id="321" w:name="_Toc21190904"/>
+      <w:bookmarkStart w:id="322" w:name="_Toc21191062"/>
+      <w:bookmarkStart w:id="323" w:name="_Toc21191232"/>
+      <w:bookmarkStart w:id="324" w:name="_Toc21191390"/>
+      <w:bookmarkStart w:id="325" w:name="_Toc21192135"/>
+      <w:bookmarkStart w:id="326" w:name="_Toc21192293"/>
+      <w:bookmarkStart w:id="327" w:name="_Toc21192457"/>
+      <w:bookmarkEnd w:id="294"/>
+      <w:bookmarkEnd w:id="295"/>
+      <w:bookmarkEnd w:id="296"/>
+      <w:bookmarkEnd w:id="297"/>
+      <w:bookmarkEnd w:id="298"/>
+      <w:bookmarkEnd w:id="299"/>
+      <w:bookmarkEnd w:id="300"/>
+      <w:bookmarkEnd w:id="301"/>
+      <w:bookmarkEnd w:id="302"/>
+      <w:bookmarkEnd w:id="303"/>
+      <w:bookmarkEnd w:id="304"/>
+      <w:bookmarkEnd w:id="305"/>
+      <w:bookmarkEnd w:id="306"/>
+      <w:bookmarkEnd w:id="307"/>
+      <w:bookmarkEnd w:id="308"/>
+      <w:bookmarkEnd w:id="309"/>
+      <w:bookmarkEnd w:id="310"/>
+      <w:bookmarkEnd w:id="311"/>
+      <w:bookmarkEnd w:id="312"/>
+      <w:bookmarkEnd w:id="313"/>
+      <w:bookmarkEnd w:id="314"/>
+      <w:bookmarkEnd w:id="315"/>
+      <w:bookmarkEnd w:id="316"/>
+      <w:bookmarkEnd w:id="317"/>
+      <w:bookmarkEnd w:id="318"/>
+      <w:bookmarkEnd w:id="319"/>
+      <w:bookmarkEnd w:id="320"/>
+      <w:bookmarkEnd w:id="321"/>
+      <w:bookmarkEnd w:id="322"/>
+      <w:bookmarkEnd w:id="323"/>
+      <w:bookmarkEnd w:id="324"/>
+      <w:bookmarkEnd w:id="325"/>
+      <w:bookmarkEnd w:id="326"/>
+      <w:bookmarkEnd w:id="327"/>
+    </w:p>
+    <w:p>
+      <w:pPr>
+        <w:keepNext/>
+        <w:keepLines/>
+        <w:numPr>
+          <w:ilvl w:val="0"/>
+          <w:numId w:val="5"/>
+        </w:numPr>
+        <w:spacing w:before="40" w:after="80" w:line="276" w:lineRule="auto"/>
+        <w:outlineLvl w:val="1"/>
+        <w:rPr>
+          <w:rFonts w:asciiTheme="majorHAnsi" w:eastAsiaTheme="majorEastAsia" w:hAnsiTheme="majorHAnsi" w:cstheme="majorBidi"/>
+          <w:smallCaps/>
+          <w:vanish/>
+          <w:color w:val="2F5496" w:themeColor="accent1" w:themeShade="BF"/>
+          <w:sz w:val="26"/>
+          <w:szCs w:val="26"/>
+          <w:lang w:val="en-IN"/>
+        </w:rPr>
+      </w:pPr>
+      <w:bookmarkStart w:id="328" w:name="_Toc525645909"/>
+      <w:bookmarkStart w:id="329" w:name="_Toc525645949"/>
+      <w:bookmarkStart w:id="330" w:name="_Toc525645978"/>
+      <w:bookmarkStart w:id="331" w:name="_Toc525646394"/>
+      <w:bookmarkStart w:id="332" w:name="_Toc525646492"/>
+      <w:bookmarkStart w:id="333" w:name="_Toc525656888"/>
+      <w:bookmarkStart w:id="334" w:name="_Toc525656922"/>
+      <w:bookmarkStart w:id="335" w:name="_Toc528752314"/>
+      <w:bookmarkStart w:id="336" w:name="_Toc528753895"/>
+      <w:bookmarkStart w:id="337" w:name="_Toc528761111"/>
+      <w:bookmarkStart w:id="338" w:name="_Toc528768745"/>
+      <w:bookmarkStart w:id="339" w:name="_Toc528836225"/>
+      <w:bookmarkStart w:id="340" w:name="_Toc528836331"/>
+      <w:bookmarkStart w:id="341" w:name="_Toc528856422"/>
+      <w:bookmarkStart w:id="342" w:name="_Toc528938266"/>
+      <w:bookmarkStart w:id="343" w:name="_Toc528938485"/>
+      <w:bookmarkStart w:id="344" w:name="_Toc529545857"/>
+      <w:bookmarkStart w:id="345" w:name="_Toc529545894"/>
+      <w:bookmarkStart w:id="346" w:name="_Toc529546098"/>
+      <w:bookmarkStart w:id="347" w:name="_Toc2014024"/>
+      <w:bookmarkStart w:id="348" w:name="_Toc2079800"/>
+      <w:bookmarkStart w:id="349" w:name="_Toc2080648"/>
+      <w:bookmarkStart w:id="350" w:name="_Toc2091497"/>
+      <w:bookmarkStart w:id="351" w:name="_Toc2597425"/>
+      <w:bookmarkStart w:id="352" w:name="_Toc21190413"/>
+      <w:bookmarkStart w:id="353" w:name="_Toc21190571"/>
+      <w:bookmarkStart w:id="354" w:name="_Toc21190735"/>
+      <w:bookmarkStart w:id="355" w:name="_Toc21190905"/>
+      <w:bookmarkStart w:id="356" w:name="_Toc21191063"/>
+      <w:bookmarkStart w:id="357" w:name="_Toc21191233"/>
+      <w:bookmarkStart w:id="358" w:name="_Toc21191391"/>
+      <w:bookmarkStart w:id="359" w:name="_Toc21192136"/>
+      <w:bookmarkStart w:id="360" w:name="_Toc21192294"/>
+      <w:bookmarkStart w:id="361" w:name="_Toc21192458"/>
+      <w:bookmarkEnd w:id="328"/>
+      <w:bookmarkEnd w:id="329"/>
+      <w:bookmarkEnd w:id="330"/>
+      <w:bookmarkEnd w:id="331"/>
+      <w:bookmarkEnd w:id="332"/>
+      <w:bookmarkEnd w:id="333"/>
+      <w:bookmarkEnd w:id="334"/>
+      <w:bookmarkEnd w:id="335"/>
+      <w:bookmarkEnd w:id="336"/>
+      <w:bookmarkEnd w:id="337"/>
+      <w:bookmarkEnd w:id="338"/>
+      <w:bookmarkEnd w:id="339"/>
+      <w:bookmarkEnd w:id="340"/>
+      <w:bookmarkEnd w:id="341"/>
+      <w:bookmarkEnd w:id="342"/>
+      <w:bookmarkEnd w:id="343"/>
+      <w:bookmarkEnd w:id="344"/>
+      <w:bookmarkEnd w:id="345"/>
+      <w:bookmarkEnd w:id="346"/>
+      <w:bookmarkEnd w:id="347"/>
+      <w:bookmarkEnd w:id="348"/>
+      <w:bookmarkEnd w:id="349"/>
+      <w:bookmarkEnd w:id="350"/>
+      <w:bookmarkEnd w:id="351"/>
+      <w:bookmarkEnd w:id="352"/>
+      <w:bookmarkEnd w:id="353"/>
+      <w:bookmarkEnd w:id="354"/>
+      <w:bookmarkEnd w:id="355"/>
+      <w:bookmarkEnd w:id="356"/>
+      <w:bookmarkEnd w:id="357"/>
+      <w:bookmarkEnd w:id="358"/>
+      <w:bookmarkEnd w:id="359"/>
+      <w:bookmarkEnd w:id="360"/>
+      <w:bookmarkEnd w:id="361"/>
+    </w:p>
+    <w:p>
+      <w:pPr>
+        <w:keepNext/>
+        <w:keepLines/>
+        <w:numPr>
+          <w:ilvl w:val="0"/>
+          <w:numId w:val="5"/>
+        </w:numPr>
+        <w:spacing w:before="40" w:after="80" w:line="276" w:lineRule="auto"/>
+        <w:outlineLvl w:val="1"/>
+        <w:rPr>
+          <w:rFonts w:asciiTheme="majorHAnsi" w:eastAsiaTheme="majorEastAsia" w:hAnsiTheme="majorHAnsi" w:cstheme="majorBidi"/>
+          <w:smallCaps/>
+          <w:vanish/>
+          <w:color w:val="2F5496" w:themeColor="accent1" w:themeShade="BF"/>
+          <w:sz w:val="26"/>
+          <w:szCs w:val="26"/>
+          <w:lang w:val="en-IN"/>
+        </w:rPr>
+      </w:pPr>
+      <w:bookmarkStart w:id="362" w:name="_Toc525645910"/>
+      <w:bookmarkStart w:id="363" w:name="_Toc525645950"/>
+      <w:bookmarkStart w:id="364" w:name="_Toc525645979"/>
+      <w:bookmarkStart w:id="365" w:name="_Toc525646395"/>
+      <w:bookmarkStart w:id="366" w:name="_Toc525646493"/>
+      <w:bookmarkStart w:id="367" w:name="_Toc525656889"/>
+      <w:bookmarkStart w:id="368" w:name="_Toc525656923"/>
+      <w:bookmarkStart w:id="369" w:name="_Toc528752315"/>
+      <w:bookmarkStart w:id="370" w:name="_Toc528753896"/>
+      <w:bookmarkStart w:id="371" w:name="_Toc528761112"/>
+      <w:bookmarkStart w:id="372" w:name="_Toc528768746"/>
+      <w:bookmarkStart w:id="373" w:name="_Toc528836226"/>
+      <w:bookmarkStart w:id="374" w:name="_Toc528836332"/>
+      <w:bookmarkStart w:id="375" w:name="_Toc528856423"/>
+      <w:bookmarkStart w:id="376" w:name="_Toc528938267"/>
+      <w:bookmarkStart w:id="377" w:name="_Toc528938486"/>
+      <w:bookmarkStart w:id="378" w:name="_Toc529545858"/>
+      <w:bookmarkStart w:id="379" w:name="_Toc529545895"/>
+      <w:bookmarkStart w:id="380" w:name="_Toc529546099"/>
+      <w:bookmarkStart w:id="381" w:name="_Toc2014025"/>
+      <w:bookmarkStart w:id="382" w:name="_Toc2079801"/>
+      <w:bookmarkStart w:id="383" w:name="_Toc2080649"/>
+      <w:bookmarkStart w:id="384" w:name="_Toc2091498"/>
+      <w:bookmarkStart w:id="385" w:name="_Toc2597426"/>
+      <w:bookmarkStart w:id="386" w:name="_Toc21190414"/>
+      <w:bookmarkStart w:id="387" w:name="_Toc21190572"/>
+      <w:bookmarkStart w:id="388" w:name="_Toc21190736"/>
+      <w:bookmarkStart w:id="389" w:name="_Toc21190906"/>
+      <w:bookmarkStart w:id="390" w:name="_Toc21191064"/>
+      <w:bookmarkStart w:id="391" w:name="_Toc21191234"/>
+      <w:bookmarkStart w:id="392" w:name="_Toc21191392"/>
+      <w:bookmarkStart w:id="393" w:name="_Toc21192137"/>
+      <w:bookmarkStart w:id="394" w:name="_Toc21192295"/>
+      <w:bookmarkStart w:id="395" w:name="_Toc21192459"/>
+      <w:bookmarkEnd w:id="362"/>
+      <w:bookmarkEnd w:id="363"/>
+      <w:bookmarkEnd w:id="364"/>
+      <w:bookmarkEnd w:id="365"/>
+      <w:bookmarkEnd w:id="366"/>
+      <w:bookmarkEnd w:id="367"/>
+      <w:bookmarkEnd w:id="368"/>
+      <w:bookmarkEnd w:id="369"/>
+      <w:bookmarkEnd w:id="370"/>
+      <w:bookmarkEnd w:id="371"/>
+      <w:bookmarkEnd w:id="372"/>
+      <w:bookmarkEnd w:id="373"/>
+      <w:bookmarkEnd w:id="374"/>
+      <w:bookmarkEnd w:id="375"/>
+      <w:bookmarkEnd w:id="376"/>
+      <w:bookmarkEnd w:id="377"/>
+      <w:bookmarkEnd w:id="378"/>
+      <w:bookmarkEnd w:id="379"/>
+      <w:bookmarkEnd w:id="380"/>
+      <w:bookmarkEnd w:id="381"/>
+      <w:bookmarkEnd w:id="382"/>
+      <w:bookmarkEnd w:id="383"/>
+      <w:bookmarkEnd w:id="384"/>
+      <w:bookmarkEnd w:id="385"/>
+      <w:bookmarkEnd w:id="386"/>
+      <w:bookmarkEnd w:id="387"/>
+      <w:bookmarkEnd w:id="388"/>
+      <w:bookmarkEnd w:id="389"/>
+      <w:bookmarkEnd w:id="390"/>
+      <w:bookmarkEnd w:id="391"/>
+      <w:bookmarkEnd w:id="392"/>
+      <w:bookmarkEnd w:id="393"/>
+      <w:bookmarkEnd w:id="394"/>
+      <w:bookmarkEnd w:id="395"/>
+    </w:p>
+    <w:p>
+      <w:pPr>
+        <w:keepNext/>
+        <w:keepLines/>
+        <w:numPr>
+          <w:ilvl w:val="0"/>
+          <w:numId w:val="5"/>
+        </w:numPr>
+        <w:spacing w:before="40" w:after="80" w:line="276" w:lineRule="auto"/>
+        <w:outlineLvl w:val="1"/>
+        <w:rPr>
+          <w:rFonts w:asciiTheme="majorHAnsi" w:eastAsiaTheme="majorEastAsia" w:hAnsiTheme="majorHAnsi" w:cstheme="majorBidi"/>
+          <w:smallCaps/>
+          <w:vanish/>
+          <w:color w:val="2F5496" w:themeColor="accent1" w:themeShade="BF"/>
+          <w:sz w:val="26"/>
+          <w:szCs w:val="26"/>
+          <w:lang w:val="en-IN"/>
+        </w:rPr>
+      </w:pPr>
+      <w:bookmarkStart w:id="396" w:name="_Toc525645911"/>
+      <w:bookmarkStart w:id="397" w:name="_Toc525645951"/>
+      <w:bookmarkStart w:id="398" w:name="_Toc525645980"/>
+      <w:bookmarkStart w:id="399" w:name="_Toc525646396"/>
+      <w:bookmarkStart w:id="400" w:name="_Toc525646494"/>
+      <w:bookmarkStart w:id="401" w:name="_Toc525656890"/>
+      <w:bookmarkStart w:id="402" w:name="_Toc525656924"/>
+      <w:bookmarkStart w:id="403" w:name="_Toc528752316"/>
+      <w:bookmarkStart w:id="404" w:name="_Toc528753897"/>
+      <w:bookmarkStart w:id="405" w:name="_Toc528761113"/>
+      <w:bookmarkStart w:id="406" w:name="_Toc528768747"/>
+      <w:bookmarkStart w:id="407" w:name="_Toc528836227"/>
+      <w:bookmarkStart w:id="408" w:name="_Toc528836333"/>
+      <w:bookmarkStart w:id="409" w:name="_Toc528856424"/>
+      <w:bookmarkStart w:id="410" w:name="_Toc528938268"/>
+      <w:bookmarkStart w:id="411" w:name="_Toc528938487"/>
+      <w:bookmarkStart w:id="412" w:name="_Toc529545859"/>
+      <w:bookmarkStart w:id="413" w:name="_Toc529545896"/>
+      <w:bookmarkStart w:id="414" w:name="_Toc529546100"/>
+      <w:bookmarkStart w:id="415" w:name="_Toc2014026"/>
+      <w:bookmarkStart w:id="416" w:name="_Toc2079802"/>
+      <w:bookmarkStart w:id="417" w:name="_Toc2080650"/>
+      <w:bookmarkStart w:id="418" w:name="_Toc2091499"/>
+      <w:bookmarkStart w:id="419" w:name="_Toc2597427"/>
+      <w:bookmarkStart w:id="420" w:name="_Toc21190415"/>
+      <w:bookmarkStart w:id="421" w:name="_Toc21190573"/>
+      <w:bookmarkStart w:id="422" w:name="_Toc21190737"/>
+      <w:bookmarkStart w:id="423" w:name="_Toc21190907"/>
+      <w:bookmarkStart w:id="424" w:name="_Toc21191065"/>
+      <w:bookmarkStart w:id="425" w:name="_Toc21191235"/>
+      <w:bookmarkStart w:id="426" w:name="_Toc21191393"/>
+      <w:bookmarkStart w:id="427" w:name="_Toc21192138"/>
+      <w:bookmarkStart w:id="428" w:name="_Toc21192296"/>
+      <w:bookmarkStart w:id="429" w:name="_Toc21192460"/>
+      <w:bookmarkEnd w:id="396"/>
+      <w:bookmarkEnd w:id="397"/>
+      <w:bookmarkEnd w:id="398"/>
+      <w:bookmarkEnd w:id="399"/>
+      <w:bookmarkEnd w:id="400"/>
+      <w:bookmarkEnd w:id="401"/>
+      <w:bookmarkEnd w:id="402"/>
+      <w:bookmarkEnd w:id="403"/>
+      <w:bookmarkEnd w:id="404"/>
+      <w:bookmarkEnd w:id="405"/>
+      <w:bookmarkEnd w:id="406"/>
+      <w:bookmarkEnd w:id="407"/>
+      <w:bookmarkEnd w:id="408"/>
+      <w:bookmarkEnd w:id="409"/>
+      <w:bookmarkEnd w:id="410"/>
+      <w:bookmarkEnd w:id="411"/>
+      <w:bookmarkEnd w:id="412"/>
+      <w:bookmarkEnd w:id="413"/>
+      <w:bookmarkEnd w:id="414"/>
+      <w:bookmarkEnd w:id="415"/>
+      <w:bookmarkEnd w:id="416"/>
+      <w:bookmarkEnd w:id="417"/>
+      <w:bookmarkEnd w:id="418"/>
+      <w:bookmarkEnd w:id="419"/>
+      <w:bookmarkEnd w:id="420"/>
+      <w:bookmarkEnd w:id="421"/>
+      <w:bookmarkEnd w:id="422"/>
+      <w:bookmarkEnd w:id="423"/>
+      <w:bookmarkEnd w:id="424"/>
+      <w:bookmarkEnd w:id="425"/>
+      <w:bookmarkEnd w:id="426"/>
+      <w:bookmarkEnd w:id="427"/>
+      <w:bookmarkEnd w:id="428"/>
+      <w:bookmarkEnd w:id="429"/>
+    </w:p>
+    <w:p>
+      <w:pPr>
+        <w:keepNext/>
+        <w:keepLines/>
+        <w:numPr>
+          <w:ilvl w:val="0"/>
+          <w:numId w:val="5"/>
+        </w:numPr>
+        <w:spacing w:before="40" w:after="80" w:line="276" w:lineRule="auto"/>
+        <w:outlineLvl w:val="1"/>
+        <w:rPr>
+          <w:rFonts w:asciiTheme="majorHAnsi" w:eastAsiaTheme="majorEastAsia" w:hAnsiTheme="majorHAnsi" w:cstheme="majorBidi"/>
+          <w:smallCaps/>
+          <w:vanish/>
+          <w:color w:val="2F5496" w:themeColor="accent1" w:themeShade="BF"/>
+          <w:sz w:val="26"/>
+          <w:szCs w:val="26"/>
+          <w:lang w:val="en-IN"/>
+        </w:rPr>
+      </w:pPr>
+      <w:bookmarkStart w:id="430" w:name="_Toc525645912"/>
+      <w:bookmarkStart w:id="431" w:name="_Toc525645952"/>
+      <w:bookmarkStart w:id="432" w:name="_Toc525645981"/>
+      <w:bookmarkStart w:id="433" w:name="_Toc525646397"/>
+      <w:bookmarkStart w:id="434" w:name="_Toc525646495"/>
+      <w:bookmarkStart w:id="435" w:name="_Toc525656891"/>
+      <w:bookmarkStart w:id="436" w:name="_Toc525656925"/>
+      <w:bookmarkStart w:id="437" w:name="_Toc528752317"/>
+      <w:bookmarkStart w:id="438" w:name="_Toc528753898"/>
+      <w:bookmarkStart w:id="439" w:name="_Toc528761114"/>
+      <w:bookmarkStart w:id="440" w:name="_Toc528768748"/>
+      <w:bookmarkStart w:id="441" w:name="_Toc528836228"/>
+      <w:bookmarkStart w:id="442" w:name="_Toc528836334"/>
+      <w:bookmarkStart w:id="443" w:name="_Toc528856425"/>
+      <w:bookmarkStart w:id="444" w:name="_Toc528938269"/>
+      <w:bookmarkStart w:id="445" w:name="_Toc528938488"/>
+      <w:bookmarkStart w:id="446" w:name="_Toc529545860"/>
+      <w:bookmarkStart w:id="447" w:name="_Toc529545897"/>
+      <w:bookmarkStart w:id="448" w:name="_Toc529546101"/>
+      <w:bookmarkStart w:id="449" w:name="_Toc2014027"/>
+      <w:bookmarkStart w:id="450" w:name="_Toc2079803"/>
+      <w:bookmarkStart w:id="451" w:name="_Toc2080651"/>
+      <w:bookmarkStart w:id="452" w:name="_Toc2091500"/>
+      <w:bookmarkStart w:id="453" w:name="_Toc2597428"/>
+      <w:bookmarkStart w:id="454" w:name="_Toc21190416"/>
+      <w:bookmarkStart w:id="455" w:name="_Toc21190574"/>
+      <w:bookmarkStart w:id="456" w:name="_Toc21190738"/>
+      <w:bookmarkStart w:id="457" w:name="_Toc21190908"/>
+      <w:bookmarkStart w:id="458" w:name="_Toc21191066"/>
+      <w:bookmarkStart w:id="459" w:name="_Toc21191236"/>
+      <w:bookmarkStart w:id="460" w:name="_Toc21191394"/>
+      <w:bookmarkStart w:id="461" w:name="_Toc21192139"/>
+      <w:bookmarkStart w:id="462" w:name="_Toc21192297"/>
+      <w:bookmarkStart w:id="463" w:name="_Toc21192461"/>
+      <w:bookmarkEnd w:id="430"/>
+      <w:bookmarkEnd w:id="431"/>
+      <w:bookmarkEnd w:id="432"/>
+      <w:bookmarkEnd w:id="433"/>
+      <w:bookmarkEnd w:id="434"/>
+      <w:bookmarkEnd w:id="435"/>
+      <w:bookmarkEnd w:id="436"/>
+      <w:bookmarkEnd w:id="437"/>
+      <w:bookmarkEnd w:id="438"/>
+      <w:bookmarkEnd w:id="439"/>
+      <w:bookmarkEnd w:id="440"/>
+      <w:bookmarkEnd w:id="441"/>
+      <w:bookmarkEnd w:id="442"/>
+      <w:bookmarkEnd w:id="443"/>
+      <w:bookmarkEnd w:id="444"/>
+      <w:bookmarkEnd w:id="445"/>
+      <w:bookmarkEnd w:id="446"/>
+      <w:bookmarkEnd w:id="447"/>
+      <w:bookmarkEnd w:id="448"/>
+      <w:bookmarkEnd w:id="449"/>
+      <w:bookmarkEnd w:id="450"/>
+      <w:bookmarkEnd w:id="451"/>
+      <w:bookmarkEnd w:id="452"/>
+      <w:bookmarkEnd w:id="453"/>
+      <w:bookmarkEnd w:id="454"/>
+      <w:bookmarkEnd w:id="455"/>
+      <w:bookmarkEnd w:id="456"/>
+      <w:bookmarkEnd w:id="457"/>
+      <w:bookmarkEnd w:id="458"/>
+      <w:bookmarkEnd w:id="459"/>
+      <w:bookmarkEnd w:id="460"/>
+      <w:bookmarkEnd w:id="461"/>
+      <w:bookmarkEnd w:id="462"/>
+      <w:bookmarkEnd w:id="463"/>
+    </w:p>
+    <w:tbl>
+      <w:tblPr>
+        <w:tblW w:w="4320" w:type="dxa"/>
+        <w:tblLook w:val="04A0" w:firstRow="1" w:lastRow="0" w:firstColumn="1" w:lastColumn="0" w:noHBand="0" w:noVBand="1"/>
+      </w:tblPr>
+      <w:tblGrid>
+        <w:gridCol w:w="1300"/>
+        <w:gridCol w:w="3020"/>
+      </w:tblGrid>
+      <w:tr>
+        <w:trPr>
+          <w:trHeight w:val="288"/>
+        </w:trPr>
+        <w:tc>
+          <w:tcPr>
+            <w:tcW w:w="1300" w:type="dxa"/>
+            <w:tcBorders>
+              <w:top w:val="single" w:sz="4" w:space="0" w:color="auto"/>
+              <w:left w:val="single" w:sz="4" w:space="0" w:color="auto"/>
+              <w:bottom w:val="single" w:sz="4" w:space="0" w:color="auto"/>
+              <w:right w:val="single" w:sz="4" w:space="0" w:color="auto"/>
+            </w:tcBorders>
+            <w:shd w:val="clear" w:color="auto" w:fill="002060"/>
+            <w:noWrap/>
+            <w:vAlign w:val="bottom"/>
+            <w:hideMark/>
+          </w:tcPr>
+          <w:p>
+            <w:pPr>
+              <w:spacing w:after="0"/>
+              <w:rPr>
+                <w:rFonts w:ascii="Calibri" w:eastAsia="Times New Roman" w:hAnsi="Calibri" w:cs="Calibri"/>
+                <w:b/>
+                <w:bCs/>
+                <w:color w:val="FFFFFF"/>
+              </w:rPr>
+            </w:pPr>
+            <w:r>
+              <w:rPr>
+                <w:rFonts w:ascii="Calibri" w:eastAsia="Times New Roman" w:hAnsi="Calibri" w:cs="Calibri"/>
+                <w:b/>
+                <w:bCs/>
+                <w:color w:val="FFFFFF"/>
+              </w:rPr>
+              <w:t>ITEM</w:t>
+            </w:r>
+          </w:p>
+        </w:tc>
+        <w:tc>
+          <w:tcPr>
+            <w:tcW w:w="3020" w:type="dxa"/>
+            <w:tcBorders>
+              <w:top w:val="single" w:sz="4" w:space="0" w:color="auto"/>
+              <w:left w:val="nil"/>
+              <w:bottom w:val="single" w:sz="4" w:space="0" w:color="auto"/>
+              <w:right w:val="single" w:sz="4" w:space="0" w:color="auto"/>
+            </w:tcBorders>
+            <w:shd w:val="clear" w:color="auto" w:fill="002060"/>
+            <w:noWrap/>
+            <w:vAlign w:val="bottom"/>
+            <w:hideMark/>
+          </w:tcPr>
+          <w:p>
+            <w:pPr>
+              <w:spacing w:after="0"/>
+              <w:rPr>
+                <w:rFonts w:ascii="Calibri" w:eastAsia="Times New Roman" w:hAnsi="Calibri" w:cs="Calibri"/>
+                <w:b/>
+                <w:bCs/>
+                <w:color w:val="FFFFFF"/>
+              </w:rPr>
+            </w:pPr>
+            <w:r>
+              <w:rPr>
+                <w:rFonts w:ascii="Calibri" w:eastAsia="Times New Roman" w:hAnsi="Calibri" w:cs="Calibri"/>
+                <w:b/>
+                <w:bCs/>
+                <w:color w:val="FFFFFF"/>
+              </w:rPr>
+              <w:t>DESCRIPTION</w:t>
+            </w:r>
+          </w:p>
+        </w:tc>
+      </w:tr>
+      <w:tr>
+        <w:trPr>
+          <w:trHeight w:val="288"/>
+        </w:trPr>
+        <w:tc>
+          <w:tcPr>
+            <w:tcW w:w="1300" w:type="dxa"/>
+            <w:tcBorders>
+              <w:top w:val="nil"/>
+              <w:left w:val="single" w:sz="4" w:space="0" w:color="auto"/>
+              <w:bottom w:val="single" w:sz="4" w:space="0" w:color="auto"/>
+              <w:right w:val="single" w:sz="4" w:space="0" w:color="auto"/>
+            </w:tcBorders>
+            <w:noWrap/>
+            <w:vAlign w:val="bottom"/>
+            <w:hideMark/>
+          </w:tcPr>
+          <w:p>
+            <w:pPr>
+              <w:spacing w:after="0"/>
+              <w:rPr>
+                <w:rFonts w:ascii="Calibri" w:eastAsia="Times New Roman" w:hAnsi="Calibri" w:cs="Calibri"/>
+                <w:color w:val="000000"/>
+              </w:rPr>
+            </w:pPr>
+            <w:r>
+              <w:rPr>
+                <w:rFonts w:ascii="Calibri" w:eastAsia="Times New Roman" w:hAnsi="Calibri" w:cs="Calibri"/>
+                <w:color w:val="000000"/>
+              </w:rPr>
+              <w:t>WFM</w:t>
+            </w:r>
+          </w:p>
+        </w:tc>
+        <w:tc>
+          <w:tcPr>
+            <w:tcW w:w="3020" w:type="dxa"/>
+            <w:tcBorders>
+              <w:top w:val="nil"/>
+              <w:left w:val="nil"/>
+              <w:bottom w:val="single" w:sz="4" w:space="0" w:color="auto"/>
+              <w:right w:val="single" w:sz="4" w:space="0" w:color="auto"/>
+            </w:tcBorders>
+            <w:noWrap/>
+            <w:vAlign w:val="center"/>
+            <w:hideMark/>
+          </w:tcPr>
+          <w:p>
+            <w:pPr>
+              <w:spacing w:after="0"/>
+              <w:rPr>
+                <w:rFonts w:ascii="Times New Roman" w:eastAsia="Times New Roman" w:hAnsi="Times New Roman" w:cs="Times New Roman"/>
+                <w:color w:val="000000"/>
+                <w:sz w:val="20"/>
+                <w:szCs w:val="20"/>
+              </w:rPr>
+            </w:pPr>
+            <w:r>
+              <w:rPr>
+                <w:rFonts w:ascii="Times New Roman" w:eastAsia="Times New Roman" w:hAnsi="Times New Roman" w:cs="Times New Roman"/>
+                <w:color w:val="000000"/>
+              </w:rPr>
+              <w:t>Workflow Manager</w:t>
+            </w:r>
+          </w:p>
+        </w:tc>
+      </w:tr>
+      <w:tr>
+        <w:trPr>
+          <w:trHeight w:val="288"/>
+        </w:trPr>
+        <w:tc>
+          <w:tcPr>
+            <w:tcW w:w="1300" w:type="dxa"/>
+            <w:tcBorders>
+              <w:top w:val="nil"/>
+              <w:left w:val="single" w:sz="4" w:space="0" w:color="auto"/>
+              <w:bottom w:val="single" w:sz="4" w:space="0" w:color="auto"/>
+              <w:right w:val="single" w:sz="4" w:space="0" w:color="auto"/>
+            </w:tcBorders>
+            <w:noWrap/>
+            <w:vAlign w:val="bottom"/>
+            <w:hideMark/>
+          </w:tcPr>
+          <w:p>
+            <w:pPr>
+              <w:spacing w:after="0"/>
+              <w:rPr>
+                <w:rFonts w:ascii="Calibri" w:eastAsia="Times New Roman" w:hAnsi="Calibri" w:cs="Calibri"/>
+                <w:color w:val="000000"/>
+              </w:rPr>
+            </w:pPr>
+            <w:r>
+              <w:rPr>
+                <w:rFonts w:ascii="Calibri" w:eastAsia="Times New Roman" w:hAnsi="Calibri" w:cs="Calibri"/>
+                <w:color w:val="000000"/>
+              </w:rPr>
+              <w:lastRenderedPageBreak/>
+              <w:t>ACSS</w:t>
+            </w:r>
+          </w:p>
+        </w:tc>
+        <w:tc>
+          <w:tcPr>
+            <w:tcW w:w="3020" w:type="dxa"/>
+            <w:tcBorders>
+              <w:top w:val="nil"/>
+              <w:left w:val="nil"/>
+              <w:bottom w:val="single" w:sz="4" w:space="0" w:color="auto"/>
+              <w:right w:val="single" w:sz="4" w:space="0" w:color="auto"/>
+            </w:tcBorders>
+            <w:noWrap/>
+            <w:vAlign w:val="center"/>
+            <w:hideMark/>
+          </w:tcPr>
+          <w:p>
+            <w:pPr>
+              <w:spacing w:after="0"/>
+              <w:rPr>
+                <w:rFonts w:ascii="Times New Roman" w:eastAsia="Times New Roman" w:hAnsi="Times New Roman" w:cs="Times New Roman"/>
+                <w:color w:val="000000"/>
+                <w:sz w:val="20"/>
+                <w:szCs w:val="20"/>
+              </w:rPr>
+            </w:pPr>
+            <w:r>
+              <w:rPr>
+                <w:rFonts w:ascii="Times New Roman" w:eastAsia="Times New Roman" w:hAnsi="Times New Roman" w:cs="Times New Roman"/>
+                <w:color w:val="000000"/>
+              </w:rPr>
+              <w:t>Account Customer Support System</w:t>
+            </w:r>
+          </w:p>
+        </w:tc>
+      </w:tr>
+      <w:tr>
+        <w:trPr>
+          <w:trHeight w:val="288"/>
+        </w:trPr>
+        <w:tc>
+          <w:tcPr>
+            <w:tcW w:w="1300" w:type="dxa"/>
+            <w:tcBorders>
+              <w:top w:val="nil"/>
+              <w:left w:val="single" w:sz="4" w:space="0" w:color="auto"/>
+              <w:bottom w:val="single" w:sz="4" w:space="0" w:color="auto"/>
+              <w:right w:val="single" w:sz="4" w:space="0" w:color="auto"/>
+            </w:tcBorders>
+            <w:noWrap/>
+            <w:vAlign w:val="bottom"/>
+            <w:hideMark/>
+          </w:tcPr>
+          <w:p>
+            <w:pPr>
+              <w:spacing w:after="0"/>
+              <w:rPr>
+                <w:rFonts w:ascii="Calibri" w:eastAsia="Times New Roman" w:hAnsi="Calibri" w:cs="Calibri"/>
+                <w:color w:val="000000"/>
+              </w:rPr>
+            </w:pPr>
+            <w:r>
+              <w:rPr>
+                <w:rFonts w:ascii="Calibri" w:eastAsia="Times New Roman" w:hAnsi="Calibri" w:cs="Calibri"/>
+                <w:color w:val="000000"/>
+              </w:rPr>
+              <w:t>VIP</w:t>
+            </w:r>
+          </w:p>
+        </w:tc>
+        <w:tc>
+          <w:tcPr>
+            <w:tcW w:w="3020" w:type="dxa"/>
+            <w:tcBorders>
+              <w:top w:val="nil"/>
+              <w:left w:val="nil"/>
+              <w:bottom w:val="single" w:sz="4" w:space="0" w:color="auto"/>
+              <w:right w:val="single" w:sz="4" w:space="0" w:color="auto"/>
+            </w:tcBorders>
+            <w:noWrap/>
+            <w:vAlign w:val="center"/>
+            <w:hideMark/>
+          </w:tcPr>
+          <w:p>
+            <w:pPr>
+              <w:spacing w:after="0"/>
+              <w:rPr>
+                <w:rFonts w:ascii="Times New Roman" w:eastAsia="Times New Roman" w:hAnsi="Times New Roman" w:cs="Times New Roman"/>
+                <w:color w:val="000000"/>
+                <w:sz w:val="20"/>
+                <w:szCs w:val="20"/>
+              </w:rPr>
+            </w:pPr>
+            <w:r>
+              <w:rPr>
+                <w:rFonts w:ascii="Times New Roman" w:eastAsia="Times New Roman" w:hAnsi="Times New Roman" w:cs="Times New Roman"/>
+                <w:color w:val="000000"/>
+              </w:rPr>
+              <w:t xml:space="preserve">  </w:t>
+            </w:r>
+          </w:p>
+        </w:tc>
+      </w:tr>
+      <w:tr>
+        <w:trPr>
+          <w:trHeight w:val="288"/>
+        </w:trPr>
+        <w:tc>
+          <w:tcPr>
+            <w:tcW w:w="1300" w:type="dxa"/>
+            <w:tcBorders>
+              <w:top w:val="nil"/>
+              <w:left w:val="single" w:sz="4" w:space="0" w:color="auto"/>
+              <w:bottom w:val="single" w:sz="4" w:space="0" w:color="auto"/>
+              <w:right w:val="single" w:sz="4" w:space="0" w:color="auto"/>
+            </w:tcBorders>
+            <w:noWrap/>
+            <w:vAlign w:val="bottom"/>
+            <w:hideMark/>
+          </w:tcPr>
+          <w:p>
+            <w:pPr>
+              <w:spacing w:after="0"/>
+              <w:rPr>
+                <w:rFonts w:ascii="Calibri" w:eastAsia="Times New Roman" w:hAnsi="Calibri" w:cs="Calibri"/>
+                <w:color w:val="000000"/>
+              </w:rPr>
+            </w:pPr>
+            <w:r>
+              <w:rPr>
+                <w:rFonts w:ascii="Calibri" w:eastAsia="Times New Roman" w:hAnsi="Calibri" w:cs="Calibri"/>
+                <w:color w:val="000000"/>
+              </w:rPr>
+              <w:t>VIP-API</w:t>
+            </w:r>
+          </w:p>
+        </w:tc>
+        <w:tc>
+          <w:tcPr>
+            <w:tcW w:w="3020" w:type="dxa"/>
+            <w:tcBorders>
+              <w:top w:val="nil"/>
+              <w:left w:val="nil"/>
+              <w:bottom w:val="single" w:sz="4" w:space="0" w:color="auto"/>
+              <w:right w:val="single" w:sz="4" w:space="0" w:color="auto"/>
+            </w:tcBorders>
+            <w:noWrap/>
+            <w:vAlign w:val="center"/>
+            <w:hideMark/>
+          </w:tcPr>
+          <w:p>
+            <w:pPr>
+              <w:spacing w:after="0"/>
+              <w:rPr>
+                <w:rFonts w:ascii="Times New Roman" w:eastAsia="Times New Roman" w:hAnsi="Times New Roman" w:cs="Times New Roman"/>
+                <w:color w:val="000000"/>
+                <w:sz w:val="20"/>
+                <w:szCs w:val="20"/>
+              </w:rPr>
+            </w:pPr>
+            <w:r>
+              <w:rPr>
+                <w:rFonts w:ascii="Times New Roman" w:eastAsia="Times New Roman" w:hAnsi="Times New Roman" w:cs="Times New Roman"/>
+                <w:color w:val="000000"/>
+              </w:rPr>
+              <w:t>Application Program Interface</w:t>
+            </w:r>
+          </w:p>
+        </w:tc>
+      </w:tr>
+      <w:tr>
+        <w:trPr>
+          <w:trHeight w:val="288"/>
+        </w:trPr>
+        <w:tc>
+          <w:tcPr>
+            <w:tcW w:w="1300" w:type="dxa"/>
+            <w:tcBorders>
+              <w:top w:val="nil"/>
+              <w:left w:val="single" w:sz="4" w:space="0" w:color="auto"/>
+              <w:bottom w:val="single" w:sz="4" w:space="0" w:color="auto"/>
+              <w:right w:val="single" w:sz="4" w:space="0" w:color="auto"/>
+            </w:tcBorders>
+            <w:noWrap/>
+            <w:vAlign w:val="bottom"/>
+            <w:hideMark/>
+          </w:tcPr>
+          <w:p>
+            <w:pPr>
+              <w:spacing w:after="0"/>
+              <w:rPr>
+                <w:rFonts w:ascii="Calibri" w:eastAsia="Times New Roman" w:hAnsi="Calibri" w:cs="Calibri"/>
+                <w:color w:val="000000"/>
+              </w:rPr>
+            </w:pPr>
+            <w:r>
+              <w:rPr>
+                <w:rFonts w:ascii="Calibri" w:eastAsia="Times New Roman" w:hAnsi="Calibri" w:cs="Calibri"/>
+                <w:color w:val="000000"/>
+              </w:rPr>
+              <w:t>COMP</w:t>
+            </w:r>
+          </w:p>
+        </w:tc>
+        <w:tc>
+          <w:tcPr>
+            <w:tcW w:w="3020" w:type="dxa"/>
+            <w:tcBorders>
+              <w:top w:val="nil"/>
+              <w:left w:val="nil"/>
+              <w:bottom w:val="single" w:sz="4" w:space="0" w:color="auto"/>
+              <w:right w:val="single" w:sz="4" w:space="0" w:color="auto"/>
+            </w:tcBorders>
+            <w:noWrap/>
+            <w:vAlign w:val="center"/>
+            <w:hideMark/>
+          </w:tcPr>
+          <w:p>
+            <w:pPr>
+              <w:spacing w:after="0"/>
+              <w:rPr>
+                <w:rFonts w:ascii="Times New Roman" w:eastAsia="Times New Roman" w:hAnsi="Times New Roman" w:cs="Times New Roman"/>
+                <w:color w:val="000000"/>
+                <w:sz w:val="20"/>
+                <w:szCs w:val="20"/>
+              </w:rPr>
+            </w:pPr>
+            <w:r>
+              <w:rPr>
+                <w:rFonts w:ascii="Times New Roman" w:eastAsia="Times New Roman" w:hAnsi="Times New Roman" w:cs="Times New Roman"/>
+                <w:color w:val="000000"/>
+              </w:rPr>
+              <w:t>Completed</w:t>
+            </w:r>
+          </w:p>
+        </w:tc>
+      </w:tr>
+      <w:tr>
+        <w:trPr>
+          <w:trHeight w:val="288"/>
+        </w:trPr>
+        <w:tc>
+          <w:tcPr>
+            <w:tcW w:w="1300" w:type="dxa"/>
+            <w:tcBorders>
+              <w:top w:val="nil"/>
+              <w:left w:val="single" w:sz="4" w:space="0" w:color="auto"/>
+              <w:bottom w:val="single" w:sz="4" w:space="0" w:color="auto"/>
+              <w:right w:val="single" w:sz="4" w:space="0" w:color="auto"/>
+            </w:tcBorders>
+            <w:noWrap/>
+            <w:vAlign w:val="bottom"/>
+            <w:hideMark/>
+          </w:tcPr>
+          <w:p>
+            <w:pPr>
+              <w:spacing w:after="0"/>
+              <w:rPr>
+                <w:rFonts w:ascii="Calibri" w:eastAsia="Times New Roman" w:hAnsi="Calibri" w:cs="Calibri"/>
+                <w:color w:val="000000"/>
+              </w:rPr>
+            </w:pPr>
+            <w:r>
+              <w:rPr>
+                <w:rFonts w:ascii="Calibri" w:eastAsia="Times New Roman" w:hAnsi="Calibri" w:cs="Calibri"/>
+                <w:color w:val="000000"/>
+              </w:rPr>
+              <w:t>PERR</w:t>
+            </w:r>
+          </w:p>
+        </w:tc>
+        <w:tc>
+          <w:tcPr>
+            <w:tcW w:w="3020" w:type="dxa"/>
+            <w:tcBorders>
+              <w:top w:val="nil"/>
+              <w:left w:val="nil"/>
+              <w:bottom w:val="single" w:sz="4" w:space="0" w:color="auto"/>
+              <w:right w:val="single" w:sz="4" w:space="0" w:color="auto"/>
+            </w:tcBorders>
+            <w:noWrap/>
+            <w:vAlign w:val="center"/>
+            <w:hideMark/>
+          </w:tcPr>
+          <w:p>
+            <w:pPr>
+              <w:spacing w:after="0"/>
+              <w:rPr>
+                <w:rFonts w:ascii="Times New Roman" w:eastAsia="Times New Roman" w:hAnsi="Times New Roman" w:cs="Times New Roman"/>
+                <w:color w:val="000000"/>
+                <w:sz w:val="20"/>
+                <w:szCs w:val="20"/>
+              </w:rPr>
+            </w:pPr>
+            <w:r>
+              <w:rPr>
+                <w:rFonts w:ascii="Times New Roman" w:eastAsia="Times New Roman" w:hAnsi="Times New Roman" w:cs="Times New Roman"/>
+                <w:color w:val="000000"/>
+              </w:rPr>
+              <w:t>Process Errors</w:t>
+            </w:r>
+          </w:p>
+        </w:tc>
+      </w:tr>
+      <w:tr>
+        <w:trPr>
+          <w:trHeight w:val="288"/>
+        </w:trPr>
+        <w:tc>
+          <w:tcPr>
+            <w:tcW w:w="1300" w:type="dxa"/>
+            <w:tcBorders>
+              <w:top w:val="nil"/>
+              <w:left w:val="single" w:sz="4" w:space="0" w:color="auto"/>
+              <w:bottom w:val="single" w:sz="4" w:space="0" w:color="auto"/>
+              <w:right w:val="single" w:sz="4" w:space="0" w:color="auto"/>
+            </w:tcBorders>
+            <w:noWrap/>
+            <w:vAlign w:val="bottom"/>
+            <w:hideMark/>
+          </w:tcPr>
+          <w:p>
+            <w:pPr>
+              <w:spacing w:after="0"/>
+              <w:rPr>
+                <w:rFonts w:ascii="Calibri" w:eastAsia="Times New Roman" w:hAnsi="Calibri" w:cs="Calibri"/>
+                <w:color w:val="000000"/>
+              </w:rPr>
+            </w:pPr>
+            <w:r>
+              <w:rPr>
+                <w:rFonts w:ascii="Calibri" w:eastAsia="Times New Roman" w:hAnsi="Calibri" w:cs="Calibri"/>
+                <w:color w:val="000000"/>
+              </w:rPr>
+              <w:t>PROC</w:t>
+            </w:r>
+          </w:p>
+        </w:tc>
+        <w:tc>
+          <w:tcPr>
+            <w:tcW w:w="3020" w:type="dxa"/>
+            <w:tcBorders>
+              <w:top w:val="nil"/>
+              <w:left w:val="nil"/>
+              <w:bottom w:val="single" w:sz="4" w:space="0" w:color="auto"/>
+              <w:right w:val="single" w:sz="4" w:space="0" w:color="auto"/>
+            </w:tcBorders>
+            <w:noWrap/>
+            <w:vAlign w:val="center"/>
+            <w:hideMark/>
+          </w:tcPr>
+          <w:p>
+            <w:pPr>
+              <w:spacing w:after="0"/>
+              <w:rPr>
+                <w:rFonts w:ascii="Times New Roman" w:eastAsia="Times New Roman" w:hAnsi="Times New Roman" w:cs="Times New Roman"/>
+                <w:color w:val="000000"/>
+                <w:sz w:val="20"/>
+                <w:szCs w:val="20"/>
+              </w:rPr>
+            </w:pPr>
+            <w:r>
+              <w:rPr>
+                <w:rFonts w:ascii="Times New Roman" w:eastAsia="Times New Roman" w:hAnsi="Times New Roman" w:cs="Times New Roman"/>
+                <w:color w:val="000000"/>
+              </w:rPr>
+              <w:t>Processing</w:t>
+            </w:r>
+          </w:p>
+        </w:tc>
+      </w:tr>
+      <w:tr>
+        <w:trPr>
+          <w:trHeight w:val="288"/>
+        </w:trPr>
+        <w:tc>
+          <w:tcPr>
+            <w:tcW w:w="1300" w:type="dxa"/>
+            <w:tcBorders>
+              <w:top w:val="nil"/>
+              <w:left w:val="single" w:sz="4" w:space="0" w:color="auto"/>
+              <w:bottom w:val="single" w:sz="4" w:space="0" w:color="auto"/>
+              <w:right w:val="single" w:sz="4" w:space="0" w:color="auto"/>
+            </w:tcBorders>
+            <w:noWrap/>
+            <w:vAlign w:val="bottom"/>
+            <w:hideMark/>
+          </w:tcPr>
+          <w:p>
+            <w:pPr>
+              <w:spacing w:after="0"/>
+              <w:rPr>
+                <w:rFonts w:ascii="Calibri" w:eastAsia="Times New Roman" w:hAnsi="Calibri" w:cs="Calibri"/>
+                <w:color w:val="000000"/>
+              </w:rPr>
+            </w:pPr>
+            <w:r>
+              <w:rPr>
+                <w:rFonts w:ascii="Calibri" w:eastAsia="Times New Roman" w:hAnsi="Calibri" w:cs="Calibri"/>
+                <w:color w:val="000000"/>
+              </w:rPr>
+              <w:t>ACTP</w:t>
+            </w:r>
+          </w:p>
+        </w:tc>
+        <w:tc>
+          <w:tcPr>
+            <w:tcW w:w="3020" w:type="dxa"/>
+            <w:tcBorders>
+              <w:top w:val="nil"/>
+              <w:left w:val="nil"/>
+              <w:bottom w:val="single" w:sz="4" w:space="0" w:color="auto"/>
+              <w:right w:val="single" w:sz="4" w:space="0" w:color="auto"/>
+            </w:tcBorders>
+            <w:noWrap/>
+            <w:vAlign w:val="center"/>
+            <w:hideMark/>
+          </w:tcPr>
+          <w:p>
+            <w:pPr>
+              <w:spacing w:after="0"/>
+              <w:rPr>
+                <w:rFonts w:ascii="Times New Roman" w:eastAsia="Times New Roman" w:hAnsi="Times New Roman" w:cs="Times New Roman"/>
+                <w:color w:val="000000"/>
+                <w:sz w:val="20"/>
+                <w:szCs w:val="20"/>
+              </w:rPr>
+            </w:pPr>
+            <w:r>
+              <w:rPr>
+                <w:rFonts w:ascii="Times New Roman" w:eastAsia="Times New Roman" w:hAnsi="Times New Roman" w:cs="Times New Roman"/>
+                <w:color w:val="000000"/>
+              </w:rPr>
+              <w:t>Active Pending</w:t>
+            </w:r>
+          </w:p>
+        </w:tc>
+      </w:tr>
+    </w:tbl>
+    <w:p>
+      <w:bookmarkStart w:id="464" w:name="_GoBack"/>
+      <w:bookmarkEnd w:id="464"/>
+    </w:p>
     <w:p/>
-    <w:p>
-      <w:bookmarkStart w:id="66" w:name="_GoBack"/>
-      <w:bookmarkEnd w:id="66"/>
-    </w:p>
     <w:sectPr>
       <w:pgSz w:w="12240" w:h="15840"/>
       <w:pgMar w:top="1440" w:right="1440" w:bottom="1440" w:left="1440" w:header="720" w:footer="720" w:gutter="0"/>
@@ -2162,6 +6018,119 @@
 <file path=word/numbering.xml><?xml version="1.0" encoding="utf-8"?>
 <w:numbering xmlns:wpc="http://schemas.microsoft.com/office/word/2010/wordprocessingCanvas" xmlns:cx="http://schemas.microsoft.com/office/drawing/2014/chartex" xmlns:cx1="http://schemas.microsoft.com/office/drawing/2015/9/8/chartex" xmlns:cx2="http://schemas.microsoft.com/office/drawing/2015/10/21/chartex" xmlns:cx3="http://schemas.microsoft.com/office/drawing/2016/5/9/chartex" xmlns:cx4="http://schemas.microsoft.com/office/drawing/2016/5/10/chartex" xmlns:cx5="http://schemas.microsoft.com/office/drawing/2016/5/11/chartex" xmlns:cx6="http://schemas.microsoft.com/office/drawing/2016/5/12/chartex" xmlns:cx7="http://schemas.microsoft.com/office/drawing/2016/5/13/chartex" xmlns:cx8="http://schemas.microsoft.com/office/drawing/2016/5/14/chartex" xmlns:mc="http://schemas.openxmlformats.org/markup-compatibility/2006" xmlns:aink="http://schemas.microsoft.com/office/drawing/2016/ink" xmlns:am3d="http://schemas.microsoft.com/office/drawing/2017/model3d" xmlns:o="urn:schemas-microsoft-com:office:office" xmlns:r="http://schemas.openxmlformats.org/officeDocument/2006/relationships" xmlns:m="http://schemas.openxmlformats.org/officeDocument/2006/math" xmlns:v="urn:schemas-microsoft-com:vml" xmlns:wp14="http://schemas.microsoft.com/office/word/2010/wordprocessingDrawing" xmlns:wp="http://schemas.openxmlformats.org/drawingml/2006/wordprocessingDrawing" xmlns:w10="urn:schemas-microsoft-com:office:word" xmlns:w="http://schemas.openxmlformats.org/wordprocessingml/2006/main" xmlns:w14="http://schemas.microsoft.com/office/word/2010/wordml" xmlns:w15="http://schemas.microsoft.com/office/word/2012/wordml" xmlns:w16cid="http://schemas.microsoft.com/office/word/2016/wordml/cid" xmlns:w16se="http://schemas.microsoft.com/office/word/2015/wordml/symex" xmlns:wpg="http://schemas.microsoft.com/office/word/2010/wordprocessingGroup" xmlns:wpi="http://schemas.microsoft.com/office/word/2010/wordprocessingInk" xmlns:wne="http://schemas.microsoft.com/office/word/2006/wordml" xmlns:wps="http://schemas.microsoft.com/office/word/2010/wordprocessingShape" mc:Ignorable="w14 w15 w16se w16cid wp14">
   <w:abstractNum w:abstractNumId="0" w15:restartNumberingAfterBreak="0">
+    <w:nsid w:val="0F945246"/>
+    <w:multiLevelType w:val="hybridMultilevel"/>
+    <w:tmpl w:val="36E8DF88"/>
+    <w:lvl w:ilvl="0" w:tplc="04090001">
+      <w:start w:val="1"/>
+      <w:numFmt w:val="bullet"/>
+      <w:lvlText w:val=""/>
+      <w:lvlJc w:val="left"/>
+      <w:pPr>
+        <w:ind w:left="1500" w:hanging="360"/>
+      </w:pPr>
+      <w:rPr>
+        <w:rFonts w:ascii="Symbol" w:hAnsi="Symbol" w:hint="default"/>
+      </w:rPr>
+    </w:lvl>
+    <w:lvl w:ilvl="1" w:tplc="04090003">
+      <w:start w:val="1"/>
+      <w:numFmt w:val="bullet"/>
+      <w:lvlText w:val="o"/>
+      <w:lvlJc w:val="left"/>
+      <w:pPr>
+        <w:ind w:left="2220" w:hanging="360"/>
+      </w:pPr>
+      <w:rPr>
+        <w:rFonts w:ascii="Courier New" w:hAnsi="Courier New" w:cs="Courier New" w:hint="default"/>
+      </w:rPr>
+    </w:lvl>
+    <w:lvl w:ilvl="2" w:tplc="04090005">
+      <w:start w:val="1"/>
+      <w:numFmt w:val="bullet"/>
+      <w:lvlText w:val=""/>
+      <w:lvlJc w:val="left"/>
+      <w:pPr>
+        <w:ind w:left="2940" w:hanging="360"/>
+      </w:pPr>
+      <w:rPr>
+        <w:rFonts w:ascii="Wingdings" w:hAnsi="Wingdings" w:hint="default"/>
+      </w:rPr>
+    </w:lvl>
+    <w:lvl w:ilvl="3" w:tplc="04090001">
+      <w:start w:val="1"/>
+      <w:numFmt w:val="bullet"/>
+      <w:lvlText w:val=""/>
+      <w:lvlJc w:val="left"/>
+      <w:pPr>
+        <w:ind w:left="3660" w:hanging="360"/>
+      </w:pPr>
+      <w:rPr>
+        <w:rFonts w:ascii="Symbol" w:hAnsi="Symbol" w:hint="default"/>
+      </w:rPr>
+    </w:lvl>
+    <w:lvl w:ilvl="4" w:tplc="04090003">
+      <w:start w:val="1"/>
+      <w:numFmt w:val="bullet"/>
+      <w:lvlText w:val="o"/>
+      <w:lvlJc w:val="left"/>
+      <w:pPr>
+        <w:ind w:left="4380" w:hanging="360"/>
+      </w:pPr>
+      <w:rPr>
+        <w:rFonts w:ascii="Courier New" w:hAnsi="Courier New" w:cs="Courier New" w:hint="default"/>
+      </w:rPr>
+    </w:lvl>
+    <w:lvl w:ilvl="5" w:tplc="04090005">
+      <w:start w:val="1"/>
+      <w:numFmt w:val="bullet"/>
+      <w:lvlText w:val=""/>
+      <w:lvlJc w:val="left"/>
+      <w:pPr>
+        <w:ind w:left="5100" w:hanging="360"/>
+      </w:pPr>
+      <w:rPr>
+        <w:rFonts w:ascii="Wingdings" w:hAnsi="Wingdings" w:hint="default"/>
+      </w:rPr>
+    </w:lvl>
+    <w:lvl w:ilvl="6" w:tplc="04090001">
+      <w:start w:val="1"/>
+      <w:numFmt w:val="bullet"/>
+      <w:lvlText w:val=""/>
+      <w:lvlJc w:val="left"/>
+      <w:pPr>
+        <w:ind w:left="5820" w:hanging="360"/>
+      </w:pPr>
+      <w:rPr>
+        <w:rFonts w:ascii="Symbol" w:hAnsi="Symbol" w:hint="default"/>
+      </w:rPr>
+    </w:lvl>
+    <w:lvl w:ilvl="7" w:tplc="04090003">
+      <w:start w:val="1"/>
+      <w:numFmt w:val="bullet"/>
+      <w:lvlText w:val="o"/>
+      <w:lvlJc w:val="left"/>
+      <w:pPr>
+        <w:ind w:left="6540" w:hanging="360"/>
+      </w:pPr>
+      <w:rPr>
+        <w:rFonts w:ascii="Courier New" w:hAnsi="Courier New" w:cs="Courier New" w:hint="default"/>
+      </w:rPr>
+    </w:lvl>
+    <w:lvl w:ilvl="8" w:tplc="04090005">
+      <w:start w:val="1"/>
+      <w:numFmt w:val="bullet"/>
+      <w:lvlText w:val=""/>
+      <w:lvlJc w:val="left"/>
+      <w:pPr>
+        <w:ind w:left="7260" w:hanging="360"/>
+      </w:pPr>
+      <w:rPr>
+        <w:rFonts w:ascii="Wingdings" w:hAnsi="Wingdings" w:hint="default"/>
+      </w:rPr>
+    </w:lvl>
+  </w:abstractNum>
+  <w:abstractNum w:abstractNumId="1" w15:restartNumberingAfterBreak="0">
     <w:nsid w:val="686E0D34"/>
     <w:multiLevelType w:val="multilevel"/>
     <w:tmpl w:val="A23C7642"/>
@@ -2249,8 +6218,180 @@
       </w:pPr>
     </w:lvl>
   </w:abstractNum>
+  <w:abstractNum w:abstractNumId="2" w15:restartNumberingAfterBreak="0">
+    <w:nsid w:val="6DFF1136"/>
+    <w:multiLevelType w:val="multilevel"/>
+    <w:tmpl w:val="0504D2C4"/>
+    <w:lvl w:ilvl="0">
+      <w:start w:val="6"/>
+      <w:numFmt w:val="decimal"/>
+      <w:lvlText w:val="%1"/>
+      <w:lvlJc w:val="left"/>
+      <w:pPr>
+        <w:ind w:left="360" w:hanging="360"/>
+      </w:pPr>
+    </w:lvl>
+    <w:lvl w:ilvl="1">
+      <w:start w:val="2"/>
+      <w:numFmt w:val="decimal"/>
+      <w:lvlText w:val="%1.%2"/>
+      <w:lvlJc w:val="left"/>
+      <w:pPr>
+        <w:ind w:left="1440" w:hanging="720"/>
+      </w:pPr>
+    </w:lvl>
+    <w:lvl w:ilvl="2">
+      <w:start w:val="1"/>
+      <w:numFmt w:val="decimal"/>
+      <w:lvlText w:val="%1.%2.%3"/>
+      <w:lvlJc w:val="left"/>
+      <w:pPr>
+        <w:ind w:left="2160" w:hanging="720"/>
+      </w:pPr>
+    </w:lvl>
+    <w:lvl w:ilvl="3">
+      <w:start w:val="1"/>
+      <w:numFmt w:val="decimal"/>
+      <w:lvlText w:val="%1.%2.%3.%4"/>
+      <w:lvlJc w:val="left"/>
+      <w:pPr>
+        <w:ind w:left="3240" w:hanging="1080"/>
+      </w:pPr>
+    </w:lvl>
+    <w:lvl w:ilvl="4">
+      <w:start w:val="1"/>
+      <w:numFmt w:val="decimal"/>
+      <w:lvlText w:val="%1.%2.%3.%4.%5"/>
+      <w:lvlJc w:val="left"/>
+      <w:pPr>
+        <w:ind w:left="3960" w:hanging="1080"/>
+      </w:pPr>
+    </w:lvl>
+    <w:lvl w:ilvl="5">
+      <w:start w:val="1"/>
+      <w:numFmt w:val="decimal"/>
+      <w:lvlText w:val="%1.%2.%3.%4.%5.%6"/>
+      <w:lvlJc w:val="left"/>
+      <w:pPr>
+        <w:ind w:left="5040" w:hanging="1440"/>
+      </w:pPr>
+    </w:lvl>
+    <w:lvl w:ilvl="6">
+      <w:start w:val="1"/>
+      <w:numFmt w:val="decimal"/>
+      <w:lvlText w:val="%1.%2.%3.%4.%5.%6.%7"/>
+      <w:lvlJc w:val="left"/>
+      <w:pPr>
+        <w:ind w:left="6120" w:hanging="1800"/>
+      </w:pPr>
+    </w:lvl>
+    <w:lvl w:ilvl="7">
+      <w:start w:val="1"/>
+      <w:numFmt w:val="decimal"/>
+      <w:lvlText w:val="%1.%2.%3.%4.%5.%6.%7.%8"/>
+      <w:lvlJc w:val="left"/>
+      <w:pPr>
+        <w:ind w:left="6840" w:hanging="1800"/>
+      </w:pPr>
+    </w:lvl>
+    <w:lvl w:ilvl="8">
+      <w:start w:val="1"/>
+      <w:numFmt w:val="decimal"/>
+      <w:lvlText w:val="%1.%2.%3.%4.%5.%6.%7.%8.%9"/>
+      <w:lvlJc w:val="left"/>
+      <w:pPr>
+        <w:ind w:left="7920" w:hanging="2160"/>
+      </w:pPr>
+    </w:lvl>
+  </w:abstractNum>
+  <w:abstractNum w:abstractNumId="3" w15:restartNumberingAfterBreak="0">
+    <w:nsid w:val="72A0439B"/>
+    <w:multiLevelType w:val="multilevel"/>
+    <w:tmpl w:val="0DBC32BE"/>
+    <w:lvl w:ilvl="0">
+      <w:start w:val="2"/>
+      <w:numFmt w:val="decimal"/>
+      <w:lvlText w:val="%1"/>
+      <w:lvlJc w:val="left"/>
+      <w:pPr>
+        <w:ind w:left="360" w:hanging="360"/>
+      </w:pPr>
+    </w:lvl>
+    <w:lvl w:ilvl="1">
+      <w:start w:val="1"/>
+      <w:numFmt w:val="decimal"/>
+      <w:lvlText w:val="%1.%2"/>
+      <w:lvlJc w:val="left"/>
+      <w:pPr>
+        <w:ind w:left="720" w:hanging="720"/>
+      </w:pPr>
+    </w:lvl>
+    <w:lvl w:ilvl="2">
+      <w:start w:val="1"/>
+      <w:numFmt w:val="decimal"/>
+      <w:lvlText w:val="%1.%2.%3"/>
+      <w:lvlJc w:val="left"/>
+      <w:pPr>
+        <w:ind w:left="720" w:hanging="720"/>
+      </w:pPr>
+    </w:lvl>
+    <w:lvl w:ilvl="3">
+      <w:start w:val="1"/>
+      <w:numFmt w:val="decimal"/>
+      <w:lvlText w:val="%1.%2.%3.%4"/>
+      <w:lvlJc w:val="left"/>
+      <w:pPr>
+        <w:ind w:left="1080" w:hanging="1080"/>
+      </w:pPr>
+    </w:lvl>
+    <w:lvl w:ilvl="4">
+      <w:start w:val="1"/>
+      <w:numFmt w:val="decimal"/>
+      <w:lvlText w:val="%1.%2.%3.%4.%5"/>
+      <w:lvlJc w:val="left"/>
+      <w:pPr>
+        <w:ind w:left="1080" w:hanging="1080"/>
+      </w:pPr>
+    </w:lvl>
+    <w:lvl w:ilvl="5">
+      <w:start w:val="1"/>
+      <w:numFmt w:val="decimal"/>
+      <w:lvlText w:val="%1.%2.%3.%4.%5.%6"/>
+      <w:lvlJc w:val="left"/>
+      <w:pPr>
+        <w:ind w:left="1440" w:hanging="1440"/>
+      </w:pPr>
+    </w:lvl>
+    <w:lvl w:ilvl="6">
+      <w:start w:val="1"/>
+      <w:numFmt w:val="decimal"/>
+      <w:lvlText w:val="%1.%2.%3.%4.%5.%6.%7"/>
+      <w:lvlJc w:val="left"/>
+      <w:pPr>
+        <w:ind w:left="1800" w:hanging="1800"/>
+      </w:pPr>
+    </w:lvl>
+    <w:lvl w:ilvl="7">
+      <w:start w:val="1"/>
+      <w:numFmt w:val="decimal"/>
+      <w:lvlText w:val="%1.%2.%3.%4.%5.%6.%7.%8"/>
+      <w:lvlJc w:val="left"/>
+      <w:pPr>
+        <w:ind w:left="1800" w:hanging="1800"/>
+      </w:pPr>
+    </w:lvl>
+    <w:lvl w:ilvl="8">
+      <w:start w:val="1"/>
+      <w:numFmt w:val="decimal"/>
+      <w:lvlText w:val="%1.%2.%3.%4.%5.%6.%7.%8.%9"/>
+      <w:lvlJc w:val="left"/>
+      <w:pPr>
+        <w:ind w:left="2160" w:hanging="2160"/>
+      </w:pPr>
+    </w:lvl>
+  </w:abstractNum>
   <w:num w:numId="1">
-    <w:abstractNumId w:val="0"/>
+    <w:abstractNumId w:val="1"/>
     <w:lvlOverride w:ilvl="0">
       <w:startOverride w:val="1"/>
     </w:lvlOverride>
@@ -2280,9 +6421,81 @@
     </w:lvlOverride>
   </w:num>
   <w:num w:numId="2">
-    <w:abstractNumId w:val="0"/>
+    <w:abstractNumId w:val="1"/>
     <w:lvlOverride w:ilvl="0">
       <w:startOverride w:val="1"/>
+    </w:lvlOverride>
+    <w:lvlOverride w:ilvl="1">
+      <w:startOverride w:val="1"/>
+    </w:lvlOverride>
+    <w:lvlOverride w:ilvl="2">
+      <w:startOverride w:val="1"/>
+    </w:lvlOverride>
+    <w:lvlOverride w:ilvl="3">
+      <w:startOverride w:val="1"/>
+    </w:lvlOverride>
+    <w:lvlOverride w:ilvl="4">
+      <w:startOverride w:val="1"/>
+    </w:lvlOverride>
+    <w:lvlOverride w:ilvl="5">
+      <w:startOverride w:val="1"/>
+    </w:lvlOverride>
+    <w:lvlOverride w:ilvl="6">
+      <w:startOverride w:val="1"/>
+    </w:lvlOverride>
+    <w:lvlOverride w:ilvl="7">
+      <w:startOverride w:val="1"/>
+    </w:lvlOverride>
+    <w:lvlOverride w:ilvl="8">
+      <w:startOverride w:val="1"/>
+    </w:lvlOverride>
+  </w:num>
+  <w:num w:numId="3">
+    <w:abstractNumId w:val="0"/>
+    <w:lvlOverride w:ilvl="0"/>
+    <w:lvlOverride w:ilvl="1"/>
+    <w:lvlOverride w:ilvl="2"/>
+    <w:lvlOverride w:ilvl="3"/>
+    <w:lvlOverride w:ilvl="4"/>
+    <w:lvlOverride w:ilvl="5"/>
+    <w:lvlOverride w:ilvl="6"/>
+    <w:lvlOverride w:ilvl="7"/>
+    <w:lvlOverride w:ilvl="8"/>
+  </w:num>
+  <w:num w:numId="4">
+    <w:abstractNumId w:val="2"/>
+    <w:lvlOverride w:ilvl="0">
+      <w:startOverride w:val="6"/>
+    </w:lvlOverride>
+    <w:lvlOverride w:ilvl="1">
+      <w:startOverride w:val="2"/>
+    </w:lvlOverride>
+    <w:lvlOverride w:ilvl="2">
+      <w:startOverride w:val="1"/>
+    </w:lvlOverride>
+    <w:lvlOverride w:ilvl="3">
+      <w:startOverride w:val="1"/>
+    </w:lvlOverride>
+    <w:lvlOverride w:ilvl="4">
+      <w:startOverride w:val="1"/>
+    </w:lvlOverride>
+    <w:lvlOverride w:ilvl="5">
+      <w:startOverride w:val="1"/>
+    </w:lvlOverride>
+    <w:lvlOverride w:ilvl="6">
+      <w:startOverride w:val="1"/>
+    </w:lvlOverride>
+    <w:lvlOverride w:ilvl="7">
+      <w:startOverride w:val="1"/>
+    </w:lvlOverride>
+    <w:lvlOverride w:ilvl="8">
+      <w:startOverride w:val="1"/>
+    </w:lvlOverride>
+  </w:num>
+  <w:num w:numId="5">
+    <w:abstractNumId w:val="3"/>
+    <w:lvlOverride w:ilvl="0">
+      <w:startOverride w:val="2"/>
     </w:lvlOverride>
     <w:lvlOverride w:ilvl="1">
       <w:startOverride w:val="1"/>

</xml_diff>